<commit_message>
code fixes and add documentation
</commit_message>
<xml_diff>
--- a/lab9/РИС 23-1-1 Ханжин Александр Евгеньевич ЛР9.docx
+++ b/lab9/РИС 23-1-1 Ханжин Александр Евгеньевич ЛР9.docx
@@ -203,7 +203,7 @@
                 <w:sz w:val="26"/>
                 <w:szCs w:val="26"/>
               </w:rPr>
-              <w:t>5</w:t>
+              <w:t>9</w:t>
             </w:r>
           </w:p>
           <w:p>
@@ -542,7 +542,7 @@
                 <w:sz w:val="26"/>
                 <w:szCs w:val="26"/>
               </w:rPr>
-              <w:t>3</w:t>
+              <w:t>4</w:t>
             </w:r>
           </w:p>
         </w:tc>
@@ -625,7 +625,7 @@
             </w:rPr>
             <w:fldChar w:fldCharType="separate"/>
           </w:r>
-          <w:hyperlink w:anchor="_Toc153017737" w:history="1">
+          <w:hyperlink w:anchor="_Toc157889102" w:history="1">
             <w:r>
               <w:rPr>
                 <w:rStyle w:val="aff6"/>
@@ -653,7 +653,7 @@
                 <w:noProof/>
                 <w:webHidden/>
               </w:rPr>
-              <w:instrText xml:space="preserve"> PAGEREF _Toc153017737 \h </w:instrText>
+              <w:instrText xml:space="preserve"> PAGEREF _Toc157889102 \h </w:instrText>
             </w:r>
             <w:r>
               <w:rPr>
@@ -697,7 +697,7 @@
               <w:lang w:eastAsia="ru-RU"/>
             </w:rPr>
           </w:pPr>
-          <w:hyperlink w:anchor="_Toc153017738" w:history="1">
+          <w:hyperlink w:anchor="_Toc157889103" w:history="1">
             <w:r>
               <w:rPr>
                 <w:rStyle w:val="aff6"/>
@@ -726,7 +726,7 @@
                 <w:noProof/>
                 <w:webHidden/>
               </w:rPr>
-              <w:instrText xml:space="preserve"> PAGEREF _Toc153017738 \h </w:instrText>
+              <w:instrText xml:space="preserve"> PAGEREF _Toc157889103 \h </w:instrText>
             </w:r>
             <w:r>
               <w:rPr>
@@ -770,7 +770,7 @@
               <w:lang w:eastAsia="ru-RU"/>
             </w:rPr>
           </w:pPr>
-          <w:hyperlink w:anchor="_Toc153017739" w:history="1">
+          <w:hyperlink w:anchor="_Toc157889104" w:history="1">
             <w:r>
               <w:rPr>
                 <w:rStyle w:val="aff6"/>
@@ -778,7 +778,7 @@
                 <w:bCs/>
                 <w:noProof/>
               </w:rPr>
-              <w:t>1.2 Анализ</w:t>
+              <w:t>1.2 Диаграмма классов</w:t>
             </w:r>
             <w:r>
               <w:rPr>
@@ -799,7 +799,7 @@
                 <w:noProof/>
                 <w:webHidden/>
               </w:rPr>
-              <w:instrText xml:space="preserve"> PAGEREF _Toc153017739 \h </w:instrText>
+              <w:instrText xml:space="preserve"> PAGEREF _Toc157889104 \h </w:instrText>
             </w:r>
             <w:r>
               <w:rPr>
@@ -819,7 +819,7 @@
                 <w:noProof/>
                 <w:webHidden/>
               </w:rPr>
-              <w:t>3</w:t>
+              <w:t>5</w:t>
             </w:r>
             <w:r>
               <w:rPr>
@@ -843,7 +843,7 @@
               <w:lang w:eastAsia="ru-RU"/>
             </w:rPr>
           </w:pPr>
-          <w:hyperlink w:anchor="_Toc153017740" w:history="1">
+          <w:hyperlink w:anchor="_Toc157889105" w:history="1">
             <w:r>
               <w:rPr>
                 <w:rStyle w:val="aff6"/>
@@ -872,7 +872,7 @@
                 <w:noProof/>
                 <w:webHidden/>
               </w:rPr>
-              <w:instrText xml:space="preserve"> PAGEREF _Toc153017740 \h </w:instrText>
+              <w:instrText xml:space="preserve"> PAGEREF _Toc157889105 \h </w:instrText>
             </w:r>
             <w:r>
               <w:rPr>
@@ -916,7 +916,7 @@
               <w:lang w:eastAsia="ru-RU"/>
             </w:rPr>
           </w:pPr>
-          <w:hyperlink w:anchor="_Toc153017741" w:history="1">
+          <w:hyperlink w:anchor="_Toc157889106" w:history="1">
             <w:r>
               <w:rPr>
                 <w:rStyle w:val="aff6"/>
@@ -945,7 +945,7 @@
                 <w:noProof/>
                 <w:webHidden/>
               </w:rPr>
-              <w:instrText xml:space="preserve"> PAGEREF _Toc153017741 \h </w:instrText>
+              <w:instrText xml:space="preserve"> PAGEREF _Toc157889106 \h </w:instrText>
             </w:r>
             <w:r>
               <w:rPr>
@@ -1013,7 +1013,7 @@
       </w:pPr>
       <w:bookmarkStart w:id="1" w:name="_Toc150525173"/>
       <w:bookmarkStart w:id="2" w:name="_Toc150525380"/>
-      <w:bookmarkStart w:id="3" w:name="_Toc153017737"/>
+      <w:bookmarkStart w:id="3" w:name="_Toc157889102"/>
       <w:r>
         <w:rPr>
           <w:rFonts w:ascii="Times New Roman" w:eastAsiaTheme="majorEastAsia" w:hAnsi="Times New Roman" w:cs="Times New Roman"/>
@@ -1047,7 +1047,7 @@
       </w:pPr>
       <w:bookmarkStart w:id="4" w:name="_Toc150525174"/>
       <w:bookmarkStart w:id="5" w:name="_Toc150525381"/>
-      <w:bookmarkStart w:id="6" w:name="_Toc153017738"/>
+      <w:bookmarkStart w:id="6" w:name="_Toc157889103"/>
       <w:r>
         <w:rPr>
           <w:rFonts w:ascii="Times New Roman" w:eastAsiaTheme="majorEastAsia" w:hAnsi="Times New Roman" w:cs="Times New Roman"/>
@@ -1080,67 +1080,7 @@
           <w:sz w:val="26"/>
           <w:szCs w:val="26"/>
         </w:rPr>
-        <w:t xml:space="preserve">В C# для хранения текстовой информации применяются объекты класса </w:t>
-      </w:r>
-      <w:proofErr w:type="spellStart"/>
-      <w:r>
-        <w:rPr>
-          <w:rFonts w:ascii="Times New Roman" w:hAnsi="Times New Roman" w:cs="Times New Roman"/>
-          <w:sz w:val="26"/>
-          <w:szCs w:val="26"/>
-        </w:rPr>
-        <w:t>String</w:t>
-      </w:r>
-      <w:proofErr w:type="spellEnd"/>
-      <w:r>
-        <w:rPr>
-          <w:rFonts w:ascii="Times New Roman" w:hAnsi="Times New Roman" w:cs="Times New Roman"/>
-          <w:sz w:val="26"/>
-          <w:szCs w:val="26"/>
-        </w:rPr>
-        <w:t xml:space="preserve">. Этот класс является одним из встроенных в язык типов. В .Net ему соответствует класс </w:t>
-      </w:r>
-      <w:proofErr w:type="spellStart"/>
-      <w:r>
-        <w:rPr>
-          <w:rFonts w:ascii="Times New Roman" w:hAnsi="Times New Roman" w:cs="Times New Roman"/>
-          <w:sz w:val="26"/>
-          <w:szCs w:val="26"/>
-        </w:rPr>
-        <w:t>System.String</w:t>
-      </w:r>
-      <w:proofErr w:type="spellEnd"/>
-      <w:r>
-        <w:rPr>
-          <w:rFonts w:ascii="Times New Roman" w:hAnsi="Times New Roman" w:cs="Times New Roman"/>
-          <w:sz w:val="26"/>
-          <w:szCs w:val="26"/>
-        </w:rPr>
-        <w:t>. Мы уже не раз использовали один из видов объектов этого класса - строковые константы или строковые литералы</w:t>
-      </w:r>
-      <w:r>
-        <w:rPr>
-          <w:rFonts w:ascii="Times New Roman" w:hAnsi="Times New Roman" w:cs="Times New Roman"/>
-          <w:sz w:val="26"/>
-          <w:szCs w:val="26"/>
-        </w:rPr>
-        <w:t xml:space="preserve"> в предыдущих работах</w:t>
-      </w:r>
-      <w:r>
-        <w:rPr>
-          <w:rFonts w:ascii="Times New Roman" w:hAnsi="Times New Roman" w:cs="Times New Roman"/>
-          <w:sz w:val="26"/>
-          <w:szCs w:val="26"/>
-        </w:rPr>
-        <w:t>.</w:t>
-      </w:r>
-      <w:r>
-        <w:rPr>
-          <w:rFonts w:ascii="Times New Roman" w:hAnsi="Times New Roman" w:cs="Times New Roman"/>
-          <w:sz w:val="26"/>
-          <w:szCs w:val="26"/>
-        </w:rPr>
-        <w:t xml:space="preserve"> </w:t>
+        <w:t xml:space="preserve">В данной лабораторной работе рассматривается тема классов в языке программирования C#. Классы являются основным строительным блоком объектно-ориентированного программирования и позволяют создавать пользовательские типы данных. В ходе выполнения работы мы изучим, как создавать классы, определять их поля, свойства и методы. Применение классов позволяет создавать более гибкие и модульные программы, повышая читаемость и удобство использования кода. Данная лабораторная работа позволит нам познакомиться с основными концепциями и возможностями классов в языке C# и применить полученные знания на практике. </w:t>
       </w:r>
     </w:p>
     <w:p>
@@ -1154,6 +1094,31 @@
           <w:szCs w:val="26"/>
         </w:rPr>
       </w:pPr>
+      <w:r>
+        <w:rPr>
+          <w:rFonts w:ascii="Times New Roman" w:hAnsi="Times New Roman" w:cs="Times New Roman"/>
+          <w:sz w:val="26"/>
+          <w:szCs w:val="26"/>
+        </w:rPr>
+        <w:t xml:space="preserve">В 9 варианте предлагается реализовать класс, реализующий создание студента с учетом его имени, возраста и средней оценки </w:t>
+      </w:r>
+      <w:r>
+        <w:rPr>
+          <w:rFonts w:ascii="Times New Roman" w:hAnsi="Times New Roman" w:cs="Times New Roman"/>
+          <w:sz w:val="26"/>
+          <w:szCs w:val="26"/>
+          <w:lang w:val="en-US"/>
+        </w:rPr>
+        <w:t>GPA</w:t>
+      </w:r>
+      <w:r>
+        <w:rPr>
+          <w:rFonts w:ascii="Times New Roman" w:hAnsi="Times New Roman" w:cs="Times New Roman"/>
+          <w:sz w:val="26"/>
+          <w:szCs w:val="26"/>
+        </w:rPr>
+        <w:t xml:space="preserve">. </w:t>
+      </w:r>
       <w:r>
         <w:rPr>
           <w:rFonts w:ascii="Times New Roman" w:hAnsi="Times New Roman" w:cs="Times New Roman"/>
@@ -1190,43 +1155,7 @@
           <w:szCs w:val="26"/>
           <w:lang w:eastAsia="ru-RU"/>
         </w:rPr>
-        <w:t xml:space="preserve">Ввести строку </w:t>
-      </w:r>
-      <w:r>
-        <w:rPr>
-          <w:rFonts w:ascii="Times New Roman" w:eastAsia="Times New Roman" w:hAnsi="Times New Roman" w:cs="Times New Roman"/>
-          <w:sz w:val="26"/>
-          <w:szCs w:val="26"/>
-          <w:lang w:eastAsia="ru-RU"/>
-        </w:rPr>
-        <w:t>символов (</w:t>
-      </w:r>
-      <w:r>
-        <w:rPr>
-          <w:rFonts w:ascii="Times New Roman" w:eastAsia="Times New Roman" w:hAnsi="Times New Roman" w:cs="Times New Roman"/>
-          <w:sz w:val="26"/>
-          <w:szCs w:val="26"/>
-          <w:lang w:eastAsia="ru-RU"/>
-        </w:rPr>
-        <w:t>с клавиатуры или из массива заранее сформированных тестовых строк). Строка состоит из слов, разделенных пробелами (пробелов может быть несколько) и знаками препинания (</w:t>
-      </w:r>
-      <w:r>
-        <w:rPr>
-          <w:rFonts w:ascii="Times New Roman" w:eastAsia="Times New Roman" w:hAnsi="Times New Roman" w:cs="Times New Roman"/>
-          <w:sz w:val="26"/>
-          <w:szCs w:val="26"/>
-          <w:lang w:eastAsia="ru-RU"/>
-        </w:rPr>
-        <w:t>,;</w:t>
-      </w:r>
-      <w:r>
-        <w:rPr>
-          <w:rFonts w:ascii="Times New Roman" w:eastAsia="Times New Roman" w:hAnsi="Times New Roman" w:cs="Times New Roman"/>
-          <w:sz w:val="26"/>
-          <w:szCs w:val="26"/>
-          <w:lang w:eastAsia="ru-RU"/>
-        </w:rPr>
-        <w:t>:).  В строке может быть несколько предложений, в конце каждого предложения стоит один знак препинания (.!?).</w:t>
+        <w:t>В отдельном файле требуется реализовать определение нового класса/типа данных. В этой реализации должны присутствовать закрытые атрибуты, свойства, конструкторы и методы инициализации и вывода атрибутов. Обязательно необходимо создать три конструктора: без параметров, с параметрами и конструктор копирования.</w:t>
       </w:r>
     </w:p>
     <w:p>
@@ -1256,7 +1185,7 @@
           <w:szCs w:val="26"/>
           <w:lang w:eastAsia="ru-RU"/>
         </w:rPr>
-        <w:t>Выполнить обработку строки в соответствии с вариантом, используя по возможности, методы класса String.</w:t>
+        <w:t>Для демонстрации работы с объектами нужно написать основную функцию, в которой будут создаваться объекты класса и выводиться информация, содержащаяся в их атрибутах.</w:t>
       </w:r>
     </w:p>
     <w:p>
@@ -1286,7 +1215,963 @@
           <w:szCs w:val="26"/>
           <w:lang w:eastAsia="ru-RU"/>
         </w:rPr>
-        <w:t>Результаты обработки вывести на печать.</w:t>
+        <w:t>Требуется написать функцию, выполняющую заданное действие. Эту функцию можно реализовать двумя способами: в виде статической функции и метода класса. В основной программе нужно продемонстрировать работу этих функций и объяснить разницу между статическими и нестатическими функциями.</w:t>
+      </w:r>
+    </w:p>
+    <w:p>
+      <w:pPr>
+        <w:pStyle w:val="ae"/>
+        <w:numPr>
+          <w:ilvl w:val="0"/>
+          <w:numId w:val="40"/>
+        </w:numPr>
+        <w:suppressAutoHyphens w:val="0"/>
+        <w:autoSpaceDE w:val="0"/>
+        <w:autoSpaceDN w:val="0"/>
+        <w:adjustRightInd w:val="0"/>
+        <w:spacing w:after="0" w:line="360" w:lineRule="auto"/>
+        <w:ind w:left="1134" w:hanging="425"/>
+        <w:rPr>
+          <w:rFonts w:ascii="Times New Roman" w:eastAsia="Times New Roman" w:hAnsi="Times New Roman" w:cs="Times New Roman"/>
+          <w:sz w:val="26"/>
+          <w:szCs w:val="26"/>
+          <w:lang w:eastAsia="ru-RU"/>
+        </w:rPr>
+      </w:pPr>
+      <w:r>
+        <w:rPr>
+          <w:rFonts w:ascii="Times New Roman" w:eastAsia="Times New Roman" w:hAnsi="Times New Roman" w:cs="Times New Roman"/>
+          <w:sz w:val="26"/>
+          <w:szCs w:val="26"/>
+          <w:lang w:eastAsia="ru-RU"/>
+        </w:rPr>
+        <w:t>С использованием статической компоненты класса необходимо подсчитать количество созданных в программе объектов.</w:t>
+      </w:r>
+    </w:p>
+    <w:p>
+      <w:pPr>
+        <w:pStyle w:val="ae"/>
+        <w:numPr>
+          <w:ilvl w:val="0"/>
+          <w:numId w:val="40"/>
+        </w:numPr>
+        <w:suppressAutoHyphens w:val="0"/>
+        <w:autoSpaceDE w:val="0"/>
+        <w:autoSpaceDN w:val="0"/>
+        <w:adjustRightInd w:val="0"/>
+        <w:spacing w:after="0" w:line="360" w:lineRule="auto"/>
+        <w:ind w:left="1134" w:hanging="425"/>
+        <w:rPr>
+          <w:rFonts w:ascii="Times New Roman" w:eastAsia="Times New Roman" w:hAnsi="Times New Roman" w:cs="Times New Roman"/>
+          <w:sz w:val="26"/>
+          <w:szCs w:val="26"/>
+          <w:lang w:eastAsia="ru-RU"/>
+        </w:rPr>
+      </w:pPr>
+      <w:r>
+        <w:rPr>
+          <w:rFonts w:ascii="Times New Roman" w:eastAsia="Times New Roman" w:hAnsi="Times New Roman" w:cs="Times New Roman"/>
+          <w:sz w:val="26"/>
+          <w:szCs w:val="26"/>
+          <w:lang w:eastAsia="ru-RU"/>
+        </w:rPr>
+        <w:t>Выполнить перегрузку операций для реализованного класса в соответствии с вариантом задания.</w:t>
+      </w:r>
+    </w:p>
+    <w:p>
+      <w:pPr>
+        <w:pStyle w:val="ae"/>
+        <w:numPr>
+          <w:ilvl w:val="0"/>
+          <w:numId w:val="42"/>
+        </w:numPr>
+        <w:autoSpaceDE w:val="0"/>
+        <w:autoSpaceDN w:val="0"/>
+        <w:adjustRightInd w:val="0"/>
+        <w:spacing w:after="0" w:line="360" w:lineRule="auto"/>
+        <w:rPr>
+          <w:rFonts w:ascii="Times New Roman" w:eastAsia="Times New Roman" w:hAnsi="Times New Roman" w:cs="Times New Roman"/>
+          <w:sz w:val="26"/>
+          <w:szCs w:val="26"/>
+          <w:lang w:eastAsia="ru-RU"/>
+        </w:rPr>
+      </w:pPr>
+      <w:r>
+        <w:rPr>
+          <w:rFonts w:ascii="Times New Roman" w:eastAsia="Times New Roman" w:hAnsi="Times New Roman" w:cs="Times New Roman"/>
+          <w:sz w:val="26"/>
+          <w:szCs w:val="26"/>
+          <w:lang w:eastAsia="ru-RU"/>
+        </w:rPr>
+        <w:lastRenderedPageBreak/>
+        <w:t>Унарные операции:</w:t>
+      </w:r>
+      <w:r>
+        <w:rPr>
+          <w:rFonts w:ascii="Times New Roman" w:eastAsia="Times New Roman" w:hAnsi="Times New Roman" w:cs="Times New Roman"/>
+          <w:sz w:val="26"/>
+          <w:szCs w:val="26"/>
+          <w:lang w:eastAsia="ru-RU"/>
+        </w:rPr>
+        <w:t xml:space="preserve"> п</w:t>
+      </w:r>
+      <w:r>
+        <w:rPr>
+          <w:rFonts w:ascii="Times New Roman" w:eastAsia="Times New Roman" w:hAnsi="Times New Roman" w:cs="Times New Roman"/>
+          <w:sz w:val="26"/>
+          <w:szCs w:val="26"/>
+          <w:lang w:eastAsia="ru-RU"/>
+        </w:rPr>
+        <w:t>ривести имя студента к формату, в котором первая буква заглавная, а остальные строчные</w:t>
+      </w:r>
+      <w:r>
+        <w:rPr>
+          <w:rFonts w:ascii="Times New Roman" w:eastAsia="Times New Roman" w:hAnsi="Times New Roman" w:cs="Times New Roman"/>
+          <w:sz w:val="26"/>
+          <w:szCs w:val="26"/>
+          <w:lang w:eastAsia="ru-RU"/>
+        </w:rPr>
+        <w:t xml:space="preserve"> и у</w:t>
+      </w:r>
+      <w:r>
+        <w:rPr>
+          <w:rFonts w:ascii="Times New Roman" w:eastAsia="Times New Roman" w:hAnsi="Times New Roman" w:cs="Times New Roman"/>
+          <w:sz w:val="26"/>
+          <w:szCs w:val="26"/>
+          <w:lang w:eastAsia="ru-RU"/>
+        </w:rPr>
+        <w:t>величить возраст студента на 1.</w:t>
+      </w:r>
+    </w:p>
+    <w:p>
+      <w:pPr>
+        <w:pStyle w:val="ae"/>
+        <w:numPr>
+          <w:ilvl w:val="0"/>
+          <w:numId w:val="42"/>
+        </w:numPr>
+        <w:autoSpaceDE w:val="0"/>
+        <w:autoSpaceDN w:val="0"/>
+        <w:adjustRightInd w:val="0"/>
+        <w:spacing w:after="0" w:line="360" w:lineRule="auto"/>
+        <w:rPr>
+          <w:rFonts w:ascii="Times New Roman" w:eastAsia="Times New Roman" w:hAnsi="Times New Roman" w:cs="Times New Roman"/>
+          <w:sz w:val="26"/>
+          <w:szCs w:val="26"/>
+          <w:lang w:eastAsia="ru-RU"/>
+        </w:rPr>
+      </w:pPr>
+      <w:r>
+        <w:rPr>
+          <w:rFonts w:ascii="Times New Roman" w:eastAsia="Times New Roman" w:hAnsi="Times New Roman" w:cs="Times New Roman"/>
+          <w:sz w:val="26"/>
+          <w:szCs w:val="26"/>
+          <w:lang w:eastAsia="ru-RU"/>
+        </w:rPr>
+        <w:t>Операции приведения типа:</w:t>
+      </w:r>
+      <w:r>
+        <w:rPr>
+          <w:rFonts w:ascii="Times New Roman" w:eastAsia="Times New Roman" w:hAnsi="Times New Roman" w:cs="Times New Roman"/>
+          <w:sz w:val="26"/>
+          <w:szCs w:val="26"/>
+          <w:lang w:eastAsia="ru-RU"/>
+        </w:rPr>
+        <w:t xml:space="preserve"> я</w:t>
+      </w:r>
+      <w:r>
+        <w:rPr>
+          <w:rFonts w:ascii="Times New Roman" w:eastAsia="Times New Roman" w:hAnsi="Times New Roman" w:cs="Times New Roman"/>
+          <w:sz w:val="26"/>
+          <w:szCs w:val="26"/>
+          <w:lang w:eastAsia="ru-RU"/>
+        </w:rPr>
+        <w:t xml:space="preserve">вное приведение к типу </w:t>
+      </w:r>
+      <w:proofErr w:type="spellStart"/>
+      <w:r>
+        <w:rPr>
+          <w:rFonts w:ascii="Times New Roman" w:eastAsia="Times New Roman" w:hAnsi="Times New Roman" w:cs="Times New Roman"/>
+          <w:sz w:val="26"/>
+          <w:szCs w:val="26"/>
+          <w:lang w:eastAsia="ru-RU"/>
+        </w:rPr>
+        <w:t>int</w:t>
+      </w:r>
+      <w:proofErr w:type="spellEnd"/>
+      <w:r>
+        <w:rPr>
+          <w:rFonts w:ascii="Times New Roman" w:eastAsia="Times New Roman" w:hAnsi="Times New Roman" w:cs="Times New Roman"/>
+          <w:sz w:val="26"/>
+          <w:szCs w:val="26"/>
+          <w:lang w:eastAsia="ru-RU"/>
+        </w:rPr>
+        <w:t>, результатом является номер курса, на котором обучается студент. Если студенту 18 лет, то он обучается на первом курсе. Если студенту больше 22 лет, возвращается -1 как флаг невозможности точного определения номера курса</w:t>
+      </w:r>
+      <w:r>
+        <w:rPr>
+          <w:rFonts w:ascii="Times New Roman" w:eastAsia="Times New Roman" w:hAnsi="Times New Roman" w:cs="Times New Roman"/>
+          <w:sz w:val="26"/>
+          <w:szCs w:val="26"/>
+          <w:lang w:eastAsia="ru-RU"/>
+        </w:rPr>
+        <w:t xml:space="preserve"> н</w:t>
+      </w:r>
+      <w:r>
+        <w:rPr>
+          <w:rFonts w:ascii="Times New Roman" w:eastAsia="Times New Roman" w:hAnsi="Times New Roman" w:cs="Times New Roman"/>
+          <w:sz w:val="26"/>
+          <w:szCs w:val="26"/>
+          <w:lang w:eastAsia="ru-RU"/>
+        </w:rPr>
+        <w:t xml:space="preserve">еявное приведение к типу </w:t>
+      </w:r>
+      <w:proofErr w:type="spellStart"/>
+      <w:r>
+        <w:rPr>
+          <w:rFonts w:ascii="Times New Roman" w:eastAsia="Times New Roman" w:hAnsi="Times New Roman" w:cs="Times New Roman"/>
+          <w:sz w:val="26"/>
+          <w:szCs w:val="26"/>
+          <w:lang w:eastAsia="ru-RU"/>
+        </w:rPr>
+        <w:t>bool</w:t>
+      </w:r>
+      <w:proofErr w:type="spellEnd"/>
+      <w:r>
+        <w:rPr>
+          <w:rFonts w:ascii="Times New Roman" w:eastAsia="Times New Roman" w:hAnsi="Times New Roman" w:cs="Times New Roman"/>
+          <w:sz w:val="26"/>
+          <w:szCs w:val="26"/>
+          <w:lang w:eastAsia="ru-RU"/>
+        </w:rPr>
+        <w:t xml:space="preserve">, результатом является </w:t>
+      </w:r>
+      <w:proofErr w:type="spellStart"/>
+      <w:r>
+        <w:rPr>
+          <w:rFonts w:ascii="Times New Roman" w:eastAsia="Times New Roman" w:hAnsi="Times New Roman" w:cs="Times New Roman"/>
+          <w:sz w:val="26"/>
+          <w:szCs w:val="26"/>
+          <w:lang w:eastAsia="ru-RU"/>
+        </w:rPr>
+        <w:t>true</w:t>
+      </w:r>
+      <w:proofErr w:type="spellEnd"/>
+      <w:r>
+        <w:rPr>
+          <w:rFonts w:ascii="Times New Roman" w:eastAsia="Times New Roman" w:hAnsi="Times New Roman" w:cs="Times New Roman"/>
+          <w:sz w:val="26"/>
+          <w:szCs w:val="26"/>
+          <w:lang w:eastAsia="ru-RU"/>
+        </w:rPr>
+        <w:t xml:space="preserve">, если </w:t>
+      </w:r>
+      <w:proofErr w:type="spellStart"/>
+      <w:r>
+        <w:rPr>
+          <w:rFonts w:ascii="Times New Roman" w:eastAsia="Times New Roman" w:hAnsi="Times New Roman" w:cs="Times New Roman"/>
+          <w:sz w:val="26"/>
+          <w:szCs w:val="26"/>
+          <w:lang w:eastAsia="ru-RU"/>
+        </w:rPr>
+        <w:t>gpa</w:t>
+      </w:r>
+      <w:proofErr w:type="spellEnd"/>
+      <w:r>
+        <w:rPr>
+          <w:rFonts w:ascii="Times New Roman" w:eastAsia="Times New Roman" w:hAnsi="Times New Roman" w:cs="Times New Roman"/>
+          <w:sz w:val="26"/>
+          <w:szCs w:val="26"/>
+          <w:lang w:eastAsia="ru-RU"/>
+        </w:rPr>
+        <w:t xml:space="preserve"> </w:t>
+      </w:r>
+      <w:proofErr w:type="gramStart"/>
+      <w:r>
+        <w:rPr>
+          <w:rFonts w:ascii="Times New Roman" w:eastAsia="Times New Roman" w:hAnsi="Times New Roman" w:cs="Times New Roman"/>
+          <w:sz w:val="26"/>
+          <w:szCs w:val="26"/>
+          <w:lang w:eastAsia="ru-RU"/>
+        </w:rPr>
+        <w:t>&lt; 6</w:t>
+      </w:r>
+      <w:proofErr w:type="gramEnd"/>
+      <w:r>
+        <w:rPr>
+          <w:rFonts w:ascii="Times New Roman" w:eastAsia="Times New Roman" w:hAnsi="Times New Roman" w:cs="Times New Roman"/>
+          <w:sz w:val="26"/>
+          <w:szCs w:val="26"/>
+          <w:lang w:eastAsia="ru-RU"/>
+        </w:rPr>
+        <w:t xml:space="preserve"> (студент скорее всего имеет удовлетворительные оценки), иначе - </w:t>
+      </w:r>
+      <w:proofErr w:type="spellStart"/>
+      <w:r>
+        <w:rPr>
+          <w:rFonts w:ascii="Times New Roman" w:eastAsia="Times New Roman" w:hAnsi="Times New Roman" w:cs="Times New Roman"/>
+          <w:sz w:val="26"/>
+          <w:szCs w:val="26"/>
+          <w:lang w:eastAsia="ru-RU"/>
+        </w:rPr>
+        <w:t>false</w:t>
+      </w:r>
+      <w:proofErr w:type="spellEnd"/>
+      <w:r>
+        <w:rPr>
+          <w:rFonts w:ascii="Times New Roman" w:eastAsia="Times New Roman" w:hAnsi="Times New Roman" w:cs="Times New Roman"/>
+          <w:sz w:val="26"/>
+          <w:szCs w:val="26"/>
+          <w:lang w:eastAsia="ru-RU"/>
+        </w:rPr>
+        <w:t>.</w:t>
+      </w:r>
+    </w:p>
+    <w:p>
+      <w:pPr>
+        <w:pStyle w:val="ae"/>
+        <w:numPr>
+          <w:ilvl w:val="0"/>
+          <w:numId w:val="42"/>
+        </w:numPr>
+        <w:autoSpaceDE w:val="0"/>
+        <w:autoSpaceDN w:val="0"/>
+        <w:adjustRightInd w:val="0"/>
+        <w:spacing w:after="0" w:line="360" w:lineRule="auto"/>
+        <w:rPr>
+          <w:rFonts w:ascii="Times New Roman" w:eastAsia="Times New Roman" w:hAnsi="Times New Roman" w:cs="Times New Roman"/>
+          <w:sz w:val="26"/>
+          <w:szCs w:val="26"/>
+          <w:lang w:eastAsia="ru-RU"/>
+        </w:rPr>
+      </w:pPr>
+      <w:r>
+        <w:rPr>
+          <w:rFonts w:ascii="Times New Roman" w:eastAsia="Times New Roman" w:hAnsi="Times New Roman" w:cs="Times New Roman"/>
+          <w:sz w:val="26"/>
+          <w:szCs w:val="26"/>
+          <w:lang w:eastAsia="ru-RU"/>
+        </w:rPr>
+        <w:t>Бинарные операции:</w:t>
+      </w:r>
+      <w:r>
+        <w:rPr>
+          <w:rFonts w:ascii="Times New Roman" w:eastAsia="Times New Roman" w:hAnsi="Times New Roman" w:cs="Times New Roman"/>
+          <w:sz w:val="26"/>
+          <w:szCs w:val="26"/>
+          <w:lang w:eastAsia="ru-RU"/>
+        </w:rPr>
+        <w:t xml:space="preserve"> </w:t>
+      </w:r>
+      <w:r>
+        <w:rPr>
+          <w:rFonts w:ascii="Times New Roman" w:eastAsia="Times New Roman" w:hAnsi="Times New Roman" w:cs="Times New Roman"/>
+          <w:sz w:val="26"/>
+          <w:szCs w:val="26"/>
+          <w:lang w:eastAsia="ru-RU"/>
+        </w:rPr>
+        <w:t xml:space="preserve">% </w:t>
+      </w:r>
+      <w:proofErr w:type="spellStart"/>
+      <w:r>
+        <w:rPr>
+          <w:rFonts w:ascii="Times New Roman" w:eastAsia="Times New Roman" w:hAnsi="Times New Roman" w:cs="Times New Roman"/>
+          <w:sz w:val="26"/>
+          <w:szCs w:val="26"/>
+          <w:lang w:eastAsia="ru-RU"/>
+        </w:rPr>
+        <w:t>Student</w:t>
+      </w:r>
+      <w:proofErr w:type="spellEnd"/>
+      <w:r>
+        <w:rPr>
+          <w:rFonts w:ascii="Times New Roman" w:eastAsia="Times New Roman" w:hAnsi="Times New Roman" w:cs="Times New Roman"/>
+          <w:sz w:val="26"/>
+          <w:szCs w:val="26"/>
+          <w:lang w:eastAsia="ru-RU"/>
+        </w:rPr>
+        <w:t xml:space="preserve"> s, </w:t>
+      </w:r>
+      <w:proofErr w:type="spellStart"/>
+      <w:r>
+        <w:rPr>
+          <w:rFonts w:ascii="Times New Roman" w:eastAsia="Times New Roman" w:hAnsi="Times New Roman" w:cs="Times New Roman"/>
+          <w:sz w:val="26"/>
+          <w:szCs w:val="26"/>
+          <w:lang w:eastAsia="ru-RU"/>
+        </w:rPr>
+        <w:t>string</w:t>
+      </w:r>
+      <w:proofErr w:type="spellEnd"/>
+      <w:r>
+        <w:rPr>
+          <w:rFonts w:ascii="Times New Roman" w:eastAsia="Times New Roman" w:hAnsi="Times New Roman" w:cs="Times New Roman"/>
+          <w:sz w:val="26"/>
+          <w:szCs w:val="26"/>
+          <w:lang w:eastAsia="ru-RU"/>
+        </w:rPr>
+        <w:t xml:space="preserve"> </w:t>
+      </w:r>
+      <w:proofErr w:type="spellStart"/>
+      <w:r>
+        <w:rPr>
+          <w:rFonts w:ascii="Times New Roman" w:eastAsia="Times New Roman" w:hAnsi="Times New Roman" w:cs="Times New Roman"/>
+          <w:sz w:val="26"/>
+          <w:szCs w:val="26"/>
+          <w:lang w:eastAsia="ru-RU"/>
+        </w:rPr>
+        <w:t>newName</w:t>
+      </w:r>
+      <w:proofErr w:type="spellEnd"/>
+      <w:r>
+        <w:rPr>
+          <w:rFonts w:ascii="Times New Roman" w:eastAsia="Times New Roman" w:hAnsi="Times New Roman" w:cs="Times New Roman"/>
+          <w:sz w:val="26"/>
+          <w:szCs w:val="26"/>
+          <w:lang w:eastAsia="ru-RU"/>
+        </w:rPr>
+        <w:t xml:space="preserve"> – результатом является новый студент с тем же возрастом и </w:t>
+      </w:r>
+      <w:proofErr w:type="spellStart"/>
+      <w:r>
+        <w:rPr>
+          <w:rFonts w:ascii="Times New Roman" w:eastAsia="Times New Roman" w:hAnsi="Times New Roman" w:cs="Times New Roman"/>
+          <w:sz w:val="26"/>
+          <w:szCs w:val="26"/>
+          <w:lang w:eastAsia="ru-RU"/>
+        </w:rPr>
+        <w:t>gpa</w:t>
+      </w:r>
+      <w:proofErr w:type="spellEnd"/>
+      <w:r>
+        <w:rPr>
+          <w:rFonts w:ascii="Times New Roman" w:eastAsia="Times New Roman" w:hAnsi="Times New Roman" w:cs="Times New Roman"/>
+          <w:sz w:val="26"/>
+          <w:szCs w:val="26"/>
+          <w:lang w:eastAsia="ru-RU"/>
+        </w:rPr>
+        <w:t>, но другим именем</w:t>
+      </w:r>
+      <w:r>
+        <w:rPr>
+          <w:rFonts w:ascii="Times New Roman" w:eastAsia="Times New Roman" w:hAnsi="Times New Roman" w:cs="Times New Roman"/>
+          <w:sz w:val="26"/>
+          <w:szCs w:val="26"/>
+          <w:lang w:eastAsia="ru-RU"/>
+        </w:rPr>
+        <w:t xml:space="preserve"> и </w:t>
+      </w:r>
+      <w:proofErr w:type="spellStart"/>
+      <w:r>
+        <w:rPr>
+          <w:rFonts w:ascii="Times New Roman" w:eastAsia="Times New Roman" w:hAnsi="Times New Roman" w:cs="Times New Roman"/>
+          <w:sz w:val="26"/>
+          <w:szCs w:val="26"/>
+          <w:lang w:eastAsia="ru-RU"/>
+        </w:rPr>
+        <w:t>Student</w:t>
+      </w:r>
+      <w:proofErr w:type="spellEnd"/>
+      <w:r>
+        <w:rPr>
+          <w:rFonts w:ascii="Times New Roman" w:eastAsia="Times New Roman" w:hAnsi="Times New Roman" w:cs="Times New Roman"/>
+          <w:sz w:val="26"/>
+          <w:szCs w:val="26"/>
+          <w:lang w:eastAsia="ru-RU"/>
+        </w:rPr>
+        <w:t xml:space="preserve"> s, </w:t>
+      </w:r>
+      <w:proofErr w:type="spellStart"/>
+      <w:r>
+        <w:rPr>
+          <w:rFonts w:ascii="Times New Roman" w:eastAsia="Times New Roman" w:hAnsi="Times New Roman" w:cs="Times New Roman"/>
+          <w:sz w:val="26"/>
+          <w:szCs w:val="26"/>
+          <w:lang w:eastAsia="ru-RU"/>
+        </w:rPr>
+        <w:t>double</w:t>
+      </w:r>
+      <w:proofErr w:type="spellEnd"/>
+      <w:r>
+        <w:rPr>
+          <w:rFonts w:ascii="Times New Roman" w:eastAsia="Times New Roman" w:hAnsi="Times New Roman" w:cs="Times New Roman"/>
+          <w:sz w:val="26"/>
+          <w:szCs w:val="26"/>
+          <w:lang w:eastAsia="ru-RU"/>
+        </w:rPr>
+        <w:t xml:space="preserve"> d – (правосторонняя операция) результатом является тот же студент, но с уменьшенным </w:t>
+      </w:r>
+      <w:proofErr w:type="spellStart"/>
+      <w:r>
+        <w:rPr>
+          <w:rFonts w:ascii="Times New Roman" w:eastAsia="Times New Roman" w:hAnsi="Times New Roman" w:cs="Times New Roman"/>
+          <w:sz w:val="26"/>
+          <w:szCs w:val="26"/>
+          <w:lang w:eastAsia="ru-RU"/>
+        </w:rPr>
+        <w:t>gpa</w:t>
+      </w:r>
+      <w:proofErr w:type="spellEnd"/>
+      <w:r>
+        <w:rPr>
+          <w:rFonts w:ascii="Times New Roman" w:eastAsia="Times New Roman" w:hAnsi="Times New Roman" w:cs="Times New Roman"/>
+          <w:sz w:val="26"/>
+          <w:szCs w:val="26"/>
+          <w:lang w:eastAsia="ru-RU"/>
+        </w:rPr>
+        <w:t xml:space="preserve"> на заданное число d. При этом необходимо учесть, что </w:t>
+      </w:r>
+      <w:proofErr w:type="spellStart"/>
+      <w:r>
+        <w:rPr>
+          <w:rFonts w:ascii="Times New Roman" w:eastAsia="Times New Roman" w:hAnsi="Times New Roman" w:cs="Times New Roman"/>
+          <w:sz w:val="26"/>
+          <w:szCs w:val="26"/>
+          <w:lang w:eastAsia="ru-RU"/>
+        </w:rPr>
+        <w:t>gpa</w:t>
+      </w:r>
+      <w:proofErr w:type="spellEnd"/>
+      <w:r>
+        <w:rPr>
+          <w:rFonts w:ascii="Times New Roman" w:eastAsia="Times New Roman" w:hAnsi="Times New Roman" w:cs="Times New Roman"/>
+          <w:sz w:val="26"/>
+          <w:szCs w:val="26"/>
+          <w:lang w:eastAsia="ru-RU"/>
+        </w:rPr>
+        <w:t xml:space="preserve"> не может быть меньше 0.</w:t>
+      </w:r>
+    </w:p>
+    <w:p>
+      <w:pPr>
+        <w:pStyle w:val="ae"/>
+        <w:numPr>
+          <w:ilvl w:val="0"/>
+          <w:numId w:val="40"/>
+        </w:numPr>
+        <w:suppressAutoHyphens w:val="0"/>
+        <w:autoSpaceDE w:val="0"/>
+        <w:autoSpaceDN w:val="0"/>
+        <w:adjustRightInd w:val="0"/>
+        <w:spacing w:after="0" w:line="360" w:lineRule="auto"/>
+        <w:ind w:left="1134" w:hanging="425"/>
+        <w:rPr>
+          <w:rFonts w:ascii="Times New Roman" w:eastAsia="Times New Roman" w:hAnsi="Times New Roman" w:cs="Times New Roman"/>
+          <w:sz w:val="26"/>
+          <w:szCs w:val="26"/>
+          <w:lang w:eastAsia="ru-RU"/>
+        </w:rPr>
+      </w:pPr>
+      <w:r>
+        <w:rPr>
+          <w:rFonts w:ascii="Times New Roman" w:eastAsia="Times New Roman" w:hAnsi="Times New Roman" w:cs="Times New Roman"/>
+          <w:sz w:val="26"/>
+          <w:szCs w:val="26"/>
+          <w:lang w:eastAsia="ru-RU"/>
+        </w:rPr>
+        <w:t xml:space="preserve">Реализовать метод </w:t>
+      </w:r>
+      <w:proofErr w:type="spellStart"/>
+      <w:r>
+        <w:rPr>
+          <w:rFonts w:ascii="Times New Roman" w:eastAsia="Times New Roman" w:hAnsi="Times New Roman" w:cs="Times New Roman"/>
+          <w:sz w:val="26"/>
+          <w:szCs w:val="26"/>
+          <w:lang w:eastAsia="ru-RU"/>
+        </w:rPr>
+        <w:t>public</w:t>
+      </w:r>
+      <w:proofErr w:type="spellEnd"/>
+      <w:r>
+        <w:rPr>
+          <w:rFonts w:ascii="Times New Roman" w:eastAsia="Times New Roman" w:hAnsi="Times New Roman" w:cs="Times New Roman"/>
+          <w:sz w:val="26"/>
+          <w:szCs w:val="26"/>
+          <w:lang w:eastAsia="ru-RU"/>
+        </w:rPr>
+        <w:t xml:space="preserve"> </w:t>
+      </w:r>
+      <w:proofErr w:type="spellStart"/>
+      <w:r>
+        <w:rPr>
+          <w:rFonts w:ascii="Times New Roman" w:eastAsia="Times New Roman" w:hAnsi="Times New Roman" w:cs="Times New Roman"/>
+          <w:sz w:val="26"/>
+          <w:szCs w:val="26"/>
+          <w:lang w:eastAsia="ru-RU"/>
+        </w:rPr>
+        <w:t>override</w:t>
+      </w:r>
+      <w:proofErr w:type="spellEnd"/>
+      <w:r>
+        <w:rPr>
+          <w:rFonts w:ascii="Times New Roman" w:eastAsia="Times New Roman" w:hAnsi="Times New Roman" w:cs="Times New Roman"/>
+          <w:sz w:val="26"/>
+          <w:szCs w:val="26"/>
+          <w:lang w:eastAsia="ru-RU"/>
+        </w:rPr>
+        <w:t xml:space="preserve"> </w:t>
+      </w:r>
+      <w:proofErr w:type="spellStart"/>
+      <w:r>
+        <w:rPr>
+          <w:rFonts w:ascii="Times New Roman" w:eastAsia="Times New Roman" w:hAnsi="Times New Roman" w:cs="Times New Roman"/>
+          <w:sz w:val="26"/>
+          <w:szCs w:val="26"/>
+          <w:lang w:eastAsia="ru-RU"/>
+        </w:rPr>
+        <w:t>bool</w:t>
+      </w:r>
+      <w:proofErr w:type="spellEnd"/>
+      <w:r>
+        <w:rPr>
+          <w:rFonts w:ascii="Times New Roman" w:eastAsia="Times New Roman" w:hAnsi="Times New Roman" w:cs="Times New Roman"/>
+          <w:sz w:val="26"/>
+          <w:szCs w:val="26"/>
+          <w:lang w:eastAsia="ru-RU"/>
+        </w:rPr>
+        <w:t xml:space="preserve"> </w:t>
+      </w:r>
+      <w:proofErr w:type="spellStart"/>
+      <w:proofErr w:type="gramStart"/>
+      <w:r>
+        <w:rPr>
+          <w:rFonts w:ascii="Times New Roman" w:eastAsia="Times New Roman" w:hAnsi="Times New Roman" w:cs="Times New Roman"/>
+          <w:sz w:val="26"/>
+          <w:szCs w:val="26"/>
+          <w:lang w:eastAsia="ru-RU"/>
+        </w:rPr>
+        <w:t>Equals</w:t>
+      </w:r>
+      <w:proofErr w:type="spellEnd"/>
+      <w:r>
+        <w:rPr>
+          <w:rFonts w:ascii="Times New Roman" w:eastAsia="Times New Roman" w:hAnsi="Times New Roman" w:cs="Times New Roman"/>
+          <w:sz w:val="26"/>
+          <w:szCs w:val="26"/>
+          <w:lang w:eastAsia="ru-RU"/>
+        </w:rPr>
+        <w:t>(</w:t>
+      </w:r>
+      <w:proofErr w:type="spellStart"/>
+      <w:proofErr w:type="gramEnd"/>
+      <w:r>
+        <w:rPr>
+          <w:rFonts w:ascii="Times New Roman" w:eastAsia="Times New Roman" w:hAnsi="Times New Roman" w:cs="Times New Roman"/>
+          <w:sz w:val="26"/>
+          <w:szCs w:val="26"/>
+          <w:lang w:eastAsia="ru-RU"/>
+        </w:rPr>
+        <w:t>object</w:t>
+      </w:r>
+      <w:proofErr w:type="spellEnd"/>
+      <w:r>
+        <w:rPr>
+          <w:rFonts w:ascii="Times New Roman" w:eastAsia="Times New Roman" w:hAnsi="Times New Roman" w:cs="Times New Roman"/>
+          <w:sz w:val="26"/>
+          <w:szCs w:val="26"/>
+          <w:lang w:eastAsia="ru-RU"/>
+        </w:rPr>
+        <w:t xml:space="preserve"> </w:t>
+      </w:r>
+      <w:proofErr w:type="spellStart"/>
+      <w:r>
+        <w:rPr>
+          <w:rFonts w:ascii="Times New Roman" w:eastAsia="Times New Roman" w:hAnsi="Times New Roman" w:cs="Times New Roman"/>
+          <w:sz w:val="26"/>
+          <w:szCs w:val="26"/>
+          <w:lang w:eastAsia="ru-RU"/>
+        </w:rPr>
+        <w:t>obj</w:t>
+      </w:r>
+      <w:proofErr w:type="spellEnd"/>
+      <w:r>
+        <w:rPr>
+          <w:rFonts w:ascii="Times New Roman" w:eastAsia="Times New Roman" w:hAnsi="Times New Roman" w:cs="Times New Roman"/>
+          <w:sz w:val="26"/>
+          <w:szCs w:val="26"/>
+          <w:lang w:eastAsia="ru-RU"/>
+        </w:rPr>
+        <w:t xml:space="preserve">) {} для сравнения двух объектов данного пользовательского класса. Без этого метода </w:t>
+      </w:r>
+      <w:proofErr w:type="spellStart"/>
+      <w:r>
+        <w:rPr>
+          <w:rFonts w:ascii="Times New Roman" w:eastAsia="Times New Roman" w:hAnsi="Times New Roman" w:cs="Times New Roman"/>
+          <w:sz w:val="26"/>
+          <w:szCs w:val="26"/>
+          <w:lang w:eastAsia="ru-RU"/>
+        </w:rPr>
+        <w:t>unit</w:t>
+      </w:r>
+      <w:proofErr w:type="spellEnd"/>
+      <w:r>
+        <w:rPr>
+          <w:rFonts w:ascii="Times New Roman" w:eastAsia="Times New Roman" w:hAnsi="Times New Roman" w:cs="Times New Roman"/>
+          <w:sz w:val="26"/>
+          <w:szCs w:val="26"/>
+          <w:lang w:eastAsia="ru-RU"/>
+        </w:rPr>
+        <w:t>-тесты не будут работать.</w:t>
+      </w:r>
+    </w:p>
+    <w:p>
+      <w:pPr>
+        <w:pStyle w:val="ae"/>
+        <w:numPr>
+          <w:ilvl w:val="0"/>
+          <w:numId w:val="40"/>
+        </w:numPr>
+        <w:suppressAutoHyphens w:val="0"/>
+        <w:autoSpaceDE w:val="0"/>
+        <w:autoSpaceDN w:val="0"/>
+        <w:adjustRightInd w:val="0"/>
+        <w:spacing w:after="0" w:line="360" w:lineRule="auto"/>
+        <w:ind w:left="1134" w:hanging="425"/>
+        <w:rPr>
+          <w:rFonts w:ascii="Times New Roman" w:eastAsia="Times New Roman" w:hAnsi="Times New Roman" w:cs="Times New Roman"/>
+          <w:sz w:val="26"/>
+          <w:szCs w:val="26"/>
+          <w:lang w:eastAsia="ru-RU"/>
+        </w:rPr>
+      </w:pPr>
+      <w:r>
+        <w:rPr>
+          <w:rFonts w:ascii="Times New Roman" w:eastAsia="Times New Roman" w:hAnsi="Times New Roman" w:cs="Times New Roman"/>
+          <w:sz w:val="26"/>
+          <w:szCs w:val="26"/>
+          <w:lang w:eastAsia="ru-RU"/>
+        </w:rPr>
+        <w:t>Написать программу-демонстрацию, в которой создаются объекты указанного пользовательского класса и выполняются требуемые операции.</w:t>
+      </w:r>
+    </w:p>
+    <w:p>
+      <w:pPr>
+        <w:spacing w:after="0" w:line="360" w:lineRule="auto"/>
+        <w:ind w:firstLine="709"/>
+        <w:jc w:val="both"/>
+        <w:rPr>
+          <w:rFonts w:ascii="Times New Roman" w:hAnsi="Times New Roman" w:cs="Times New Roman"/>
+          <w:sz w:val="26"/>
+          <w:szCs w:val="26"/>
+        </w:rPr>
+      </w:pPr>
+      <w:r>
+        <w:rPr>
+          <w:rFonts w:ascii="Times New Roman" w:hAnsi="Times New Roman" w:cs="Times New Roman"/>
+          <w:sz w:val="26"/>
+          <w:szCs w:val="26"/>
+        </w:rPr>
+        <w:t>Помимо этого, нужно реализовать класс-коллекцию, объединяющую объекты класса студента в 1 массив. В классе нужно реализовать:</w:t>
+      </w:r>
+    </w:p>
+    <w:p>
+      <w:pPr>
+        <w:pStyle w:val="ae"/>
+        <w:numPr>
+          <w:ilvl w:val="0"/>
+          <w:numId w:val="46"/>
+        </w:numPr>
+        <w:suppressAutoHyphens w:val="0"/>
+        <w:autoSpaceDE w:val="0"/>
+        <w:autoSpaceDN w:val="0"/>
+        <w:adjustRightInd w:val="0"/>
+        <w:spacing w:after="0" w:line="360" w:lineRule="auto"/>
+        <w:rPr>
+          <w:rFonts w:ascii="Times New Roman" w:eastAsia="Times New Roman" w:hAnsi="Times New Roman" w:cs="Times New Roman"/>
+          <w:sz w:val="26"/>
+          <w:szCs w:val="26"/>
+          <w:lang w:eastAsia="ru-RU"/>
+        </w:rPr>
+      </w:pPr>
+      <w:r>
+        <w:rPr>
+          <w:rFonts w:ascii="Times New Roman" w:eastAsia="Times New Roman" w:hAnsi="Times New Roman" w:cs="Times New Roman"/>
+          <w:sz w:val="26"/>
+          <w:szCs w:val="26"/>
+          <w:lang w:eastAsia="ru-RU"/>
+        </w:rPr>
+        <w:t>К</w:t>
+      </w:r>
+      <w:r>
+        <w:rPr>
+          <w:rFonts w:ascii="Times New Roman" w:eastAsia="Times New Roman" w:hAnsi="Times New Roman" w:cs="Times New Roman"/>
+          <w:sz w:val="26"/>
+          <w:szCs w:val="26"/>
+          <w:lang w:eastAsia="ru-RU"/>
+        </w:rPr>
+        <w:t>онструктор без параметров;</w:t>
+      </w:r>
+    </w:p>
+    <w:p>
+      <w:pPr>
+        <w:pStyle w:val="ae"/>
+        <w:numPr>
+          <w:ilvl w:val="0"/>
+          <w:numId w:val="46"/>
+        </w:numPr>
+        <w:suppressAutoHyphens w:val="0"/>
+        <w:autoSpaceDE w:val="0"/>
+        <w:autoSpaceDN w:val="0"/>
+        <w:adjustRightInd w:val="0"/>
+        <w:spacing w:after="0" w:line="360" w:lineRule="auto"/>
+        <w:rPr>
+          <w:rFonts w:ascii="Times New Roman" w:eastAsia="Times New Roman" w:hAnsi="Times New Roman" w:cs="Times New Roman"/>
+          <w:sz w:val="26"/>
+          <w:szCs w:val="26"/>
+          <w:lang w:eastAsia="ru-RU"/>
+        </w:rPr>
+      </w:pPr>
+      <w:r>
+        <w:rPr>
+          <w:rFonts w:ascii="Times New Roman" w:eastAsia="Times New Roman" w:hAnsi="Times New Roman" w:cs="Times New Roman"/>
+          <w:sz w:val="26"/>
+          <w:szCs w:val="26"/>
+          <w:lang w:eastAsia="ru-RU"/>
+        </w:rPr>
+        <w:t>К</w:t>
+      </w:r>
+      <w:r>
+        <w:rPr>
+          <w:rFonts w:ascii="Times New Roman" w:eastAsia="Times New Roman" w:hAnsi="Times New Roman" w:cs="Times New Roman"/>
+          <w:sz w:val="26"/>
+          <w:szCs w:val="26"/>
+          <w:lang w:eastAsia="ru-RU"/>
+        </w:rPr>
+        <w:t>онструктор с параметрами, заполняющий элементы случайными значениями;</w:t>
+      </w:r>
+    </w:p>
+    <w:p>
+      <w:pPr>
+        <w:pStyle w:val="ae"/>
+        <w:numPr>
+          <w:ilvl w:val="0"/>
+          <w:numId w:val="46"/>
+        </w:numPr>
+        <w:suppressAutoHyphens w:val="0"/>
+        <w:autoSpaceDE w:val="0"/>
+        <w:autoSpaceDN w:val="0"/>
+        <w:adjustRightInd w:val="0"/>
+        <w:spacing w:after="0" w:line="360" w:lineRule="auto"/>
+        <w:rPr>
+          <w:rFonts w:ascii="Times New Roman" w:eastAsia="Times New Roman" w:hAnsi="Times New Roman" w:cs="Times New Roman"/>
+          <w:sz w:val="26"/>
+          <w:szCs w:val="26"/>
+          <w:lang w:eastAsia="ru-RU"/>
+        </w:rPr>
+      </w:pPr>
+      <w:r>
+        <w:rPr>
+          <w:rFonts w:ascii="Times New Roman" w:eastAsia="Times New Roman" w:hAnsi="Times New Roman" w:cs="Times New Roman"/>
+          <w:sz w:val="26"/>
+          <w:szCs w:val="26"/>
+          <w:lang w:eastAsia="ru-RU"/>
+        </w:rPr>
+        <w:t>К</w:t>
+      </w:r>
+      <w:r>
+        <w:rPr>
+          <w:rFonts w:ascii="Times New Roman" w:eastAsia="Times New Roman" w:hAnsi="Times New Roman" w:cs="Times New Roman"/>
+          <w:sz w:val="26"/>
+          <w:szCs w:val="26"/>
+          <w:lang w:eastAsia="ru-RU"/>
+        </w:rPr>
+        <w:t>онструктор с параметрами, позволяющий заполнить массив элементами, заданными пользователем с клавиатуры;</w:t>
+      </w:r>
+    </w:p>
+    <w:p>
+      <w:pPr>
+        <w:pStyle w:val="ae"/>
+        <w:numPr>
+          <w:ilvl w:val="0"/>
+          <w:numId w:val="46"/>
+        </w:numPr>
+        <w:suppressAutoHyphens w:val="0"/>
+        <w:autoSpaceDE w:val="0"/>
+        <w:autoSpaceDN w:val="0"/>
+        <w:adjustRightInd w:val="0"/>
+        <w:spacing w:after="0" w:line="360" w:lineRule="auto"/>
+        <w:rPr>
+          <w:rFonts w:ascii="Times New Roman" w:eastAsia="Times New Roman" w:hAnsi="Times New Roman" w:cs="Times New Roman"/>
+          <w:sz w:val="26"/>
+          <w:szCs w:val="26"/>
+          <w:lang w:eastAsia="ru-RU"/>
+        </w:rPr>
+      </w:pPr>
+      <w:r>
+        <w:rPr>
+          <w:rFonts w:ascii="Times New Roman" w:eastAsia="Times New Roman" w:hAnsi="Times New Roman" w:cs="Times New Roman"/>
+          <w:sz w:val="26"/>
+          <w:szCs w:val="26"/>
+          <w:lang w:eastAsia="ru-RU"/>
+        </w:rPr>
+        <w:t>К</w:t>
+      </w:r>
+      <w:r>
+        <w:rPr>
+          <w:rFonts w:ascii="Times New Roman" w:eastAsia="Times New Roman" w:hAnsi="Times New Roman" w:cs="Times New Roman"/>
+          <w:sz w:val="26"/>
+          <w:szCs w:val="26"/>
+          <w:lang w:eastAsia="ru-RU"/>
+        </w:rPr>
+        <w:t xml:space="preserve">онструктор копирования, позволяющий создать копию коллекции, которая передается в конструктор как параметр, </w:t>
+      </w:r>
+      <w:proofErr w:type="spellStart"/>
+      <w:r>
+        <w:rPr>
+          <w:rFonts w:ascii="Times New Roman" w:eastAsia="Times New Roman" w:hAnsi="Times New Roman" w:cs="Times New Roman"/>
+          <w:sz w:val="26"/>
+          <w:szCs w:val="26"/>
+          <w:lang w:eastAsia="ru-RU"/>
+        </w:rPr>
+        <w:t>д.б</w:t>
+      </w:r>
+      <w:proofErr w:type="spellEnd"/>
+      <w:r>
+        <w:rPr>
+          <w:rFonts w:ascii="Times New Roman" w:eastAsia="Times New Roman" w:hAnsi="Times New Roman" w:cs="Times New Roman"/>
+          <w:sz w:val="26"/>
+          <w:szCs w:val="26"/>
+          <w:lang w:eastAsia="ru-RU"/>
+        </w:rPr>
+        <w:t>. реализовано глубокое копирование.</w:t>
+      </w:r>
+    </w:p>
+    <w:p>
+      <w:pPr>
+        <w:pStyle w:val="ae"/>
+        <w:numPr>
+          <w:ilvl w:val="0"/>
+          <w:numId w:val="46"/>
+        </w:numPr>
+        <w:suppressAutoHyphens w:val="0"/>
+        <w:autoSpaceDE w:val="0"/>
+        <w:autoSpaceDN w:val="0"/>
+        <w:adjustRightInd w:val="0"/>
+        <w:spacing w:after="0" w:line="360" w:lineRule="auto"/>
+        <w:rPr>
+          <w:rFonts w:ascii="Times New Roman" w:eastAsia="Times New Roman" w:hAnsi="Times New Roman" w:cs="Times New Roman"/>
+          <w:sz w:val="26"/>
+          <w:szCs w:val="26"/>
+          <w:lang w:eastAsia="ru-RU"/>
+        </w:rPr>
+      </w:pPr>
+      <w:r>
+        <w:rPr>
+          <w:rFonts w:ascii="Times New Roman" w:eastAsia="Times New Roman" w:hAnsi="Times New Roman" w:cs="Times New Roman"/>
+          <w:sz w:val="26"/>
+          <w:szCs w:val="26"/>
+          <w:lang w:eastAsia="ru-RU"/>
+        </w:rPr>
+        <w:t>М</w:t>
+      </w:r>
+      <w:r>
+        <w:rPr>
+          <w:rFonts w:ascii="Times New Roman" w:eastAsia="Times New Roman" w:hAnsi="Times New Roman" w:cs="Times New Roman"/>
+          <w:sz w:val="26"/>
+          <w:szCs w:val="26"/>
+          <w:lang w:eastAsia="ru-RU"/>
+        </w:rPr>
+        <w:t>етод для просмотра элементов массива.</w:t>
       </w:r>
     </w:p>
     <w:p>
@@ -1307,7 +2192,9 @@
           <w:szCs w:val="28"/>
         </w:rPr>
       </w:pPr>
-      <w:bookmarkStart w:id="9" w:name="_Toc153017739"/>
+      <w:bookmarkStart w:id="9" w:name="_Toc157889104"/>
+      <w:bookmarkEnd w:id="7"/>
+      <w:bookmarkEnd w:id="8"/>
       <w:r>
         <w:rPr>
           <w:rFonts w:ascii="Times New Roman" w:eastAsiaTheme="majorEastAsia" w:hAnsi="Times New Roman" w:cs="Times New Roman"/>
@@ -1315,10 +2202,9 @@
           <w:sz w:val="28"/>
           <w:szCs w:val="28"/>
         </w:rPr>
-        <w:t>Анализ</w:t>
-      </w:r>
-      <w:bookmarkEnd w:id="7"/>
-      <w:bookmarkEnd w:id="8"/>
+        <w:lastRenderedPageBreak/>
+        <w:t>Диаграмма классов</w:t>
+      </w:r>
       <w:bookmarkEnd w:id="9"/>
     </w:p>
     <w:p>
@@ -1338,1406 +2224,37 @@
           <w:sz w:val="26"/>
           <w:szCs w:val="26"/>
         </w:rPr>
-        <w:t>Выполнение работы сводится к тому, что нужно проверить, вводит ли пользователь правильно строку (с учетом правил русского языка, наличие которых можно проверить без подключения дополнительных библиотек для проверки орфографии и пунктуации) и преобразовать перевернуть каждое слово</w:t>
-      </w:r>
-      <w:r>
-        <w:rPr>
-          <w:rFonts w:ascii="Times New Roman" w:hAnsi="Times New Roman" w:cs="Times New Roman"/>
-          <w:sz w:val="26"/>
-          <w:szCs w:val="26"/>
-        </w:rPr>
-        <w:t>, длина которого равна его номеру в предложении.</w:t>
-      </w:r>
-      <w:r>
-        <w:rPr>
-          <w:rFonts w:ascii="Times New Roman" w:hAnsi="Times New Roman" w:cs="Times New Roman"/>
-          <w:sz w:val="26"/>
-          <w:szCs w:val="26"/>
-        </w:rPr>
-        <w:t xml:space="preserve"> </w:t>
+        <w:t>Диаграмма классов является одним из основных инструментов объектно-ориентированного моделирования и позволяет описать архитектуру программного обеспечения. Она помогает разработчикам понять, какие классы и объекты присутствуют в системе, а также как они взаимодействуют между собой. Диаграмма классов лабораторной работы представлена на рисунке 1.2.1</w:t>
       </w:r>
     </w:p>
     <w:p>
       <w:pPr>
-        <w:spacing w:after="0" w:line="360" w:lineRule="auto"/>
-        <w:ind w:firstLine="709"/>
-        <w:jc w:val="both"/>
-        <w:rPr>
-          <w:rFonts w:ascii="Times New Roman" w:hAnsi="Times New Roman" w:cs="Times New Roman"/>
-          <w:sz w:val="26"/>
-          <w:szCs w:val="26"/>
-        </w:rPr>
-      </w:pPr>
-      <w:r>
-        <w:rPr>
-          <w:rFonts w:ascii="Times New Roman" w:hAnsi="Times New Roman" w:cs="Times New Roman"/>
-          <w:sz w:val="26"/>
-          <w:szCs w:val="26"/>
-        </w:rPr>
-        <w:t xml:space="preserve">Анализ функций представлен </w:t>
-      </w:r>
-    </w:p>
-    <w:p>
-      <w:pPr>
-        <w:keepNext/>
-        <w:spacing w:after="0"/>
-        <w:jc w:val="right"/>
-        <w:rPr>
-          <w:rFonts w:ascii="Times New Roman" w:eastAsia="Times New Roman" w:hAnsi="Times New Roman" w:cs="Times New Roman"/>
-          <w:b/>
-          <w:i/>
-          <w:sz w:val="24"/>
-          <w:szCs w:val="24"/>
-        </w:rPr>
-      </w:pPr>
-      <w:r>
-        <w:rPr>
-          <w:rFonts w:ascii="Times New Roman" w:eastAsia="Times New Roman" w:hAnsi="Times New Roman" w:cs="Times New Roman"/>
-          <w:b/>
-          <w:i/>
-          <w:sz w:val="24"/>
-          <w:szCs w:val="24"/>
-        </w:rPr>
-        <w:t>Таблица 1.2.1 - Функции</w:t>
-      </w:r>
-    </w:p>
-    <w:tbl>
-      <w:tblPr>
-        <w:tblStyle w:val="af6"/>
-        <w:tblW w:w="9571" w:type="dxa"/>
-        <w:tblLook w:val="04A0" w:firstRow="1" w:lastRow="0" w:firstColumn="1" w:lastColumn="0" w:noHBand="0" w:noVBand="1"/>
-      </w:tblPr>
-      <w:tblGrid>
-        <w:gridCol w:w="566"/>
-        <w:gridCol w:w="2273"/>
-        <w:gridCol w:w="1692"/>
-        <w:gridCol w:w="2552"/>
-        <w:gridCol w:w="2488"/>
-      </w:tblGrid>
-      <w:tr>
-        <w:trPr>
-          <w:trHeight w:val="813"/>
-          <w:tblHeader/>
-        </w:trPr>
-        <w:tc>
-          <w:tcPr>
-            <w:tcW w:w="566" w:type="dxa"/>
-            <w:vAlign w:val="center"/>
-          </w:tcPr>
-          <w:p>
-            <w:pPr>
-              <w:jc w:val="center"/>
-              <w:rPr>
-                <w:rFonts w:ascii="Times New Roman" w:hAnsi="Times New Roman" w:cs="Times New Roman"/>
-                <w:b/>
-                <w:sz w:val="24"/>
-                <w:szCs w:val="24"/>
-              </w:rPr>
-            </w:pPr>
-            <w:r>
-              <w:rPr>
-                <w:rFonts w:ascii="Times New Roman" w:hAnsi="Times New Roman" w:cs="Times New Roman"/>
-                <w:b/>
-                <w:sz w:val="24"/>
-                <w:szCs w:val="24"/>
-              </w:rPr>
-              <w:t>№</w:t>
-            </w:r>
-          </w:p>
-        </w:tc>
-        <w:tc>
-          <w:tcPr>
-            <w:tcW w:w="2273" w:type="dxa"/>
-            <w:vAlign w:val="center"/>
-          </w:tcPr>
-          <w:p>
-            <w:pPr>
-              <w:jc w:val="center"/>
-              <w:rPr>
-                <w:rFonts w:ascii="Times New Roman" w:hAnsi="Times New Roman" w:cs="Times New Roman"/>
-                <w:b/>
-                <w:sz w:val="24"/>
-                <w:szCs w:val="24"/>
-              </w:rPr>
-            </w:pPr>
-            <w:r>
-              <w:rPr>
-                <w:rFonts w:ascii="Times New Roman" w:hAnsi="Times New Roman" w:cs="Times New Roman"/>
-                <w:b/>
-                <w:sz w:val="24"/>
-                <w:szCs w:val="24"/>
-              </w:rPr>
-              <w:t>Описание функции</w:t>
-            </w:r>
-          </w:p>
-        </w:tc>
-        <w:tc>
-          <w:tcPr>
-            <w:tcW w:w="1692" w:type="dxa"/>
-            <w:vAlign w:val="center"/>
-          </w:tcPr>
-          <w:p>
-            <w:pPr>
-              <w:jc w:val="center"/>
-              <w:rPr>
-                <w:rFonts w:ascii="Times New Roman" w:hAnsi="Times New Roman" w:cs="Times New Roman"/>
-                <w:b/>
-                <w:sz w:val="24"/>
-                <w:szCs w:val="24"/>
-                <w:lang w:val="en-US"/>
-              </w:rPr>
-            </w:pPr>
-            <w:r>
-              <w:rPr>
-                <w:rFonts w:ascii="Times New Roman" w:hAnsi="Times New Roman" w:cs="Times New Roman"/>
-                <w:b/>
-                <w:sz w:val="24"/>
-                <w:szCs w:val="24"/>
-              </w:rPr>
-              <w:t>Входные данные</w:t>
-            </w:r>
-          </w:p>
-        </w:tc>
-        <w:tc>
-          <w:tcPr>
-            <w:tcW w:w="2552" w:type="dxa"/>
-            <w:vAlign w:val="center"/>
-          </w:tcPr>
-          <w:p>
-            <w:pPr>
-              <w:jc w:val="center"/>
-              <w:rPr>
-                <w:rFonts w:ascii="Times New Roman" w:hAnsi="Times New Roman" w:cs="Times New Roman"/>
-                <w:b/>
-                <w:sz w:val="24"/>
-                <w:szCs w:val="24"/>
-              </w:rPr>
-            </w:pPr>
-            <w:r>
-              <w:rPr>
-                <w:rFonts w:ascii="Times New Roman" w:hAnsi="Times New Roman" w:cs="Times New Roman"/>
-                <w:b/>
-                <w:sz w:val="24"/>
-                <w:szCs w:val="24"/>
-              </w:rPr>
-              <w:t>Классы входных данных</w:t>
-            </w:r>
-          </w:p>
-        </w:tc>
-        <w:tc>
-          <w:tcPr>
-            <w:tcW w:w="2488" w:type="dxa"/>
-            <w:vAlign w:val="center"/>
-          </w:tcPr>
-          <w:p>
-            <w:pPr>
-              <w:jc w:val="center"/>
-              <w:rPr>
-                <w:rFonts w:ascii="Times New Roman" w:hAnsi="Times New Roman" w:cs="Times New Roman"/>
-                <w:b/>
-                <w:sz w:val="24"/>
-                <w:szCs w:val="24"/>
-              </w:rPr>
-            </w:pPr>
-            <w:r>
-              <w:rPr>
-                <w:rFonts w:ascii="Times New Roman" w:hAnsi="Times New Roman" w:cs="Times New Roman"/>
-                <w:b/>
-                <w:sz w:val="24"/>
-                <w:szCs w:val="24"/>
-              </w:rPr>
-              <w:t>Выходные данные</w:t>
-            </w:r>
-          </w:p>
-        </w:tc>
-      </w:tr>
-      <w:tr>
-        <w:trPr>
-          <w:trHeight w:val="483"/>
-        </w:trPr>
-        <w:tc>
-          <w:tcPr>
-            <w:tcW w:w="566" w:type="dxa"/>
-            <w:vMerge w:val="restart"/>
-            <w:vAlign w:val="center"/>
-          </w:tcPr>
-          <w:p>
-            <w:pPr>
-              <w:jc w:val="center"/>
-              <w:rPr>
-                <w:rFonts w:ascii="Times New Roman" w:hAnsi="Times New Roman" w:cs="Times New Roman"/>
-                <w:sz w:val="24"/>
-                <w:szCs w:val="24"/>
-              </w:rPr>
-            </w:pPr>
-            <w:r>
-              <w:rPr>
-                <w:rFonts w:ascii="Times New Roman" w:hAnsi="Times New Roman" w:cs="Times New Roman"/>
-                <w:sz w:val="24"/>
-                <w:szCs w:val="24"/>
-              </w:rPr>
-              <w:t>1.1</w:t>
-            </w:r>
-          </w:p>
-        </w:tc>
-        <w:tc>
-          <w:tcPr>
-            <w:tcW w:w="2273" w:type="dxa"/>
-            <w:vMerge w:val="restart"/>
-            <w:vAlign w:val="center"/>
-          </w:tcPr>
-          <w:p>
-            <w:pPr>
-              <w:autoSpaceDE w:val="0"/>
-              <w:autoSpaceDN w:val="0"/>
-              <w:adjustRightInd w:val="0"/>
-              <w:rPr>
-                <w:rFonts w:ascii="Times New Roman" w:hAnsi="Times New Roman" w:cs="Times New Roman"/>
-                <w:sz w:val="24"/>
-                <w:szCs w:val="24"/>
-              </w:rPr>
-            </w:pPr>
-            <w:r>
-              <w:rPr>
-                <w:rFonts w:ascii="Times New Roman" w:hAnsi="Times New Roman" w:cs="Times New Roman"/>
-                <w:sz w:val="24"/>
-                <w:szCs w:val="24"/>
-              </w:rPr>
-              <w:t>Ввод строки</w:t>
-            </w:r>
-          </w:p>
-        </w:tc>
-        <w:tc>
-          <w:tcPr>
-            <w:tcW w:w="1692" w:type="dxa"/>
-            <w:vMerge w:val="restart"/>
-            <w:vAlign w:val="center"/>
-          </w:tcPr>
-          <w:p>
-            <w:pPr>
-              <w:rPr>
-                <w:rFonts w:ascii="Times New Roman" w:hAnsi="Times New Roman" w:cs="Times New Roman"/>
-                <w:sz w:val="24"/>
-                <w:szCs w:val="24"/>
-              </w:rPr>
-            </w:pPr>
-            <w:r>
-              <w:rPr>
-                <w:rFonts w:ascii="Times New Roman" w:hAnsi="Times New Roman" w:cs="Times New Roman"/>
-                <w:sz w:val="24"/>
-                <w:szCs w:val="24"/>
-              </w:rPr>
-              <w:t>Строка предложений</w:t>
-            </w:r>
-          </w:p>
-        </w:tc>
-        <w:tc>
-          <w:tcPr>
-            <w:tcW w:w="2552" w:type="dxa"/>
-            <w:vAlign w:val="center"/>
-          </w:tcPr>
-          <w:p>
-            <w:pPr>
-              <w:rPr>
-                <w:rFonts w:ascii="Times New Roman" w:hAnsi="Times New Roman" w:cs="Times New Roman"/>
-                <w:sz w:val="24"/>
-                <w:szCs w:val="24"/>
-              </w:rPr>
-            </w:pPr>
-            <w:r>
-              <w:rPr>
-                <w:rFonts w:ascii="Times New Roman" w:hAnsi="Times New Roman" w:cs="Times New Roman"/>
-                <w:sz w:val="24"/>
-                <w:szCs w:val="24"/>
-              </w:rPr>
-              <w:t>Корректная строка</w:t>
-            </w:r>
-          </w:p>
-        </w:tc>
-        <w:tc>
-          <w:tcPr>
-            <w:tcW w:w="2488" w:type="dxa"/>
-            <w:vAlign w:val="center"/>
-          </w:tcPr>
-          <w:p>
-            <w:pPr>
-              <w:suppressAutoHyphens w:val="0"/>
-              <w:rPr>
-                <w:rFonts w:ascii="Times New Roman" w:hAnsi="Times New Roman" w:cs="Times New Roman"/>
-                <w:sz w:val="24"/>
-                <w:szCs w:val="24"/>
-              </w:rPr>
-            </w:pPr>
-            <w:r>
-              <w:rPr>
-                <w:rFonts w:ascii="Times New Roman" w:hAnsi="Times New Roman" w:cs="Times New Roman"/>
-                <w:sz w:val="24"/>
-                <w:szCs w:val="24"/>
-              </w:rPr>
-              <w:t>Корректная строка</w:t>
-            </w:r>
-          </w:p>
-        </w:tc>
-      </w:tr>
-      <w:tr>
-        <w:trPr>
-          <w:trHeight w:val="260"/>
-        </w:trPr>
-        <w:tc>
-          <w:tcPr>
-            <w:tcW w:w="566" w:type="dxa"/>
-            <w:vMerge/>
-            <w:vAlign w:val="center"/>
-          </w:tcPr>
-          <w:p>
-            <w:pPr>
-              <w:jc w:val="center"/>
-              <w:rPr>
-                <w:rFonts w:ascii="Times New Roman" w:hAnsi="Times New Roman" w:cs="Times New Roman"/>
-                <w:sz w:val="24"/>
-                <w:szCs w:val="24"/>
-                <w:lang w:val="en-US"/>
-              </w:rPr>
-            </w:pPr>
-          </w:p>
-        </w:tc>
-        <w:tc>
-          <w:tcPr>
-            <w:tcW w:w="2273" w:type="dxa"/>
-            <w:vMerge/>
-            <w:vAlign w:val="center"/>
-          </w:tcPr>
-          <w:p>
-            <w:pPr>
-              <w:autoSpaceDE w:val="0"/>
-              <w:autoSpaceDN w:val="0"/>
-              <w:adjustRightInd w:val="0"/>
-              <w:rPr>
-                <w:rFonts w:ascii="Times New Roman" w:hAnsi="Times New Roman" w:cs="Times New Roman"/>
-                <w:sz w:val="24"/>
-                <w:szCs w:val="24"/>
-              </w:rPr>
-            </w:pPr>
-          </w:p>
-        </w:tc>
-        <w:tc>
-          <w:tcPr>
-            <w:tcW w:w="1692" w:type="dxa"/>
-            <w:vMerge/>
-            <w:vAlign w:val="center"/>
-          </w:tcPr>
-          <w:p>
-            <w:pPr>
-              <w:autoSpaceDE w:val="0"/>
-              <w:autoSpaceDN w:val="0"/>
-              <w:adjustRightInd w:val="0"/>
-              <w:rPr>
-                <w:rFonts w:ascii="Times New Roman" w:hAnsi="Times New Roman" w:cs="Times New Roman"/>
-                <w:sz w:val="24"/>
-                <w:szCs w:val="24"/>
-              </w:rPr>
-            </w:pPr>
-          </w:p>
-        </w:tc>
-        <w:tc>
-          <w:tcPr>
-            <w:tcW w:w="2552" w:type="dxa"/>
-            <w:vAlign w:val="center"/>
-          </w:tcPr>
-          <w:p>
-            <w:pPr>
-              <w:rPr>
-                <w:rFonts w:ascii="Times New Roman" w:hAnsi="Times New Roman" w:cs="Times New Roman"/>
-                <w:sz w:val="24"/>
-                <w:szCs w:val="24"/>
-              </w:rPr>
-            </w:pPr>
-            <w:r>
-              <w:rPr>
-                <w:rFonts w:ascii="Times New Roman" w:hAnsi="Times New Roman" w:cs="Times New Roman"/>
-                <w:sz w:val="24"/>
-                <w:szCs w:val="24"/>
-              </w:rPr>
-              <w:t>Строка с неправильно введенными пробелами</w:t>
-            </w:r>
-          </w:p>
-        </w:tc>
-        <w:tc>
-          <w:tcPr>
-            <w:tcW w:w="2488" w:type="dxa"/>
-            <w:vAlign w:val="center"/>
-          </w:tcPr>
-          <w:p>
-            <w:pPr>
-              <w:rPr>
-                <w:rFonts w:ascii="Times New Roman" w:hAnsi="Times New Roman" w:cs="Times New Roman"/>
-                <w:sz w:val="24"/>
-                <w:szCs w:val="24"/>
-              </w:rPr>
-            </w:pPr>
-            <w:r>
-              <w:rPr>
-                <w:rFonts w:ascii="Times New Roman" w:hAnsi="Times New Roman" w:cs="Times New Roman"/>
-                <w:sz w:val="24"/>
-                <w:szCs w:val="24"/>
-              </w:rPr>
-              <w:t>Отформатированная строка с учетом правильной расстановки пробелов</w:t>
-            </w:r>
-          </w:p>
-        </w:tc>
-      </w:tr>
-      <w:tr>
-        <w:trPr>
-          <w:trHeight w:val="547"/>
-        </w:trPr>
-        <w:tc>
-          <w:tcPr>
-            <w:tcW w:w="566" w:type="dxa"/>
-            <w:vMerge/>
-            <w:vAlign w:val="center"/>
-          </w:tcPr>
-          <w:p>
-            <w:pPr>
-              <w:jc w:val="center"/>
-              <w:rPr>
-                <w:rFonts w:ascii="Times New Roman" w:hAnsi="Times New Roman" w:cs="Times New Roman"/>
-                <w:sz w:val="24"/>
-                <w:szCs w:val="24"/>
-              </w:rPr>
-            </w:pPr>
-          </w:p>
-        </w:tc>
-        <w:tc>
-          <w:tcPr>
-            <w:tcW w:w="2273" w:type="dxa"/>
-            <w:vMerge/>
-            <w:vAlign w:val="center"/>
-          </w:tcPr>
-          <w:p>
-            <w:pPr>
-              <w:autoSpaceDE w:val="0"/>
-              <w:autoSpaceDN w:val="0"/>
-              <w:adjustRightInd w:val="0"/>
-              <w:rPr>
-                <w:rFonts w:ascii="Times New Roman" w:hAnsi="Times New Roman" w:cs="Times New Roman"/>
-                <w:sz w:val="24"/>
-                <w:szCs w:val="24"/>
-              </w:rPr>
-            </w:pPr>
-          </w:p>
-        </w:tc>
-        <w:tc>
-          <w:tcPr>
-            <w:tcW w:w="1692" w:type="dxa"/>
-            <w:vMerge/>
-            <w:vAlign w:val="center"/>
-          </w:tcPr>
-          <w:p>
-            <w:pPr>
-              <w:autoSpaceDE w:val="0"/>
-              <w:autoSpaceDN w:val="0"/>
-              <w:adjustRightInd w:val="0"/>
-              <w:rPr>
-                <w:rFonts w:ascii="Times New Roman" w:hAnsi="Times New Roman" w:cs="Times New Roman"/>
-                <w:sz w:val="24"/>
-                <w:szCs w:val="24"/>
-              </w:rPr>
-            </w:pPr>
-          </w:p>
-        </w:tc>
-        <w:tc>
-          <w:tcPr>
-            <w:tcW w:w="2552" w:type="dxa"/>
-            <w:vAlign w:val="center"/>
-          </w:tcPr>
-          <w:p>
-            <w:pPr>
-              <w:rPr>
-                <w:rFonts w:ascii="Times New Roman" w:hAnsi="Times New Roman" w:cs="Times New Roman"/>
-                <w:sz w:val="24"/>
-                <w:szCs w:val="24"/>
-              </w:rPr>
-            </w:pPr>
-            <w:r>
-              <w:rPr>
-                <w:rFonts w:ascii="Times New Roman" w:hAnsi="Times New Roman" w:cs="Times New Roman"/>
-                <w:sz w:val="24"/>
-                <w:szCs w:val="24"/>
-              </w:rPr>
-              <w:t>Некорректная строка</w:t>
-            </w:r>
-          </w:p>
-        </w:tc>
-        <w:tc>
-          <w:tcPr>
-            <w:tcW w:w="2488" w:type="dxa"/>
-            <w:vAlign w:val="center"/>
-          </w:tcPr>
-          <w:p>
-            <w:pPr>
-              <w:rPr>
-                <w:rFonts w:ascii="Times New Roman" w:hAnsi="Times New Roman" w:cs="Times New Roman"/>
-                <w:sz w:val="24"/>
-                <w:szCs w:val="24"/>
-              </w:rPr>
-            </w:pPr>
-            <w:r>
-              <w:rPr>
-                <w:rFonts w:ascii="Times New Roman" w:hAnsi="Times New Roman" w:cs="Times New Roman"/>
-                <w:sz w:val="24"/>
-                <w:szCs w:val="24"/>
-              </w:rPr>
-              <w:t>Сообщение о ошибке</w:t>
-            </w:r>
-          </w:p>
-        </w:tc>
-      </w:tr>
-      <w:tr>
-        <w:trPr>
-          <w:trHeight w:val="454"/>
-        </w:trPr>
-        <w:tc>
-          <w:tcPr>
-            <w:tcW w:w="566" w:type="dxa"/>
-            <w:vMerge w:val="restart"/>
-            <w:vAlign w:val="center"/>
-          </w:tcPr>
-          <w:p>
-            <w:pPr>
-              <w:jc w:val="center"/>
-              <w:rPr>
-                <w:rFonts w:ascii="Times New Roman" w:hAnsi="Times New Roman" w:cs="Times New Roman"/>
-                <w:sz w:val="24"/>
-                <w:szCs w:val="24"/>
-              </w:rPr>
-            </w:pPr>
-            <w:r>
-              <w:rPr>
-                <w:rFonts w:ascii="Times New Roman" w:hAnsi="Times New Roman" w:cs="Times New Roman"/>
-                <w:sz w:val="24"/>
-                <w:szCs w:val="24"/>
-              </w:rPr>
-              <w:t>1.2</w:t>
-            </w:r>
-          </w:p>
-        </w:tc>
-        <w:tc>
-          <w:tcPr>
-            <w:tcW w:w="2273" w:type="dxa"/>
-            <w:vMerge w:val="restart"/>
-            <w:vAlign w:val="center"/>
-          </w:tcPr>
-          <w:p>
-            <w:pPr>
-              <w:autoSpaceDE w:val="0"/>
-              <w:autoSpaceDN w:val="0"/>
-              <w:adjustRightInd w:val="0"/>
-              <w:rPr>
-                <w:rFonts w:ascii="Times New Roman" w:hAnsi="Times New Roman" w:cs="Times New Roman"/>
-                <w:sz w:val="24"/>
-                <w:szCs w:val="24"/>
-              </w:rPr>
-            </w:pPr>
-            <w:r>
-              <w:rPr>
-                <w:rFonts w:ascii="Times New Roman" w:hAnsi="Times New Roman" w:cs="Times New Roman"/>
-                <w:sz w:val="24"/>
-                <w:szCs w:val="24"/>
-              </w:rPr>
-              <w:t>Ввод строки из файла</w:t>
-            </w:r>
-          </w:p>
-        </w:tc>
-        <w:tc>
-          <w:tcPr>
-            <w:tcW w:w="1692" w:type="dxa"/>
-            <w:vMerge w:val="restart"/>
-            <w:vAlign w:val="center"/>
-          </w:tcPr>
-          <w:p>
-            <w:pPr>
-              <w:autoSpaceDE w:val="0"/>
-              <w:autoSpaceDN w:val="0"/>
-              <w:adjustRightInd w:val="0"/>
-              <w:rPr>
-                <w:rFonts w:ascii="Times New Roman" w:hAnsi="Times New Roman" w:cs="Times New Roman"/>
-                <w:sz w:val="24"/>
-                <w:szCs w:val="24"/>
-              </w:rPr>
-            </w:pPr>
-            <w:r>
-              <w:rPr>
-                <w:rFonts w:ascii="Times New Roman" w:hAnsi="Times New Roman" w:cs="Times New Roman"/>
-                <w:sz w:val="24"/>
-                <w:szCs w:val="24"/>
-              </w:rPr>
-              <w:t>Строка предложений</w:t>
-            </w:r>
-          </w:p>
-        </w:tc>
-        <w:tc>
-          <w:tcPr>
-            <w:tcW w:w="2552" w:type="dxa"/>
-            <w:vAlign w:val="center"/>
-          </w:tcPr>
-          <w:p>
-            <w:pPr>
-              <w:rPr>
-                <w:rFonts w:ascii="Times New Roman" w:hAnsi="Times New Roman" w:cs="Times New Roman"/>
-                <w:sz w:val="24"/>
-                <w:szCs w:val="24"/>
-              </w:rPr>
-            </w:pPr>
-            <w:r>
-              <w:rPr>
-                <w:rFonts w:ascii="Times New Roman" w:hAnsi="Times New Roman" w:cs="Times New Roman"/>
-                <w:sz w:val="24"/>
-                <w:szCs w:val="24"/>
-              </w:rPr>
-              <w:t>Корректная строка</w:t>
-            </w:r>
-          </w:p>
-        </w:tc>
-        <w:tc>
-          <w:tcPr>
-            <w:tcW w:w="2488" w:type="dxa"/>
-            <w:vAlign w:val="center"/>
-          </w:tcPr>
-          <w:p>
-            <w:pPr>
-              <w:rPr>
-                <w:rFonts w:ascii="Times New Roman" w:hAnsi="Times New Roman" w:cs="Times New Roman"/>
-                <w:sz w:val="24"/>
-                <w:szCs w:val="24"/>
-              </w:rPr>
-            </w:pPr>
-            <w:r>
-              <w:rPr>
-                <w:rFonts w:ascii="Times New Roman" w:hAnsi="Times New Roman" w:cs="Times New Roman"/>
-                <w:sz w:val="24"/>
-                <w:szCs w:val="24"/>
-              </w:rPr>
-              <w:t>Корректная строка</w:t>
-            </w:r>
-          </w:p>
-        </w:tc>
-      </w:tr>
-      <w:tr>
-        <w:trPr>
-          <w:trHeight w:val="135"/>
-        </w:trPr>
-        <w:tc>
-          <w:tcPr>
-            <w:tcW w:w="566" w:type="dxa"/>
-            <w:vMerge/>
-            <w:vAlign w:val="center"/>
-          </w:tcPr>
-          <w:p>
-            <w:pPr>
-              <w:jc w:val="center"/>
-              <w:rPr>
-                <w:rFonts w:ascii="Times New Roman" w:hAnsi="Times New Roman" w:cs="Times New Roman"/>
-                <w:sz w:val="24"/>
-                <w:szCs w:val="24"/>
-              </w:rPr>
-            </w:pPr>
-          </w:p>
-        </w:tc>
-        <w:tc>
-          <w:tcPr>
-            <w:tcW w:w="2273" w:type="dxa"/>
-            <w:vMerge/>
-            <w:vAlign w:val="center"/>
-          </w:tcPr>
-          <w:p>
-            <w:pPr>
-              <w:autoSpaceDE w:val="0"/>
-              <w:autoSpaceDN w:val="0"/>
-              <w:adjustRightInd w:val="0"/>
-              <w:rPr>
-                <w:rFonts w:ascii="Times New Roman" w:hAnsi="Times New Roman" w:cs="Times New Roman"/>
-                <w:sz w:val="24"/>
-                <w:szCs w:val="24"/>
-              </w:rPr>
-            </w:pPr>
-          </w:p>
-        </w:tc>
-        <w:tc>
-          <w:tcPr>
-            <w:tcW w:w="1692" w:type="dxa"/>
-            <w:vMerge/>
-            <w:vAlign w:val="center"/>
-          </w:tcPr>
-          <w:p>
-            <w:pPr>
-              <w:autoSpaceDE w:val="0"/>
-              <w:autoSpaceDN w:val="0"/>
-              <w:adjustRightInd w:val="0"/>
-              <w:rPr>
-                <w:rFonts w:ascii="Times New Roman" w:hAnsi="Times New Roman" w:cs="Times New Roman"/>
-                <w:sz w:val="24"/>
-                <w:szCs w:val="24"/>
-              </w:rPr>
-            </w:pPr>
-          </w:p>
-        </w:tc>
-        <w:tc>
-          <w:tcPr>
-            <w:tcW w:w="2552" w:type="dxa"/>
-            <w:vAlign w:val="center"/>
-          </w:tcPr>
-          <w:p>
-            <w:pPr>
-              <w:rPr>
-                <w:rFonts w:ascii="Times New Roman" w:hAnsi="Times New Roman" w:cs="Times New Roman"/>
-                <w:sz w:val="24"/>
-                <w:szCs w:val="24"/>
-              </w:rPr>
-            </w:pPr>
-            <w:r>
-              <w:rPr>
-                <w:rFonts w:ascii="Times New Roman" w:hAnsi="Times New Roman" w:cs="Times New Roman"/>
-                <w:sz w:val="24"/>
-                <w:szCs w:val="24"/>
-              </w:rPr>
-              <w:t>Строка с неправильно введенными пробелами</w:t>
-            </w:r>
-          </w:p>
-        </w:tc>
-        <w:tc>
-          <w:tcPr>
-            <w:tcW w:w="2488" w:type="dxa"/>
-            <w:vAlign w:val="center"/>
-          </w:tcPr>
-          <w:p>
-            <w:pPr>
-              <w:rPr>
-                <w:rFonts w:ascii="Times New Roman" w:hAnsi="Times New Roman" w:cs="Times New Roman"/>
-                <w:sz w:val="24"/>
-                <w:szCs w:val="24"/>
-              </w:rPr>
-            </w:pPr>
-            <w:r>
-              <w:rPr>
-                <w:rFonts w:ascii="Times New Roman" w:hAnsi="Times New Roman" w:cs="Times New Roman"/>
-                <w:sz w:val="24"/>
-                <w:szCs w:val="24"/>
-              </w:rPr>
-              <w:t>Отформатированная строка с учетом правильной расстановки пробелов</w:t>
-            </w:r>
-          </w:p>
-        </w:tc>
-      </w:tr>
-      <w:tr>
-        <w:trPr>
-          <w:trHeight w:val="473"/>
-        </w:trPr>
-        <w:tc>
-          <w:tcPr>
-            <w:tcW w:w="566" w:type="dxa"/>
-            <w:vMerge/>
-            <w:vAlign w:val="center"/>
-          </w:tcPr>
-          <w:p>
-            <w:pPr>
-              <w:jc w:val="center"/>
-              <w:rPr>
-                <w:rFonts w:ascii="Times New Roman" w:hAnsi="Times New Roman" w:cs="Times New Roman"/>
-                <w:sz w:val="24"/>
-                <w:szCs w:val="24"/>
-              </w:rPr>
-            </w:pPr>
-          </w:p>
-        </w:tc>
-        <w:tc>
-          <w:tcPr>
-            <w:tcW w:w="2273" w:type="dxa"/>
-            <w:vMerge/>
-            <w:vAlign w:val="center"/>
-          </w:tcPr>
-          <w:p>
-            <w:pPr>
-              <w:autoSpaceDE w:val="0"/>
-              <w:autoSpaceDN w:val="0"/>
-              <w:adjustRightInd w:val="0"/>
-              <w:rPr>
-                <w:rFonts w:ascii="Times New Roman" w:hAnsi="Times New Roman" w:cs="Times New Roman"/>
-                <w:sz w:val="24"/>
-                <w:szCs w:val="24"/>
-              </w:rPr>
-            </w:pPr>
-          </w:p>
-        </w:tc>
-        <w:tc>
-          <w:tcPr>
-            <w:tcW w:w="1692" w:type="dxa"/>
-            <w:vMerge/>
-            <w:vAlign w:val="center"/>
-          </w:tcPr>
-          <w:p>
-            <w:pPr>
-              <w:autoSpaceDE w:val="0"/>
-              <w:autoSpaceDN w:val="0"/>
-              <w:adjustRightInd w:val="0"/>
-              <w:rPr>
-                <w:rFonts w:ascii="Times New Roman" w:hAnsi="Times New Roman" w:cs="Times New Roman"/>
-                <w:sz w:val="24"/>
-                <w:szCs w:val="24"/>
-              </w:rPr>
-            </w:pPr>
-          </w:p>
-        </w:tc>
-        <w:tc>
-          <w:tcPr>
-            <w:tcW w:w="2552" w:type="dxa"/>
-            <w:vAlign w:val="center"/>
-          </w:tcPr>
-          <w:p>
-            <w:pPr>
-              <w:rPr>
-                <w:rFonts w:ascii="Times New Roman" w:hAnsi="Times New Roman" w:cs="Times New Roman"/>
-                <w:sz w:val="24"/>
-                <w:szCs w:val="24"/>
-              </w:rPr>
-            </w:pPr>
-            <w:r>
-              <w:rPr>
-                <w:rFonts w:ascii="Times New Roman" w:hAnsi="Times New Roman" w:cs="Times New Roman"/>
-                <w:sz w:val="24"/>
-                <w:szCs w:val="24"/>
-              </w:rPr>
-              <w:t>Некорректная строка</w:t>
-            </w:r>
-          </w:p>
-        </w:tc>
-        <w:tc>
-          <w:tcPr>
-            <w:tcW w:w="2488" w:type="dxa"/>
-            <w:vAlign w:val="center"/>
-          </w:tcPr>
-          <w:p>
-            <w:pPr>
-              <w:rPr>
-                <w:rFonts w:ascii="Times New Roman" w:hAnsi="Times New Roman" w:cs="Times New Roman"/>
-                <w:sz w:val="24"/>
-                <w:szCs w:val="24"/>
-              </w:rPr>
-            </w:pPr>
-            <w:r>
-              <w:rPr>
-                <w:rFonts w:ascii="Times New Roman" w:hAnsi="Times New Roman" w:cs="Times New Roman"/>
-                <w:sz w:val="24"/>
-                <w:szCs w:val="24"/>
-              </w:rPr>
-              <w:t>Сообщение о ошибке</w:t>
-            </w:r>
-          </w:p>
-        </w:tc>
-      </w:tr>
-      <w:tr>
-        <w:trPr>
-          <w:trHeight w:val="951"/>
-        </w:trPr>
-        <w:tc>
-          <w:tcPr>
-            <w:tcW w:w="566" w:type="dxa"/>
-            <w:vAlign w:val="center"/>
-          </w:tcPr>
-          <w:p>
-            <w:pPr>
-              <w:jc w:val="center"/>
-              <w:rPr>
-                <w:rFonts w:ascii="Times New Roman" w:hAnsi="Times New Roman" w:cs="Times New Roman"/>
-                <w:sz w:val="24"/>
-                <w:szCs w:val="24"/>
-              </w:rPr>
-            </w:pPr>
-            <w:r>
-              <w:rPr>
-                <w:rFonts w:ascii="Times New Roman" w:hAnsi="Times New Roman" w:cs="Times New Roman"/>
-                <w:sz w:val="24"/>
-                <w:szCs w:val="24"/>
-              </w:rPr>
-              <w:t>1.3</w:t>
-            </w:r>
-          </w:p>
-        </w:tc>
-        <w:tc>
-          <w:tcPr>
-            <w:tcW w:w="2273" w:type="dxa"/>
-            <w:vAlign w:val="center"/>
-          </w:tcPr>
-          <w:p>
-            <w:pPr>
-              <w:autoSpaceDE w:val="0"/>
-              <w:autoSpaceDN w:val="0"/>
-              <w:adjustRightInd w:val="0"/>
-              <w:rPr>
-                <w:rFonts w:ascii="Times New Roman" w:hAnsi="Times New Roman" w:cs="Times New Roman"/>
-                <w:sz w:val="24"/>
-                <w:szCs w:val="24"/>
-              </w:rPr>
-            </w:pPr>
-            <w:r>
-              <w:rPr>
-                <w:rFonts w:ascii="Times New Roman" w:hAnsi="Times New Roman" w:cs="Times New Roman"/>
-                <w:sz w:val="24"/>
-                <w:szCs w:val="24"/>
-              </w:rPr>
-              <w:t>Преобразование строки</w:t>
-            </w:r>
-          </w:p>
-        </w:tc>
-        <w:tc>
-          <w:tcPr>
-            <w:tcW w:w="1692" w:type="dxa"/>
-            <w:vAlign w:val="center"/>
-          </w:tcPr>
-          <w:p>
-            <w:pPr>
-              <w:autoSpaceDE w:val="0"/>
-              <w:autoSpaceDN w:val="0"/>
-              <w:adjustRightInd w:val="0"/>
-              <w:rPr>
-                <w:rFonts w:ascii="Times New Roman" w:hAnsi="Times New Roman" w:cs="Times New Roman"/>
-                <w:sz w:val="24"/>
-                <w:szCs w:val="24"/>
-              </w:rPr>
-            </w:pPr>
-            <w:r>
-              <w:rPr>
-                <w:rFonts w:ascii="Times New Roman" w:hAnsi="Times New Roman" w:cs="Times New Roman"/>
-                <w:sz w:val="24"/>
-                <w:szCs w:val="24"/>
-              </w:rPr>
-              <w:t>Строка предложений</w:t>
-            </w:r>
-          </w:p>
-        </w:tc>
-        <w:tc>
-          <w:tcPr>
-            <w:tcW w:w="2552" w:type="dxa"/>
-            <w:vAlign w:val="center"/>
-          </w:tcPr>
-          <w:p>
-            <w:pPr>
-              <w:rPr>
-                <w:rFonts w:ascii="Times New Roman" w:hAnsi="Times New Roman" w:cs="Times New Roman"/>
-                <w:sz w:val="24"/>
-                <w:szCs w:val="24"/>
-              </w:rPr>
-            </w:pPr>
-            <w:r>
-              <w:rPr>
-                <w:rFonts w:ascii="Times New Roman" w:hAnsi="Times New Roman" w:cs="Times New Roman"/>
-                <w:sz w:val="24"/>
-                <w:szCs w:val="24"/>
-              </w:rPr>
-              <w:t>Строка предложений</w:t>
-            </w:r>
-          </w:p>
-        </w:tc>
-        <w:tc>
-          <w:tcPr>
-            <w:tcW w:w="2488" w:type="dxa"/>
-            <w:vAlign w:val="center"/>
-          </w:tcPr>
-          <w:p>
-            <w:pPr>
-              <w:rPr>
-                <w:rFonts w:ascii="Times New Roman" w:hAnsi="Times New Roman" w:cs="Times New Roman"/>
-                <w:sz w:val="24"/>
-                <w:szCs w:val="24"/>
-              </w:rPr>
-            </w:pPr>
-            <w:r>
-              <w:rPr>
-                <w:rFonts w:ascii="Times New Roman" w:hAnsi="Times New Roman" w:cs="Times New Roman"/>
-                <w:sz w:val="24"/>
-                <w:szCs w:val="24"/>
-              </w:rPr>
-              <w:t>Отформатированная строка</w:t>
-            </w:r>
-          </w:p>
-        </w:tc>
-      </w:tr>
-    </w:tbl>
-    <w:p>
-      <w:pPr>
-        <w:spacing w:after="0" w:line="360" w:lineRule="auto"/>
-        <w:ind w:firstLine="709"/>
-        <w:jc w:val="both"/>
-        <w:rPr>
-          <w:rFonts w:ascii="Times New Roman" w:hAnsi="Times New Roman" w:cs="Times New Roman"/>
-          <w:sz w:val="26"/>
-          <w:szCs w:val="26"/>
-        </w:rPr>
-      </w:pPr>
-    </w:p>
-    <w:p>
-      <w:pPr>
-        <w:pStyle w:val="2"/>
-        <w:pageBreakBefore/>
-        <w:numPr>
-          <w:ilvl w:val="1"/>
-          <w:numId w:val="22"/>
-        </w:numPr>
         <w:suppressAutoHyphens w:val="0"/>
-        <w:spacing w:before="240" w:after="120" w:line="240" w:lineRule="auto"/>
-        <w:ind w:left="0" w:firstLine="0"/>
-        <w:jc w:val="center"/>
-        <w:rPr>
-          <w:rFonts w:ascii="Times New Roman" w:eastAsiaTheme="majorEastAsia" w:hAnsi="Times New Roman" w:cs="Times New Roman"/>
-          <w:bCs/>
-          <w:sz w:val="28"/>
-          <w:szCs w:val="28"/>
-        </w:rPr>
-      </w:pPr>
-      <w:bookmarkStart w:id="10" w:name="_Toc150525177"/>
-      <w:bookmarkStart w:id="11" w:name="_Toc150525384"/>
-      <w:bookmarkStart w:id="12" w:name="_Toc153017740"/>
-      <w:r>
-        <w:rPr>
-          <w:rFonts w:ascii="Times New Roman" w:eastAsiaTheme="majorEastAsia" w:hAnsi="Times New Roman" w:cs="Times New Roman"/>
-          <w:bCs/>
-          <w:sz w:val="28"/>
-          <w:szCs w:val="28"/>
-        </w:rPr>
-        <w:lastRenderedPageBreak/>
-        <w:t>П</w:t>
-      </w:r>
-      <w:r>
-        <w:rPr>
-          <w:rFonts w:ascii="Times New Roman" w:eastAsiaTheme="majorEastAsia" w:hAnsi="Times New Roman" w:cs="Times New Roman"/>
-          <w:bCs/>
-          <w:sz w:val="28"/>
-          <w:szCs w:val="28"/>
-        </w:rPr>
-        <w:t>рограмма</w:t>
-      </w:r>
-      <w:r>
-        <w:rPr>
-          <w:rFonts w:ascii="Times New Roman" w:eastAsiaTheme="majorEastAsia" w:hAnsi="Times New Roman" w:cs="Times New Roman"/>
-          <w:bCs/>
-          <w:sz w:val="28"/>
-          <w:szCs w:val="28"/>
-        </w:rPr>
-        <w:t xml:space="preserve"> (</w:t>
-      </w:r>
-      <w:r>
-        <w:rPr>
-          <w:rFonts w:ascii="Times New Roman" w:eastAsiaTheme="majorEastAsia" w:hAnsi="Times New Roman" w:cs="Times New Roman"/>
-          <w:bCs/>
-          <w:sz w:val="28"/>
-          <w:szCs w:val="28"/>
-        </w:rPr>
-        <w:t>листинг</w:t>
-      </w:r>
-      <w:r>
-        <w:rPr>
-          <w:rFonts w:ascii="Times New Roman" w:eastAsiaTheme="majorEastAsia" w:hAnsi="Times New Roman" w:cs="Times New Roman"/>
-          <w:bCs/>
-          <w:sz w:val="28"/>
-          <w:szCs w:val="28"/>
-        </w:rPr>
-        <w:t>)</w:t>
-      </w:r>
-      <w:bookmarkEnd w:id="10"/>
-      <w:bookmarkEnd w:id="11"/>
-      <w:bookmarkEnd w:id="12"/>
-    </w:p>
-    <w:p>
-      <w:pPr>
-        <w:spacing w:after="0" w:line="360" w:lineRule="auto"/>
-        <w:ind w:firstLine="709"/>
-        <w:jc w:val="both"/>
-        <w:rPr>
-          <w:rFonts w:ascii="Times New Roman" w:hAnsi="Times New Roman" w:cs="Times New Roman"/>
-          <w:sz w:val="26"/>
-          <w:szCs w:val="26"/>
-        </w:rPr>
-      </w:pPr>
-      <w:r>
-        <w:rPr>
-          <w:rFonts w:ascii="Times New Roman" w:hAnsi="Times New Roman" w:cs="Times New Roman"/>
-          <w:sz w:val="26"/>
-          <w:szCs w:val="26"/>
-        </w:rPr>
-        <w:t xml:space="preserve">Полный листинг программы можно найти на вебсайте </w:t>
-      </w:r>
-      <w:proofErr w:type="spellStart"/>
-      <w:r>
-        <w:rPr>
-          <w:rFonts w:ascii="Times New Roman" w:hAnsi="Times New Roman" w:cs="Times New Roman"/>
-          <w:sz w:val="26"/>
-          <w:szCs w:val="26"/>
-          <w:lang w:val="en-US"/>
-        </w:rPr>
-        <w:t>github</w:t>
-      </w:r>
-      <w:proofErr w:type="spellEnd"/>
-      <w:r>
-        <w:rPr>
-          <w:rFonts w:ascii="Times New Roman" w:hAnsi="Times New Roman" w:cs="Times New Roman"/>
-          <w:sz w:val="26"/>
-          <w:szCs w:val="26"/>
-        </w:rPr>
-        <w:t xml:space="preserve"> </w:t>
-      </w:r>
-      <w:r>
-        <w:rPr>
-          <w:rFonts w:ascii="Times New Roman" w:hAnsi="Times New Roman" w:cs="Times New Roman"/>
-          <w:sz w:val="26"/>
-          <w:szCs w:val="26"/>
-        </w:rPr>
-        <w:t xml:space="preserve">по ссылке: </w:t>
-      </w:r>
-      <w:proofErr w:type="spellStart"/>
-      <w:r>
-        <w:rPr>
-          <w:rFonts w:ascii="Times New Roman" w:hAnsi="Times New Roman" w:cs="Times New Roman"/>
-          <w:sz w:val="26"/>
-          <w:szCs w:val="26"/>
-          <w:lang w:val="en-US"/>
-        </w:rPr>
-        <w:t>github</w:t>
-      </w:r>
-      <w:proofErr w:type="spellEnd"/>
-      <w:r>
-        <w:rPr>
-          <w:rFonts w:ascii="Times New Roman" w:hAnsi="Times New Roman" w:cs="Times New Roman"/>
-          <w:sz w:val="26"/>
-          <w:szCs w:val="26"/>
-        </w:rPr>
-        <w:t>.</w:t>
-      </w:r>
-      <w:r>
-        <w:rPr>
-          <w:rFonts w:ascii="Times New Roman" w:hAnsi="Times New Roman" w:cs="Times New Roman"/>
-          <w:sz w:val="26"/>
-          <w:szCs w:val="26"/>
-          <w:lang w:val="en-US"/>
-        </w:rPr>
-        <w:t>com</w:t>
-      </w:r>
-      <w:r>
-        <w:rPr>
-          <w:rFonts w:ascii="Times New Roman" w:hAnsi="Times New Roman" w:cs="Times New Roman"/>
-          <w:sz w:val="26"/>
-          <w:szCs w:val="26"/>
-        </w:rPr>
-        <w:t>/</w:t>
-      </w:r>
-      <w:proofErr w:type="spellStart"/>
-      <w:r>
-        <w:rPr>
-          <w:rFonts w:ascii="Times New Roman" w:hAnsi="Times New Roman" w:cs="Times New Roman"/>
-          <w:sz w:val="26"/>
-          <w:szCs w:val="26"/>
-          <w:lang w:val="en-US"/>
-        </w:rPr>
-        <w:t>Asklit</w:t>
-      </w:r>
-      <w:proofErr w:type="spellEnd"/>
-      <w:r>
-        <w:rPr>
-          <w:rFonts w:ascii="Times New Roman" w:hAnsi="Times New Roman" w:cs="Times New Roman"/>
-          <w:sz w:val="26"/>
-          <w:szCs w:val="26"/>
-        </w:rPr>
-        <w:t>/</w:t>
-      </w:r>
-      <w:r>
-        <w:rPr>
-          <w:rFonts w:ascii="Times New Roman" w:hAnsi="Times New Roman" w:cs="Times New Roman"/>
-          <w:sz w:val="26"/>
-          <w:szCs w:val="26"/>
-          <w:lang w:val="en-US"/>
-        </w:rPr>
-        <w:t>laboratories</w:t>
-      </w:r>
-      <w:r>
-        <w:rPr>
-          <w:rFonts w:ascii="Times New Roman" w:hAnsi="Times New Roman" w:cs="Times New Roman"/>
-          <w:sz w:val="26"/>
-          <w:szCs w:val="26"/>
-        </w:rPr>
-        <w:t>/</w:t>
-      </w:r>
-      <w:r>
-        <w:rPr>
-          <w:rFonts w:ascii="Times New Roman" w:hAnsi="Times New Roman" w:cs="Times New Roman"/>
-          <w:sz w:val="26"/>
-          <w:szCs w:val="26"/>
-          <w:lang w:val="en-US"/>
-        </w:rPr>
-        <w:t>tree</w:t>
-      </w:r>
-      <w:r>
-        <w:rPr>
-          <w:rFonts w:ascii="Times New Roman" w:hAnsi="Times New Roman" w:cs="Times New Roman"/>
-          <w:sz w:val="26"/>
-          <w:szCs w:val="26"/>
-        </w:rPr>
-        <w:t>/</w:t>
-      </w:r>
-      <w:r>
-        <w:rPr>
-          <w:rFonts w:ascii="Times New Roman" w:hAnsi="Times New Roman" w:cs="Times New Roman"/>
-          <w:sz w:val="26"/>
-          <w:szCs w:val="26"/>
-          <w:lang w:val="en-US"/>
-        </w:rPr>
-        <w:t>master</w:t>
-      </w:r>
-      <w:r>
-        <w:rPr>
-          <w:rFonts w:ascii="Times New Roman" w:hAnsi="Times New Roman" w:cs="Times New Roman"/>
-          <w:sz w:val="26"/>
-          <w:szCs w:val="26"/>
-        </w:rPr>
-        <w:t>/</w:t>
-      </w:r>
-      <w:r>
-        <w:rPr>
-          <w:rFonts w:ascii="Times New Roman" w:hAnsi="Times New Roman" w:cs="Times New Roman"/>
-          <w:sz w:val="26"/>
-          <w:szCs w:val="26"/>
-          <w:lang w:val="en-US"/>
-        </w:rPr>
-        <w:t>Lab</w:t>
-      </w:r>
-      <w:r>
-        <w:rPr>
-          <w:rFonts w:ascii="Times New Roman" w:hAnsi="Times New Roman" w:cs="Times New Roman"/>
-          <w:sz w:val="26"/>
-          <w:szCs w:val="26"/>
-        </w:rPr>
-        <w:t>6</w:t>
-      </w:r>
-      <w:r>
-        <w:rPr>
-          <w:rFonts w:ascii="Times New Roman" w:hAnsi="Times New Roman" w:cs="Times New Roman"/>
-          <w:sz w:val="26"/>
-          <w:szCs w:val="26"/>
-        </w:rPr>
-        <w:t xml:space="preserve"> </w:t>
-      </w:r>
-      <w:r>
-        <w:rPr>
-          <w:rFonts w:ascii="Times New Roman" w:hAnsi="Times New Roman" w:cs="Times New Roman"/>
-          <w:sz w:val="26"/>
-          <w:szCs w:val="26"/>
-        </w:rPr>
-        <w:t xml:space="preserve">в файле </w:t>
-      </w:r>
-      <w:r>
-        <w:rPr>
-          <w:rFonts w:ascii="Times New Roman" w:hAnsi="Times New Roman" w:cs="Times New Roman"/>
-          <w:sz w:val="26"/>
-          <w:szCs w:val="26"/>
-          <w:lang w:val="en-US"/>
-        </w:rPr>
-        <w:t>program</w:t>
-      </w:r>
-      <w:r>
-        <w:rPr>
-          <w:rFonts w:ascii="Times New Roman" w:hAnsi="Times New Roman" w:cs="Times New Roman"/>
-          <w:sz w:val="26"/>
-          <w:szCs w:val="26"/>
-        </w:rPr>
-        <w:t>.</w:t>
-      </w:r>
-      <w:r>
-        <w:rPr>
-          <w:rFonts w:ascii="Times New Roman" w:hAnsi="Times New Roman" w:cs="Times New Roman"/>
-          <w:sz w:val="26"/>
-          <w:szCs w:val="26"/>
-          <w:lang w:val="en-US"/>
-        </w:rPr>
-        <w:t>cs</w:t>
-      </w:r>
-      <w:r>
-        <w:rPr>
-          <w:rFonts w:ascii="Times New Roman" w:hAnsi="Times New Roman" w:cs="Times New Roman"/>
-          <w:sz w:val="26"/>
-          <w:szCs w:val="26"/>
-        </w:rPr>
-        <w:t>.</w:t>
-      </w:r>
-    </w:p>
-    <w:p>
-      <w:pPr>
-        <w:pStyle w:val="2"/>
-        <w:pageBreakBefore/>
-        <w:numPr>
-          <w:ilvl w:val="1"/>
-          <w:numId w:val="22"/>
-        </w:numPr>
-        <w:suppressAutoHyphens w:val="0"/>
-        <w:spacing w:before="240" w:after="120" w:line="240" w:lineRule="auto"/>
-        <w:ind w:left="0" w:firstLine="0"/>
-        <w:jc w:val="center"/>
-        <w:rPr>
-          <w:rFonts w:ascii="Times New Roman" w:eastAsiaTheme="majorEastAsia" w:hAnsi="Times New Roman" w:cs="Times New Roman"/>
-          <w:bCs/>
-          <w:sz w:val="28"/>
-          <w:szCs w:val="28"/>
-        </w:rPr>
-      </w:pPr>
-      <w:bookmarkStart w:id="13" w:name="_Toc153017741"/>
-      <w:r>
-        <w:rPr>
-          <w:rFonts w:ascii="Times New Roman" w:eastAsiaTheme="majorEastAsia" w:hAnsi="Times New Roman" w:cs="Times New Roman"/>
-          <w:bCs/>
-          <w:sz w:val="28"/>
-          <w:szCs w:val="28"/>
-        </w:rPr>
-        <w:lastRenderedPageBreak/>
-        <w:t>Тестирование программы</w:t>
-      </w:r>
-      <w:bookmarkEnd w:id="13"/>
-    </w:p>
-    <w:p>
-      <w:pPr>
-        <w:spacing w:after="0" w:line="360" w:lineRule="auto"/>
-        <w:ind w:firstLine="709"/>
-        <w:jc w:val="both"/>
-        <w:rPr>
-          <w:rFonts w:ascii="Times New Roman" w:hAnsi="Times New Roman" w:cs="Times New Roman"/>
-          <w:sz w:val="26"/>
-          <w:szCs w:val="26"/>
-        </w:rPr>
-      </w:pPr>
-      <w:r>
-        <w:rPr>
-          <w:rFonts w:ascii="Times New Roman" w:hAnsi="Times New Roman" w:cs="Times New Roman"/>
-          <w:sz w:val="26"/>
-          <w:szCs w:val="26"/>
-        </w:rPr>
-        <w:t>Тестирование программы представлено на рисунках ниже. На рисунке 1.5.1 отображены критерии тестирования программы и на 1.5.2 тесты, на которых тестировались различные случаи поведения программы.</w:t>
-      </w:r>
-    </w:p>
-    <w:p>
-      <w:pPr>
-        <w:suppressAutoHyphens w:val="0"/>
+        <w:autoSpaceDE w:val="0"/>
+        <w:autoSpaceDN w:val="0"/>
+        <w:adjustRightInd w:val="0"/>
         <w:spacing w:after="0" w:line="360" w:lineRule="auto"/>
         <w:jc w:val="center"/>
         <w:rPr>
-          <w:rFonts w:ascii="Times New Roman" w:eastAsia="Calibri" w:hAnsi="Times New Roman"/>
-          <w:sz w:val="26"/>
-        </w:rPr>
-      </w:pPr>
-      <w:r>
-        <w:rPr>
-          <w:rFonts w:ascii="Times New Roman" w:eastAsia="Calibri" w:hAnsi="Times New Roman"/>
-          <w:sz w:val="26"/>
+          <w:rFonts w:ascii="Times New Roman" w:eastAsia="Times New Roman" w:hAnsi="Times New Roman" w:cs="Times New Roman"/>
+          <w:sz w:val="26"/>
+          <w:szCs w:val="26"/>
+          <w:lang w:eastAsia="ru-RU"/>
+        </w:rPr>
+      </w:pPr>
+      <w:r>
+        <w:rPr>
+          <w:rFonts w:ascii="Times New Roman" w:eastAsia="Times New Roman" w:hAnsi="Times New Roman" w:cs="Times New Roman"/>
+          <w:noProof/>
+          <w:sz w:val="26"/>
+          <w:szCs w:val="26"/>
+          <w:lang w:eastAsia="ru-RU"/>
         </w:rPr>
         <w:drawing>
-          <wp:inline distT="0" distB="0" distL="0" distR="0" wp14:anchorId="16C34C62" wp14:editId="3DB02A70">
-            <wp:extent cx="5940425" cy="5913755"/>
-            <wp:effectExtent l="0" t="0" r="3175" b="0"/>
-            <wp:docPr id="1" name="Рисунок 1"/>
+          <wp:inline distT="0" distB="0" distL="0" distR="0" wp14:anchorId="69AE7133" wp14:editId="6439A01F">
+            <wp:extent cx="5753903" cy="5229955"/>
+            <wp:effectExtent l="0" t="0" r="0" b="8890"/>
+            <wp:docPr id="2" name="Рисунок 2"/>
             <wp:cNvGraphicFramePr>
               <a:graphicFrameLocks xmlns:a="http://schemas.openxmlformats.org/drawingml/2006/main" noChangeAspect="1"/>
             </wp:cNvGraphicFramePr>
@@ -2757,7 +2274,7 @@
                   <pic:spPr>
                     <a:xfrm>
                       <a:off x="0" y="0"/>
-                      <a:ext cx="5940425" cy="5913755"/>
+                      <a:ext cx="5753903" cy="5229955"/>
                     </a:xfrm>
                     <a:prstGeom prst="rect">
                       <a:avLst/>
@@ -2807,7 +2324,7 @@
           <w:sz w:val="24"/>
           <w:szCs w:val="24"/>
         </w:rPr>
-        <w:t xml:space="preserve"> 1.5.1</w:t>
+        <w:t xml:space="preserve"> 1.2.1</w:t>
       </w:r>
       <w:r>
         <w:rPr>
@@ -2831,43 +2348,445 @@
           <w:sz w:val="24"/>
           <w:szCs w:val="24"/>
         </w:rPr>
-        <w:t>Критерии тестирования</w:t>
-      </w:r>
-      <w:r>
+        <w:t>Диаграмма классов.</w:t>
+      </w:r>
+    </w:p>
+    <w:p>
+      <w:pPr>
+        <w:pStyle w:val="2"/>
+        <w:pageBreakBefore/>
+        <w:numPr>
+          <w:ilvl w:val="1"/>
+          <w:numId w:val="22"/>
+        </w:numPr>
+        <w:suppressAutoHyphens w:val="0"/>
+        <w:spacing w:before="240" w:after="120" w:line="240" w:lineRule="auto"/>
+        <w:ind w:left="0" w:firstLine="0"/>
+        <w:jc w:val="center"/>
+        <w:rPr>
+          <w:rFonts w:ascii="Times New Roman" w:eastAsiaTheme="majorEastAsia" w:hAnsi="Times New Roman" w:cs="Times New Roman"/>
+          <w:bCs/>
+          <w:sz w:val="28"/>
+          <w:szCs w:val="28"/>
+        </w:rPr>
+      </w:pPr>
+      <w:bookmarkStart w:id="10" w:name="_Toc150525177"/>
+      <w:bookmarkStart w:id="11" w:name="_Toc150525384"/>
+      <w:bookmarkStart w:id="12" w:name="_Toc157889105"/>
+      <w:r>
+        <w:rPr>
+          <w:rFonts w:ascii="Times New Roman" w:eastAsiaTheme="majorEastAsia" w:hAnsi="Times New Roman" w:cs="Times New Roman"/>
+          <w:bCs/>
+          <w:sz w:val="28"/>
+          <w:szCs w:val="28"/>
+        </w:rPr>
+        <w:lastRenderedPageBreak/>
+        <w:t>П</w:t>
+      </w:r>
+      <w:r>
+        <w:rPr>
+          <w:rFonts w:ascii="Times New Roman" w:eastAsiaTheme="majorEastAsia" w:hAnsi="Times New Roman" w:cs="Times New Roman"/>
+          <w:bCs/>
+          <w:sz w:val="28"/>
+          <w:szCs w:val="28"/>
+        </w:rPr>
+        <w:t>рограмма</w:t>
+      </w:r>
+      <w:r>
+        <w:rPr>
+          <w:rFonts w:ascii="Times New Roman" w:eastAsiaTheme="majorEastAsia" w:hAnsi="Times New Roman" w:cs="Times New Roman"/>
+          <w:bCs/>
+          <w:sz w:val="28"/>
+          <w:szCs w:val="28"/>
+        </w:rPr>
+        <w:t xml:space="preserve"> (</w:t>
+      </w:r>
+      <w:r>
+        <w:rPr>
+          <w:rFonts w:ascii="Times New Roman" w:eastAsiaTheme="majorEastAsia" w:hAnsi="Times New Roman" w:cs="Times New Roman"/>
+          <w:bCs/>
+          <w:sz w:val="28"/>
+          <w:szCs w:val="28"/>
+        </w:rPr>
+        <w:t>листинг</w:t>
+      </w:r>
+      <w:r>
+        <w:rPr>
+          <w:rFonts w:ascii="Times New Roman" w:eastAsiaTheme="majorEastAsia" w:hAnsi="Times New Roman" w:cs="Times New Roman"/>
+          <w:bCs/>
+          <w:sz w:val="28"/>
+          <w:szCs w:val="28"/>
+        </w:rPr>
+        <w:t>)</w:t>
+      </w:r>
+      <w:bookmarkEnd w:id="10"/>
+      <w:bookmarkEnd w:id="11"/>
+      <w:bookmarkEnd w:id="12"/>
+    </w:p>
+    <w:p>
+      <w:pPr>
+        <w:spacing w:after="0" w:line="360" w:lineRule="auto"/>
+        <w:ind w:firstLine="709"/>
+        <w:jc w:val="both"/>
         <w:rPr>
           <w:rFonts w:ascii="Times New Roman" w:hAnsi="Times New Roman" w:cs="Times New Roman"/>
-          <w:b/>
+          <w:sz w:val="26"/>
+          <w:szCs w:val="26"/>
+        </w:rPr>
+      </w:pPr>
+      <w:r>
+        <w:rPr>
+          <w:rFonts w:ascii="Times New Roman" w:hAnsi="Times New Roman" w:cs="Times New Roman"/>
+          <w:sz w:val="26"/>
+          <w:szCs w:val="26"/>
+        </w:rPr>
+        <w:t xml:space="preserve">Полный листинг программы можно найти на вебсайте </w:t>
+      </w:r>
+      <w:proofErr w:type="spellStart"/>
+      <w:r>
+        <w:rPr>
+          <w:rFonts w:ascii="Times New Roman" w:hAnsi="Times New Roman" w:cs="Times New Roman"/>
+          <w:sz w:val="26"/>
+          <w:szCs w:val="26"/>
+          <w:lang w:val="en-US"/>
+        </w:rPr>
+        <w:t>github</w:t>
+      </w:r>
+      <w:proofErr w:type="spellEnd"/>
+      <w:r>
+        <w:rPr>
+          <w:rFonts w:ascii="Times New Roman" w:hAnsi="Times New Roman" w:cs="Times New Roman"/>
+          <w:sz w:val="26"/>
+          <w:szCs w:val="26"/>
+        </w:rPr>
+        <w:t xml:space="preserve"> </w:t>
+      </w:r>
+      <w:r>
+        <w:rPr>
+          <w:rFonts w:ascii="Times New Roman" w:hAnsi="Times New Roman" w:cs="Times New Roman"/>
+          <w:sz w:val="26"/>
+          <w:szCs w:val="26"/>
+        </w:rPr>
+        <w:t xml:space="preserve">по ссылке: </w:t>
+      </w:r>
+      <w:hyperlink r:id="rId10" w:history="1">
+        <w:r>
+          <w:rPr>
+            <w:rStyle w:val="aff6"/>
+            <w:rFonts w:ascii="Times New Roman" w:hAnsi="Times New Roman" w:cs="Times New Roman"/>
+            <w:sz w:val="26"/>
+            <w:szCs w:val="26"/>
+            <w:lang w:val="en-US"/>
+          </w:rPr>
+          <w:t>https</w:t>
+        </w:r>
+        <w:r>
+          <w:rPr>
+            <w:rStyle w:val="aff6"/>
+            <w:rFonts w:ascii="Times New Roman" w:hAnsi="Times New Roman" w:cs="Times New Roman"/>
+            <w:sz w:val="26"/>
+            <w:szCs w:val="26"/>
+          </w:rPr>
+          <w:t>://</w:t>
+        </w:r>
+        <w:r>
+          <w:rPr>
+            <w:rStyle w:val="aff6"/>
+            <w:rFonts w:ascii="Times New Roman" w:hAnsi="Times New Roman" w:cs="Times New Roman"/>
+            <w:sz w:val="26"/>
+            <w:szCs w:val="26"/>
+            <w:lang w:val="en-US"/>
+          </w:rPr>
+          <w:t>github</w:t>
+        </w:r>
+        <w:r>
+          <w:rPr>
+            <w:rStyle w:val="aff6"/>
+            <w:rFonts w:ascii="Times New Roman" w:hAnsi="Times New Roman" w:cs="Times New Roman"/>
+            <w:sz w:val="26"/>
+            <w:szCs w:val="26"/>
+          </w:rPr>
+          <w:t>.</w:t>
+        </w:r>
+        <w:r>
+          <w:rPr>
+            <w:rStyle w:val="aff6"/>
+            <w:rFonts w:ascii="Times New Roman" w:hAnsi="Times New Roman" w:cs="Times New Roman"/>
+            <w:sz w:val="26"/>
+            <w:szCs w:val="26"/>
+            <w:lang w:val="en-US"/>
+          </w:rPr>
+          <w:t>com</w:t>
+        </w:r>
+        <w:r>
+          <w:rPr>
+            <w:rStyle w:val="aff6"/>
+            <w:rFonts w:ascii="Times New Roman" w:hAnsi="Times New Roman" w:cs="Times New Roman"/>
+            <w:sz w:val="26"/>
+            <w:szCs w:val="26"/>
+          </w:rPr>
+          <w:t>/</w:t>
+        </w:r>
+        <w:r>
+          <w:rPr>
+            <w:rStyle w:val="aff6"/>
+            <w:rFonts w:ascii="Times New Roman" w:hAnsi="Times New Roman" w:cs="Times New Roman"/>
+            <w:sz w:val="26"/>
+            <w:szCs w:val="26"/>
+            <w:lang w:val="en-US"/>
+          </w:rPr>
+          <w:t>Asklit</w:t>
+        </w:r>
+        <w:r>
+          <w:rPr>
+            <w:rStyle w:val="aff6"/>
+            <w:rFonts w:ascii="Times New Roman" w:hAnsi="Times New Roman" w:cs="Times New Roman"/>
+            <w:sz w:val="26"/>
+            <w:szCs w:val="26"/>
+          </w:rPr>
+          <w:t>/</w:t>
+        </w:r>
+        <w:r>
+          <w:rPr>
+            <w:rStyle w:val="aff6"/>
+            <w:rFonts w:ascii="Times New Roman" w:hAnsi="Times New Roman" w:cs="Times New Roman"/>
+            <w:sz w:val="26"/>
+            <w:szCs w:val="26"/>
+            <w:lang w:val="en-US"/>
+          </w:rPr>
+          <w:t>C</w:t>
+        </w:r>
+        <w:r>
+          <w:rPr>
+            <w:rStyle w:val="aff6"/>
+            <w:rFonts w:ascii="Times New Roman" w:hAnsi="Times New Roman" w:cs="Times New Roman"/>
+            <w:sz w:val="26"/>
+            <w:szCs w:val="26"/>
+          </w:rPr>
+          <w:t>-</w:t>
+        </w:r>
+        <w:r>
+          <w:rPr>
+            <w:rStyle w:val="aff6"/>
+            <w:rFonts w:ascii="Times New Roman" w:hAnsi="Times New Roman" w:cs="Times New Roman"/>
+            <w:sz w:val="26"/>
+            <w:szCs w:val="26"/>
+            <w:lang w:val="en-US"/>
+          </w:rPr>
+          <w:t>lab</w:t>
+        </w:r>
+        <w:r>
+          <w:rPr>
+            <w:rStyle w:val="aff6"/>
+            <w:rFonts w:ascii="Times New Roman" w:hAnsi="Times New Roman" w:cs="Times New Roman"/>
+            <w:sz w:val="26"/>
+            <w:szCs w:val="26"/>
+          </w:rPr>
+          <w:t>9/</w:t>
+        </w:r>
+        <w:r>
+          <w:rPr>
+            <w:rStyle w:val="aff6"/>
+            <w:rFonts w:ascii="Times New Roman" w:hAnsi="Times New Roman" w:cs="Times New Roman"/>
+            <w:sz w:val="26"/>
+            <w:szCs w:val="26"/>
+            <w:lang w:val="en-US"/>
+          </w:rPr>
+          <w:t>tree</w:t>
+        </w:r>
+        <w:r>
+          <w:rPr>
+            <w:rStyle w:val="aff6"/>
+            <w:rFonts w:ascii="Times New Roman" w:hAnsi="Times New Roman" w:cs="Times New Roman"/>
+            <w:sz w:val="26"/>
+            <w:szCs w:val="26"/>
+          </w:rPr>
+          <w:t>/</w:t>
+        </w:r>
+        <w:r>
+          <w:rPr>
+            <w:rStyle w:val="aff6"/>
+            <w:rFonts w:ascii="Times New Roman" w:hAnsi="Times New Roman" w:cs="Times New Roman"/>
+            <w:sz w:val="26"/>
+            <w:szCs w:val="26"/>
+            <w:lang w:val="en-US"/>
+          </w:rPr>
+          <w:t>main</w:t>
+        </w:r>
+        <w:r>
+          <w:rPr>
+            <w:rStyle w:val="aff6"/>
+            <w:rFonts w:ascii="Times New Roman" w:hAnsi="Times New Roman" w:cs="Times New Roman"/>
+            <w:sz w:val="26"/>
+            <w:szCs w:val="26"/>
+          </w:rPr>
+          <w:t>/</w:t>
+        </w:r>
+        <w:r>
+          <w:rPr>
+            <w:rStyle w:val="aff6"/>
+            <w:rFonts w:ascii="Times New Roman" w:hAnsi="Times New Roman" w:cs="Times New Roman"/>
+            <w:sz w:val="26"/>
+            <w:szCs w:val="26"/>
+            <w:lang w:val="en-US"/>
+          </w:rPr>
+          <w:t>lab</w:t>
+        </w:r>
+        <w:r>
+          <w:rPr>
+            <w:rStyle w:val="aff6"/>
+            <w:rFonts w:ascii="Times New Roman" w:hAnsi="Times New Roman" w:cs="Times New Roman"/>
+            <w:sz w:val="26"/>
+            <w:szCs w:val="26"/>
+          </w:rPr>
+          <w:t>9</w:t>
+        </w:r>
+      </w:hyperlink>
+      <w:r>
+        <w:rPr>
+          <w:rFonts w:ascii="Times New Roman" w:hAnsi="Times New Roman" w:cs="Times New Roman"/>
+          <w:sz w:val="26"/>
+          <w:szCs w:val="26"/>
+        </w:rPr>
+        <w:t xml:space="preserve">. </w:t>
+      </w:r>
+      <w:r>
+        <w:rPr>
+          <w:rFonts w:ascii="Times New Roman" w:hAnsi="Times New Roman" w:cs="Times New Roman"/>
+          <w:sz w:val="26"/>
+          <w:szCs w:val="26"/>
+        </w:rPr>
+        <w:t xml:space="preserve">Тесты класса </w:t>
+      </w:r>
+      <w:r>
+        <w:rPr>
+          <w:rFonts w:ascii="Times New Roman" w:hAnsi="Times New Roman" w:cs="Times New Roman"/>
+          <w:sz w:val="26"/>
+          <w:szCs w:val="26"/>
+          <w:lang w:val="en-US"/>
+        </w:rPr>
+        <w:t>Student</w:t>
+      </w:r>
+      <w:r>
+        <w:rPr>
+          <w:rFonts w:ascii="Times New Roman" w:hAnsi="Times New Roman" w:cs="Times New Roman"/>
+          <w:sz w:val="26"/>
+          <w:szCs w:val="26"/>
+        </w:rPr>
+        <w:t xml:space="preserve"> можно найти по ссылке</w:t>
+      </w:r>
+      <w:r>
+        <w:t xml:space="preserve"> </w:t>
+      </w:r>
+      <w:hyperlink r:id="rId11" w:history="1">
+        <w:r>
+          <w:rPr>
+            <w:rStyle w:val="aff6"/>
+            <w:rFonts w:ascii="Times New Roman" w:hAnsi="Times New Roman" w:cs="Times New Roman"/>
+            <w:sz w:val="26"/>
+            <w:szCs w:val="26"/>
+          </w:rPr>
+          <w:t>https://github.com/Asklit/C-lab9/tree/main/StudentTest</w:t>
+        </w:r>
+      </w:hyperlink>
+      <w:r>
+        <w:rPr>
+          <w:rFonts w:ascii="Times New Roman" w:hAnsi="Times New Roman" w:cs="Times New Roman"/>
+          <w:sz w:val="26"/>
+          <w:szCs w:val="26"/>
+        </w:rPr>
+        <w:t xml:space="preserve"> и класса </w:t>
+      </w:r>
+      <w:proofErr w:type="spellStart"/>
+      <w:r>
+        <w:rPr>
+          <w:rFonts w:ascii="Times New Roman" w:hAnsi="Times New Roman" w:cs="Times New Roman"/>
+          <w:sz w:val="26"/>
+          <w:szCs w:val="26"/>
+          <w:lang w:val="en-US"/>
+        </w:rPr>
+        <w:t>StudentsArray</w:t>
+      </w:r>
+      <w:proofErr w:type="spellEnd"/>
+      <w:r>
+        <w:rPr>
+          <w:rFonts w:ascii="Times New Roman" w:hAnsi="Times New Roman" w:cs="Times New Roman"/>
+          <w:sz w:val="26"/>
+          <w:szCs w:val="26"/>
+        </w:rPr>
+        <w:t xml:space="preserve"> https://github.com/Asklit/C-lab9/tree/main/StudentsArrayTest</w:t>
+      </w:r>
+    </w:p>
+    <w:p>
+      <w:pPr>
+        <w:pStyle w:val="2"/>
+        <w:pageBreakBefore/>
+        <w:numPr>
+          <w:ilvl w:val="1"/>
+          <w:numId w:val="22"/>
+        </w:numPr>
+        <w:suppressAutoHyphens w:val="0"/>
+        <w:spacing w:before="240" w:after="120" w:line="240" w:lineRule="auto"/>
+        <w:ind w:left="0" w:firstLine="0"/>
+        <w:jc w:val="center"/>
+        <w:rPr>
+          <w:rFonts w:ascii="Times New Roman" w:eastAsiaTheme="majorEastAsia" w:hAnsi="Times New Roman" w:cs="Times New Roman"/>
           <w:bCs/>
-          <w:i/>
-          <w:iCs/>
-          <w:sz w:val="24"/>
-          <w:szCs w:val="24"/>
-        </w:rPr>
-        <w:t xml:space="preserve"> </w:t>
-      </w:r>
-      <w:r>
+          <w:sz w:val="28"/>
+          <w:szCs w:val="28"/>
+        </w:rPr>
+      </w:pPr>
+      <w:bookmarkStart w:id="13" w:name="_Toc157889106"/>
+      <w:r>
+        <w:rPr>
+          <w:rFonts w:ascii="Times New Roman" w:eastAsiaTheme="majorEastAsia" w:hAnsi="Times New Roman" w:cs="Times New Roman"/>
+          <w:bCs/>
+          <w:sz w:val="28"/>
+          <w:szCs w:val="28"/>
+        </w:rPr>
+        <w:lastRenderedPageBreak/>
+        <w:t>Тестирование программы</w:t>
+      </w:r>
+      <w:bookmarkEnd w:id="13"/>
+    </w:p>
+    <w:p>
+      <w:pPr>
+        <w:spacing w:after="0" w:line="360" w:lineRule="auto"/>
+        <w:ind w:firstLine="709"/>
+        <w:jc w:val="both"/>
         <w:rPr>
           <w:rFonts w:ascii="Times New Roman" w:hAnsi="Times New Roman" w:cs="Times New Roman"/>
-          <w:b/>
-          <w:bCs/>
-          <w:i/>
-          <w:iCs/>
-          <w:sz w:val="24"/>
-          <w:szCs w:val="24"/>
-        </w:rPr>
-        <w:t>форматирования строки</w:t>
-      </w:r>
+          <w:sz w:val="26"/>
+          <w:szCs w:val="26"/>
+        </w:rPr>
+      </w:pPr>
       <w:r>
         <w:rPr>
           <w:rFonts w:ascii="Times New Roman" w:hAnsi="Times New Roman" w:cs="Times New Roman"/>
-          <w:b/>
-          <w:bCs/>
-          <w:i/>
-          <w:iCs/>
-          <w:sz w:val="24"/>
-          <w:szCs w:val="24"/>
-        </w:rPr>
-        <w:t>.</w:t>
+          <w:sz w:val="26"/>
+          <w:szCs w:val="26"/>
+        </w:rPr>
+        <w:t>При тестировании кода имеет большое значение обеспечение его правильной работы и предотвращение возможных ошибок. Тестирование играет важную роль в разработке программного обеспечения, позволяя выявить проблемные места и убедиться в корректности функционирования кода. В этом тестировании кода мы будем искать потенциальные баги, проверять работу основных функций и убеждаться в соответствии ожидаемого результата с фактическим. Тестирование кода позволит не только обнаружить возможные ошибки, но и повысить общую качество программного продукта.</w:t>
+      </w:r>
+    </w:p>
+    <w:p>
+      <w:pPr>
+        <w:spacing w:after="0" w:line="360" w:lineRule="auto"/>
+        <w:ind w:firstLine="709"/>
+        <w:jc w:val="both"/>
+        <w:rPr>
+          <w:rFonts w:ascii="Times New Roman" w:hAnsi="Times New Roman" w:cs="Times New Roman"/>
+          <w:sz w:val="26"/>
+          <w:szCs w:val="26"/>
+        </w:rPr>
+      </w:pPr>
+      <w:r>
+        <w:rPr>
+          <w:rFonts w:ascii="Times New Roman" w:hAnsi="Times New Roman" w:cs="Times New Roman"/>
+          <w:sz w:val="26"/>
+          <w:szCs w:val="26"/>
+        </w:rPr>
+        <w:t>Обзор написанных тестов представлен на рисунке 1.4.1.</w:t>
       </w:r>
     </w:p>
     <w:p>
@@ -2883,14 +2802,14 @@
       <w:r>
         <w:rPr>
           <w:rFonts w:ascii="Times New Roman" w:eastAsia="Calibri" w:hAnsi="Times New Roman"/>
-          <w:sz w:val="26"/>
-        </w:rPr>
-        <w:lastRenderedPageBreak/>
+          <w:noProof/>
+          <w:sz w:val="26"/>
+        </w:rPr>
         <w:drawing>
-          <wp:inline distT="0" distB="0" distL="0" distR="0" wp14:anchorId="5CD2FF6D" wp14:editId="2A65B02D">
-            <wp:extent cx="5940425" cy="5067300"/>
-            <wp:effectExtent l="0" t="0" r="3175" b="0"/>
-            <wp:docPr id="4" name="Рисунок 4"/>
+          <wp:inline distT="0" distB="0" distL="0" distR="0" wp14:anchorId="7F884ED1" wp14:editId="47A14CCF">
+            <wp:extent cx="5940425" cy="2532380"/>
+            <wp:effectExtent l="0" t="0" r="3175" b="1270"/>
+            <wp:docPr id="1" name="Рисунок 1"/>
             <wp:cNvGraphicFramePr>
               <a:graphicFrameLocks xmlns:a="http://schemas.openxmlformats.org/drawingml/2006/main" noChangeAspect="1"/>
             </wp:cNvGraphicFramePr>
@@ -2902,7 +2821,7 @@
                     <pic:cNvPicPr/>
                   </pic:nvPicPr>
                   <pic:blipFill>
-                    <a:blip r:embed="rId10"/>
+                    <a:blip r:embed="rId12"/>
                     <a:stretch>
                       <a:fillRect/>
                     </a:stretch>
@@ -2910,7 +2829,7 @@
                   <pic:spPr>
                     <a:xfrm>
                       <a:off x="0" y="0"/>
-                      <a:ext cx="5940425" cy="5067300"/>
+                      <a:ext cx="5940425" cy="2532380"/>
                     </a:xfrm>
                     <a:prstGeom prst="rect">
                       <a:avLst/>
@@ -2960,7 +2879,7 @@
           <w:sz w:val="24"/>
           <w:szCs w:val="24"/>
         </w:rPr>
-        <w:t xml:space="preserve"> 1.5.2</w:t>
+        <w:t xml:space="preserve"> 1.</w:t>
       </w:r>
       <w:r>
         <w:rPr>
@@ -2972,7 +2891,7 @@
           <w:sz w:val="24"/>
           <w:szCs w:val="24"/>
         </w:rPr>
-        <w:t xml:space="preserve">. </w:t>
+        <w:t>4</w:t>
       </w:r>
       <w:r>
         <w:rPr>
@@ -2984,7 +2903,7 @@
           <w:sz w:val="24"/>
           <w:szCs w:val="24"/>
         </w:rPr>
-        <w:t xml:space="preserve">Тесты </w:t>
+        <w:t>.1</w:t>
       </w:r>
       <w:r>
         <w:rPr>
@@ -2996,7 +2915,7 @@
           <w:sz w:val="24"/>
           <w:szCs w:val="24"/>
         </w:rPr>
-        <w:t>форматирования строки</w:t>
+        <w:t xml:space="preserve">. </w:t>
       </w:r>
       <w:r>
         <w:rPr>
@@ -3008,11 +2927,190 @@
           <w:sz w:val="24"/>
           <w:szCs w:val="24"/>
         </w:rPr>
+        <w:t>Обзор написанных тестов для программы</w:t>
+      </w:r>
+      <w:r>
+        <w:rPr>
+          <w:rFonts w:ascii="Times New Roman" w:hAnsi="Times New Roman" w:cs="Times New Roman"/>
+          <w:b/>
+          <w:bCs/>
+          <w:i/>
+          <w:iCs/>
+          <w:sz w:val="24"/>
+          <w:szCs w:val="24"/>
+        </w:rPr>
+        <w:t>.</w:t>
+      </w:r>
+    </w:p>
+    <w:p>
+      <w:pPr>
+        <w:spacing w:after="0" w:line="360" w:lineRule="auto"/>
+        <w:ind w:firstLine="709"/>
+        <w:jc w:val="both"/>
+        <w:rPr>
+          <w:rFonts w:ascii="Times New Roman" w:hAnsi="Times New Roman" w:cs="Times New Roman"/>
+          <w:sz w:val="26"/>
+          <w:szCs w:val="26"/>
+        </w:rPr>
+      </w:pPr>
+      <w:r>
+        <w:rPr>
+          <w:rFonts w:ascii="Times New Roman" w:hAnsi="Times New Roman" w:cs="Times New Roman"/>
+          <w:sz w:val="26"/>
+          <w:szCs w:val="26"/>
+        </w:rPr>
+        <w:t xml:space="preserve">В ходе написания тестов было </w:t>
+      </w:r>
+      <w:proofErr w:type="spellStart"/>
+      <w:r>
+        <w:rPr>
+          <w:rFonts w:ascii="Times New Roman" w:hAnsi="Times New Roman" w:cs="Times New Roman"/>
+          <w:sz w:val="26"/>
+          <w:szCs w:val="26"/>
+        </w:rPr>
+        <w:t>достингнуто</w:t>
+      </w:r>
+      <w:proofErr w:type="spellEnd"/>
+      <w:r>
+        <w:rPr>
+          <w:rFonts w:ascii="Times New Roman" w:hAnsi="Times New Roman" w:cs="Times New Roman"/>
+          <w:sz w:val="26"/>
+          <w:szCs w:val="26"/>
+        </w:rPr>
+        <w:t xml:space="preserve"> покрытие текстами кода 60-70%. Таким образом была тестами была покрыта вся «бизнес логика» программы.</w:t>
+      </w:r>
+    </w:p>
+    <w:p>
+      <w:pPr>
+        <w:suppressAutoHyphens w:val="0"/>
+        <w:spacing w:after="0" w:line="360" w:lineRule="auto"/>
+        <w:jc w:val="center"/>
+        <w:rPr>
+          <w:rFonts w:ascii="Times New Roman" w:eastAsia="Calibri" w:hAnsi="Times New Roman"/>
+          <w:sz w:val="26"/>
+        </w:rPr>
+      </w:pPr>
+      <w:r>
+        <w:rPr>
+          <w:rFonts w:ascii="Times New Roman" w:eastAsia="Calibri" w:hAnsi="Times New Roman"/>
+          <w:noProof/>
+          <w:sz w:val="26"/>
+        </w:rPr>
+        <w:drawing>
+          <wp:inline distT="0" distB="0" distL="0" distR="0" wp14:anchorId="27096C3C" wp14:editId="3AE88B8E">
+            <wp:extent cx="5940425" cy="1372870"/>
+            <wp:effectExtent l="0" t="0" r="3175" b="0"/>
+            <wp:docPr id="3" name="Рисунок 3"/>
+            <wp:cNvGraphicFramePr>
+              <a:graphicFrameLocks xmlns:a="http://schemas.openxmlformats.org/drawingml/2006/main" noChangeAspect="1"/>
+            </wp:cNvGraphicFramePr>
+            <a:graphic xmlns:a="http://schemas.openxmlformats.org/drawingml/2006/main">
+              <a:graphicData uri="http://schemas.openxmlformats.org/drawingml/2006/picture">
+                <pic:pic xmlns:pic="http://schemas.openxmlformats.org/drawingml/2006/picture">
+                  <pic:nvPicPr>
+                    <pic:cNvPr id="1" name=""/>
+                    <pic:cNvPicPr/>
+                  </pic:nvPicPr>
+                  <pic:blipFill>
+                    <a:blip r:embed="rId13"/>
+                    <a:stretch>
+                      <a:fillRect/>
+                    </a:stretch>
+                  </pic:blipFill>
+                  <pic:spPr>
+                    <a:xfrm>
+                      <a:off x="0" y="0"/>
+                      <a:ext cx="5940425" cy="1372870"/>
+                    </a:xfrm>
+                    <a:prstGeom prst="rect">
+                      <a:avLst/>
+                    </a:prstGeom>
+                  </pic:spPr>
+                </pic:pic>
+              </a:graphicData>
+            </a:graphic>
+          </wp:inline>
+        </w:drawing>
+      </w:r>
+    </w:p>
+    <w:p>
+      <w:pPr>
+        <w:suppressAutoHyphens w:val="0"/>
+        <w:spacing w:after="120" w:line="240" w:lineRule="auto"/>
+        <w:jc w:val="center"/>
+        <w:rPr>
+          <w:rFonts w:ascii="Times New Roman" w:hAnsi="Times New Roman" w:cs="Times New Roman"/>
+          <w:b/>
+          <w:bCs/>
+          <w:i/>
+          <w:iCs/>
+          <w:sz w:val="24"/>
+          <w:szCs w:val="24"/>
+        </w:rPr>
+      </w:pPr>
+      <w:r>
+        <w:rPr>
+          <w:rFonts w:ascii="Times New Roman" w:hAnsi="Times New Roman" w:cs="Times New Roman"/>
+          <w:b/>
+          <w:bCs/>
+          <w:i/>
+          <w:iCs/>
+          <w:sz w:val="24"/>
+          <w:szCs w:val="24"/>
+        </w:rPr>
+        <w:t>Рис.</w:t>
+      </w:r>
+      <w:r>
+        <w:rPr>
+          <w:rFonts w:ascii="Times New Roman" w:hAnsi="Times New Roman" w:cs="Times New Roman"/>
+          <w:b/>
+          <w:bCs/>
+          <w:i/>
+          <w:iCs/>
+          <w:sz w:val="24"/>
+          <w:szCs w:val="24"/>
+        </w:rPr>
+        <w:t xml:space="preserve"> 1.5.2</w:t>
+      </w:r>
+      <w:r>
+        <w:rPr>
+          <w:rFonts w:ascii="Times New Roman" w:hAnsi="Times New Roman" w:cs="Times New Roman"/>
+          <w:b/>
+          <w:bCs/>
+          <w:i/>
+          <w:iCs/>
+          <w:sz w:val="24"/>
+          <w:szCs w:val="24"/>
+        </w:rPr>
+        <w:t xml:space="preserve">. </w:t>
+      </w:r>
+      <w:r>
+        <w:rPr>
+          <w:rFonts w:ascii="Times New Roman" w:hAnsi="Times New Roman" w:cs="Times New Roman"/>
+          <w:b/>
+          <w:bCs/>
+          <w:i/>
+          <w:iCs/>
+          <w:sz w:val="24"/>
+          <w:szCs w:val="24"/>
+        </w:rPr>
+        <w:t>Покрытие кода тестами</w:t>
+      </w:r>
+      <w:r>
+        <w:rPr>
+          <w:rFonts w:ascii="Times New Roman" w:hAnsi="Times New Roman" w:cs="Times New Roman"/>
+          <w:b/>
+          <w:bCs/>
+          <w:i/>
+          <w:iCs/>
+          <w:sz w:val="24"/>
+          <w:szCs w:val="24"/>
+        </w:rPr>
         <w:t>.</w:t>
       </w:r>
     </w:p>
     <w:sectPr>
-      <w:footerReference w:type="default" r:id="rId11"/>
+      <w:footerReference w:type="default" r:id="rId14"/>
       <w:pgSz w:w="11906" w:h="16838"/>
       <w:pgMar w:top="1134" w:right="850" w:bottom="1134" w:left="1701" w:header="709" w:footer="708" w:gutter="0"/>
       <w:cols w:space="720"/>
@@ -3406,6 +3504,155 @@
     </w:lvl>
   </w:abstractNum>
   <w:abstractNum w:abstractNumId="3" w15:restartNumberingAfterBreak="0">
+    <w:nsid w:val="05C63C77"/>
+    <w:multiLevelType w:val="multilevel"/>
+    <w:tmpl w:val="E946BACE"/>
+    <w:lvl w:ilvl="0">
+      <w:start w:val="1"/>
+      <w:numFmt w:val="bullet"/>
+      <w:lvlText w:val=""/>
+      <w:lvlJc w:val="left"/>
+      <w:pPr>
+        <w:tabs>
+          <w:tab w:val="num" w:pos="720"/>
+        </w:tabs>
+        <w:ind w:left="720" w:hanging="360"/>
+      </w:pPr>
+      <w:rPr>
+        <w:rFonts w:ascii="Symbol" w:hAnsi="Symbol" w:hint="default"/>
+        <w:sz w:val="20"/>
+      </w:rPr>
+    </w:lvl>
+    <w:lvl w:ilvl="1" w:tentative="1">
+      <w:start w:val="1"/>
+      <w:numFmt w:val="bullet"/>
+      <w:lvlText w:val="o"/>
+      <w:lvlJc w:val="left"/>
+      <w:pPr>
+        <w:tabs>
+          <w:tab w:val="num" w:pos="1440"/>
+        </w:tabs>
+        <w:ind w:left="1440" w:hanging="360"/>
+      </w:pPr>
+      <w:rPr>
+        <w:rFonts w:ascii="Courier New" w:hAnsi="Courier New" w:hint="default"/>
+        <w:sz w:val="20"/>
+      </w:rPr>
+    </w:lvl>
+    <w:lvl w:ilvl="2" w:tentative="1">
+      <w:start w:val="1"/>
+      <w:numFmt w:val="bullet"/>
+      <w:lvlText w:val=""/>
+      <w:lvlJc w:val="left"/>
+      <w:pPr>
+        <w:tabs>
+          <w:tab w:val="num" w:pos="2160"/>
+        </w:tabs>
+        <w:ind w:left="2160" w:hanging="360"/>
+      </w:pPr>
+      <w:rPr>
+        <w:rFonts w:ascii="Wingdings" w:hAnsi="Wingdings" w:hint="default"/>
+        <w:sz w:val="20"/>
+      </w:rPr>
+    </w:lvl>
+    <w:lvl w:ilvl="3" w:tentative="1">
+      <w:start w:val="1"/>
+      <w:numFmt w:val="bullet"/>
+      <w:lvlText w:val=""/>
+      <w:lvlJc w:val="left"/>
+      <w:pPr>
+        <w:tabs>
+          <w:tab w:val="num" w:pos="2880"/>
+        </w:tabs>
+        <w:ind w:left="2880" w:hanging="360"/>
+      </w:pPr>
+      <w:rPr>
+        <w:rFonts w:ascii="Wingdings" w:hAnsi="Wingdings" w:hint="default"/>
+        <w:sz w:val="20"/>
+      </w:rPr>
+    </w:lvl>
+    <w:lvl w:ilvl="4" w:tentative="1">
+      <w:start w:val="1"/>
+      <w:numFmt w:val="bullet"/>
+      <w:lvlText w:val=""/>
+      <w:lvlJc w:val="left"/>
+      <w:pPr>
+        <w:tabs>
+          <w:tab w:val="num" w:pos="3600"/>
+        </w:tabs>
+        <w:ind w:left="3600" w:hanging="360"/>
+      </w:pPr>
+      <w:rPr>
+        <w:rFonts w:ascii="Wingdings" w:hAnsi="Wingdings" w:hint="default"/>
+        <w:sz w:val="20"/>
+      </w:rPr>
+    </w:lvl>
+    <w:lvl w:ilvl="5" w:tentative="1">
+      <w:start w:val="1"/>
+      <w:numFmt w:val="bullet"/>
+      <w:lvlText w:val=""/>
+      <w:lvlJc w:val="left"/>
+      <w:pPr>
+        <w:tabs>
+          <w:tab w:val="num" w:pos="4320"/>
+        </w:tabs>
+        <w:ind w:left="4320" w:hanging="360"/>
+      </w:pPr>
+      <w:rPr>
+        <w:rFonts w:ascii="Wingdings" w:hAnsi="Wingdings" w:hint="default"/>
+        <w:sz w:val="20"/>
+      </w:rPr>
+    </w:lvl>
+    <w:lvl w:ilvl="6" w:tentative="1">
+      <w:start w:val="1"/>
+      <w:numFmt w:val="bullet"/>
+      <w:lvlText w:val=""/>
+      <w:lvlJc w:val="left"/>
+      <w:pPr>
+        <w:tabs>
+          <w:tab w:val="num" w:pos="5040"/>
+        </w:tabs>
+        <w:ind w:left="5040" w:hanging="360"/>
+      </w:pPr>
+      <w:rPr>
+        <w:rFonts w:ascii="Wingdings" w:hAnsi="Wingdings" w:hint="default"/>
+        <w:sz w:val="20"/>
+      </w:rPr>
+    </w:lvl>
+    <w:lvl w:ilvl="7" w:tentative="1">
+      <w:start w:val="1"/>
+      <w:numFmt w:val="bullet"/>
+      <w:lvlText w:val=""/>
+      <w:lvlJc w:val="left"/>
+      <w:pPr>
+        <w:tabs>
+          <w:tab w:val="num" w:pos="5760"/>
+        </w:tabs>
+        <w:ind w:left="5760" w:hanging="360"/>
+      </w:pPr>
+      <w:rPr>
+        <w:rFonts w:ascii="Wingdings" w:hAnsi="Wingdings" w:hint="default"/>
+        <w:sz w:val="20"/>
+      </w:rPr>
+    </w:lvl>
+    <w:lvl w:ilvl="8" w:tentative="1">
+      <w:start w:val="1"/>
+      <w:numFmt w:val="bullet"/>
+      <w:lvlText w:val=""/>
+      <w:lvlJc w:val="left"/>
+      <w:pPr>
+        <w:tabs>
+          <w:tab w:val="num" w:pos="6480"/>
+        </w:tabs>
+        <w:ind w:left="6480" w:hanging="360"/>
+      </w:pPr>
+      <w:rPr>
+        <w:rFonts w:ascii="Wingdings" w:hAnsi="Wingdings" w:hint="default"/>
+        <w:sz w:val="20"/>
+      </w:rPr>
+    </w:lvl>
+  </w:abstractNum>
+  <w:abstractNum w:abstractNumId="4" w15:restartNumberingAfterBreak="0">
     <w:nsid w:val="07242E03"/>
     <w:multiLevelType w:val="multilevel"/>
     <w:tmpl w:val="EF72854A"/>
@@ -3521,7 +3768,7 @@
       </w:rPr>
     </w:lvl>
   </w:abstractNum>
-  <w:abstractNum w:abstractNumId="4" w15:restartNumberingAfterBreak="0">
+  <w:abstractNum w:abstractNumId="5" w15:restartNumberingAfterBreak="0">
     <w:nsid w:val="0C665845"/>
     <w:multiLevelType w:val="hybridMultilevel"/>
     <w:tmpl w:val="ADCE2F2E"/>
@@ -3607,7 +3854,7 @@
       </w:pPr>
     </w:lvl>
   </w:abstractNum>
-  <w:abstractNum w:abstractNumId="5" w15:restartNumberingAfterBreak="0">
+  <w:abstractNum w:abstractNumId="6" w15:restartNumberingAfterBreak="0">
     <w:nsid w:val="0DBB6F41"/>
     <w:multiLevelType w:val="hybridMultilevel"/>
     <w:tmpl w:val="99FCD71C"/>
@@ -3696,7 +3943,7 @@
       </w:pPr>
     </w:lvl>
   </w:abstractNum>
-  <w:abstractNum w:abstractNumId="6" w15:restartNumberingAfterBreak="0">
+  <w:abstractNum w:abstractNumId="7" w15:restartNumberingAfterBreak="0">
     <w:nsid w:val="0FAE3B03"/>
     <w:multiLevelType w:val="multilevel"/>
     <w:tmpl w:val="C38C69E8"/>
@@ -3812,7 +4059,156 @@
       </w:rPr>
     </w:lvl>
   </w:abstractNum>
-  <w:abstractNum w:abstractNumId="7" w15:restartNumberingAfterBreak="0">
+  <w:abstractNum w:abstractNumId="8" w15:restartNumberingAfterBreak="0">
+    <w:nsid w:val="12BA24B9"/>
+    <w:multiLevelType w:val="multilevel"/>
+    <w:tmpl w:val="EF566DFC"/>
+    <w:lvl w:ilvl="0">
+      <w:start w:val="1"/>
+      <w:numFmt w:val="bullet"/>
+      <w:lvlText w:val=""/>
+      <w:lvlJc w:val="left"/>
+      <w:pPr>
+        <w:tabs>
+          <w:tab w:val="num" w:pos="720"/>
+        </w:tabs>
+        <w:ind w:left="720" w:hanging="360"/>
+      </w:pPr>
+      <w:rPr>
+        <w:rFonts w:ascii="Symbol" w:hAnsi="Symbol" w:hint="default"/>
+        <w:sz w:val="20"/>
+      </w:rPr>
+    </w:lvl>
+    <w:lvl w:ilvl="1">
+      <w:start w:val="1"/>
+      <w:numFmt w:val="bullet"/>
+      <w:lvlText w:val="o"/>
+      <w:lvlJc w:val="left"/>
+      <w:pPr>
+        <w:tabs>
+          <w:tab w:val="num" w:pos="1440"/>
+        </w:tabs>
+        <w:ind w:left="1440" w:hanging="360"/>
+      </w:pPr>
+      <w:rPr>
+        <w:rFonts w:ascii="Courier New" w:hAnsi="Courier New" w:hint="default"/>
+        <w:sz w:val="20"/>
+      </w:rPr>
+    </w:lvl>
+    <w:lvl w:ilvl="2" w:tentative="1">
+      <w:start w:val="1"/>
+      <w:numFmt w:val="bullet"/>
+      <w:lvlText w:val=""/>
+      <w:lvlJc w:val="left"/>
+      <w:pPr>
+        <w:tabs>
+          <w:tab w:val="num" w:pos="2160"/>
+        </w:tabs>
+        <w:ind w:left="2160" w:hanging="360"/>
+      </w:pPr>
+      <w:rPr>
+        <w:rFonts w:ascii="Wingdings" w:hAnsi="Wingdings" w:hint="default"/>
+        <w:sz w:val="20"/>
+      </w:rPr>
+    </w:lvl>
+    <w:lvl w:ilvl="3" w:tentative="1">
+      <w:start w:val="1"/>
+      <w:numFmt w:val="bullet"/>
+      <w:lvlText w:val=""/>
+      <w:lvlJc w:val="left"/>
+      <w:pPr>
+        <w:tabs>
+          <w:tab w:val="num" w:pos="2880"/>
+        </w:tabs>
+        <w:ind w:left="2880" w:hanging="360"/>
+      </w:pPr>
+      <w:rPr>
+        <w:rFonts w:ascii="Wingdings" w:hAnsi="Wingdings" w:hint="default"/>
+        <w:sz w:val="20"/>
+      </w:rPr>
+    </w:lvl>
+    <w:lvl w:ilvl="4" w:tentative="1">
+      <w:start w:val="1"/>
+      <w:numFmt w:val="bullet"/>
+      <w:lvlText w:val=""/>
+      <w:lvlJc w:val="left"/>
+      <w:pPr>
+        <w:tabs>
+          <w:tab w:val="num" w:pos="3600"/>
+        </w:tabs>
+        <w:ind w:left="3600" w:hanging="360"/>
+      </w:pPr>
+      <w:rPr>
+        <w:rFonts w:ascii="Wingdings" w:hAnsi="Wingdings" w:hint="default"/>
+        <w:sz w:val="20"/>
+      </w:rPr>
+    </w:lvl>
+    <w:lvl w:ilvl="5" w:tentative="1">
+      <w:start w:val="1"/>
+      <w:numFmt w:val="bullet"/>
+      <w:lvlText w:val=""/>
+      <w:lvlJc w:val="left"/>
+      <w:pPr>
+        <w:tabs>
+          <w:tab w:val="num" w:pos="4320"/>
+        </w:tabs>
+        <w:ind w:left="4320" w:hanging="360"/>
+      </w:pPr>
+      <w:rPr>
+        <w:rFonts w:ascii="Wingdings" w:hAnsi="Wingdings" w:hint="default"/>
+        <w:sz w:val="20"/>
+      </w:rPr>
+    </w:lvl>
+    <w:lvl w:ilvl="6" w:tentative="1">
+      <w:start w:val="1"/>
+      <w:numFmt w:val="bullet"/>
+      <w:lvlText w:val=""/>
+      <w:lvlJc w:val="left"/>
+      <w:pPr>
+        <w:tabs>
+          <w:tab w:val="num" w:pos="5040"/>
+        </w:tabs>
+        <w:ind w:left="5040" w:hanging="360"/>
+      </w:pPr>
+      <w:rPr>
+        <w:rFonts w:ascii="Wingdings" w:hAnsi="Wingdings" w:hint="default"/>
+        <w:sz w:val="20"/>
+      </w:rPr>
+    </w:lvl>
+    <w:lvl w:ilvl="7" w:tentative="1">
+      <w:start w:val="1"/>
+      <w:numFmt w:val="bullet"/>
+      <w:lvlText w:val=""/>
+      <w:lvlJc w:val="left"/>
+      <w:pPr>
+        <w:tabs>
+          <w:tab w:val="num" w:pos="5760"/>
+        </w:tabs>
+        <w:ind w:left="5760" w:hanging="360"/>
+      </w:pPr>
+      <w:rPr>
+        <w:rFonts w:ascii="Wingdings" w:hAnsi="Wingdings" w:hint="default"/>
+        <w:sz w:val="20"/>
+      </w:rPr>
+    </w:lvl>
+    <w:lvl w:ilvl="8" w:tentative="1">
+      <w:start w:val="1"/>
+      <w:numFmt w:val="bullet"/>
+      <w:lvlText w:val=""/>
+      <w:lvlJc w:val="left"/>
+      <w:pPr>
+        <w:tabs>
+          <w:tab w:val="num" w:pos="6480"/>
+        </w:tabs>
+        <w:ind w:left="6480" w:hanging="360"/>
+      </w:pPr>
+      <w:rPr>
+        <w:rFonts w:ascii="Wingdings" w:hAnsi="Wingdings" w:hint="default"/>
+        <w:sz w:val="20"/>
+      </w:rPr>
+    </w:lvl>
+  </w:abstractNum>
+  <w:abstractNum w:abstractNumId="9" w15:restartNumberingAfterBreak="0">
     <w:nsid w:val="170A7D51"/>
     <w:multiLevelType w:val="multilevel"/>
     <w:tmpl w:val="B0C8670A"/>
@@ -3925,7 +4321,7 @@
       </w:rPr>
     </w:lvl>
   </w:abstractNum>
-  <w:abstractNum w:abstractNumId="8" w15:restartNumberingAfterBreak="0">
+  <w:abstractNum w:abstractNumId="10" w15:restartNumberingAfterBreak="0">
     <w:nsid w:val="188D1EB7"/>
     <w:multiLevelType w:val="hybridMultilevel"/>
     <w:tmpl w:val="18A25E46"/>
@@ -4011,7 +4407,7 @@
       </w:pPr>
     </w:lvl>
   </w:abstractNum>
-  <w:abstractNum w:abstractNumId="9" w15:restartNumberingAfterBreak="0">
+  <w:abstractNum w:abstractNumId="11" w15:restartNumberingAfterBreak="0">
     <w:nsid w:val="1FB816E1"/>
     <w:multiLevelType w:val="multilevel"/>
     <w:tmpl w:val="C9F2CBD2"/>
@@ -4124,7 +4520,7 @@
       </w:rPr>
     </w:lvl>
   </w:abstractNum>
-  <w:abstractNum w:abstractNumId="10" w15:restartNumberingAfterBreak="0">
+  <w:abstractNum w:abstractNumId="12" w15:restartNumberingAfterBreak="0">
     <w:nsid w:val="24324B24"/>
     <w:multiLevelType w:val="hybridMultilevel"/>
     <w:tmpl w:val="F3B05C22"/>
@@ -4210,7 +4606,7 @@
       </w:pPr>
     </w:lvl>
   </w:abstractNum>
-  <w:abstractNum w:abstractNumId="11" w15:restartNumberingAfterBreak="0">
+  <w:abstractNum w:abstractNumId="13" w15:restartNumberingAfterBreak="0">
     <w:nsid w:val="25974BA9"/>
     <w:multiLevelType w:val="hybridMultilevel"/>
     <w:tmpl w:val="D00006B8"/>
@@ -4323,7 +4719,7 @@
       </w:pPr>
     </w:lvl>
   </w:abstractNum>
-  <w:abstractNum w:abstractNumId="12" w15:restartNumberingAfterBreak="0">
+  <w:abstractNum w:abstractNumId="14" w15:restartNumberingAfterBreak="0">
     <w:nsid w:val="27A76339"/>
     <w:multiLevelType w:val="hybridMultilevel"/>
     <w:tmpl w:val="93F21A22"/>
@@ -4409,7 +4805,7 @@
       </w:pPr>
     </w:lvl>
   </w:abstractNum>
-  <w:abstractNum w:abstractNumId="13" w15:restartNumberingAfterBreak="0">
+  <w:abstractNum w:abstractNumId="15" w15:restartNumberingAfterBreak="0">
     <w:nsid w:val="283378E0"/>
     <w:multiLevelType w:val="hybridMultilevel"/>
     <w:tmpl w:val="7D583BA8"/>
@@ -4498,7 +4894,7 @@
       </w:pPr>
     </w:lvl>
   </w:abstractNum>
-  <w:abstractNum w:abstractNumId="14" w15:restartNumberingAfterBreak="0">
+  <w:abstractNum w:abstractNumId="16" w15:restartNumberingAfterBreak="0">
     <w:nsid w:val="28FE56CF"/>
     <w:multiLevelType w:val="multilevel"/>
     <w:tmpl w:val="38742284"/>
@@ -4614,7 +5010,7 @@
       </w:rPr>
     </w:lvl>
   </w:abstractNum>
-  <w:abstractNum w:abstractNumId="15" w15:restartNumberingAfterBreak="0">
+  <w:abstractNum w:abstractNumId="17" w15:restartNumberingAfterBreak="0">
     <w:nsid w:val="2E0708AE"/>
     <w:multiLevelType w:val="hybridMultilevel"/>
     <w:tmpl w:val="6D108052"/>
@@ -4727,7 +5123,7 @@
       </w:rPr>
     </w:lvl>
   </w:abstractNum>
-  <w:abstractNum w:abstractNumId="16" w15:restartNumberingAfterBreak="0">
+  <w:abstractNum w:abstractNumId="18" w15:restartNumberingAfterBreak="0">
     <w:nsid w:val="2E522997"/>
     <w:multiLevelType w:val="multilevel"/>
     <w:tmpl w:val="8A2899EA"/>
@@ -4840,7 +5236,96 @@
       </w:pPr>
     </w:lvl>
   </w:abstractNum>
-  <w:abstractNum w:abstractNumId="17" w15:restartNumberingAfterBreak="0">
+  <w:abstractNum w:abstractNumId="19" w15:restartNumberingAfterBreak="0">
+    <w:nsid w:val="34F25996"/>
+    <w:multiLevelType w:val="hybridMultilevel"/>
+    <w:tmpl w:val="99FCD71C"/>
+    <w:lvl w:ilvl="0" w:tplc="82FED618">
+      <w:start w:val="1"/>
+      <w:numFmt w:val="decimal"/>
+      <w:lvlText w:val="%1."/>
+      <w:lvlJc w:val="left"/>
+      <w:pPr>
+        <w:ind w:left="720" w:hanging="360"/>
+      </w:pPr>
+      <w:rPr>
+        <w:rFonts w:hint="default"/>
+      </w:rPr>
+    </w:lvl>
+    <w:lvl w:ilvl="1" w:tplc="FFFFFFFF">
+      <w:start w:val="1"/>
+      <w:numFmt w:val="lowerLetter"/>
+      <w:lvlText w:val="%2)"/>
+      <w:lvlJc w:val="left"/>
+      <w:pPr>
+        <w:ind w:left="1211" w:hanging="360"/>
+      </w:pPr>
+    </w:lvl>
+    <w:lvl w:ilvl="2" w:tplc="FFFFFFFF" w:tentative="1">
+      <w:start w:val="1"/>
+      <w:numFmt w:val="lowerRoman"/>
+      <w:lvlText w:val="%3."/>
+      <w:lvlJc w:val="right"/>
+      <w:pPr>
+        <w:ind w:left="2160" w:hanging="180"/>
+      </w:pPr>
+    </w:lvl>
+    <w:lvl w:ilvl="3" w:tplc="FFFFFFFF" w:tentative="1">
+      <w:start w:val="1"/>
+      <w:numFmt w:val="decimal"/>
+      <w:lvlText w:val="%4."/>
+      <w:lvlJc w:val="left"/>
+      <w:pPr>
+        <w:ind w:left="2880" w:hanging="360"/>
+      </w:pPr>
+    </w:lvl>
+    <w:lvl w:ilvl="4" w:tplc="FFFFFFFF" w:tentative="1">
+      <w:start w:val="1"/>
+      <w:numFmt w:val="lowerLetter"/>
+      <w:lvlText w:val="%5."/>
+      <w:lvlJc w:val="left"/>
+      <w:pPr>
+        <w:ind w:left="3600" w:hanging="360"/>
+      </w:pPr>
+    </w:lvl>
+    <w:lvl w:ilvl="5" w:tplc="FFFFFFFF" w:tentative="1">
+      <w:start w:val="1"/>
+      <w:numFmt w:val="lowerRoman"/>
+      <w:lvlText w:val="%6."/>
+      <w:lvlJc w:val="right"/>
+      <w:pPr>
+        <w:ind w:left="4320" w:hanging="180"/>
+      </w:pPr>
+    </w:lvl>
+    <w:lvl w:ilvl="6" w:tplc="FFFFFFFF" w:tentative="1">
+      <w:start w:val="1"/>
+      <w:numFmt w:val="decimal"/>
+      <w:lvlText w:val="%7."/>
+      <w:lvlJc w:val="left"/>
+      <w:pPr>
+        <w:ind w:left="5040" w:hanging="360"/>
+      </w:pPr>
+    </w:lvl>
+    <w:lvl w:ilvl="7" w:tplc="FFFFFFFF" w:tentative="1">
+      <w:start w:val="1"/>
+      <w:numFmt w:val="lowerLetter"/>
+      <w:lvlText w:val="%8."/>
+      <w:lvlJc w:val="left"/>
+      <w:pPr>
+        <w:ind w:left="5760" w:hanging="360"/>
+      </w:pPr>
+    </w:lvl>
+    <w:lvl w:ilvl="8" w:tplc="FFFFFFFF" w:tentative="1">
+      <w:start w:val="1"/>
+      <w:numFmt w:val="lowerRoman"/>
+      <w:lvlText w:val="%9."/>
+      <w:lvlJc w:val="right"/>
+      <w:pPr>
+        <w:ind w:left="6480" w:hanging="180"/>
+      </w:pPr>
+    </w:lvl>
+  </w:abstractNum>
+  <w:abstractNum w:abstractNumId="20" w15:restartNumberingAfterBreak="0">
     <w:nsid w:val="38DC0B40"/>
     <w:multiLevelType w:val="multilevel"/>
     <w:tmpl w:val="42ECCD4C"/>
@@ -4929,7 +5414,7 @@
       </w:pPr>
     </w:lvl>
   </w:abstractNum>
-  <w:abstractNum w:abstractNumId="18" w15:restartNumberingAfterBreak="0">
+  <w:abstractNum w:abstractNumId="21" w15:restartNumberingAfterBreak="0">
     <w:nsid w:val="3C373A73"/>
     <w:multiLevelType w:val="hybridMultilevel"/>
     <w:tmpl w:val="0D7481FA"/>
@@ -5042,7 +5527,7 @@
       </w:pPr>
     </w:lvl>
   </w:abstractNum>
-  <w:abstractNum w:abstractNumId="19" w15:restartNumberingAfterBreak="0">
+  <w:abstractNum w:abstractNumId="22" w15:restartNumberingAfterBreak="0">
     <w:nsid w:val="3C787CF6"/>
     <w:multiLevelType w:val="multilevel"/>
     <w:tmpl w:val="5E5ED4B2"/>
@@ -5155,7 +5640,7 @@
       </w:rPr>
     </w:lvl>
   </w:abstractNum>
-  <w:abstractNum w:abstractNumId="20" w15:restartNumberingAfterBreak="0">
+  <w:abstractNum w:abstractNumId="23" w15:restartNumberingAfterBreak="0">
     <w:nsid w:val="3DA34B9A"/>
     <w:multiLevelType w:val="multilevel"/>
     <w:tmpl w:val="B4546E00"/>
@@ -5271,7 +5756,7 @@
       </w:rPr>
     </w:lvl>
   </w:abstractNum>
-  <w:abstractNum w:abstractNumId="21" w15:restartNumberingAfterBreak="0">
+  <w:abstractNum w:abstractNumId="24" w15:restartNumberingAfterBreak="0">
     <w:nsid w:val="41A10F2E"/>
     <w:multiLevelType w:val="multilevel"/>
     <w:tmpl w:val="0419001F"/>
@@ -5360,7 +5845,7 @@
       </w:pPr>
     </w:lvl>
   </w:abstractNum>
-  <w:abstractNum w:abstractNumId="22" w15:restartNumberingAfterBreak="0">
+  <w:abstractNum w:abstractNumId="25" w15:restartNumberingAfterBreak="0">
     <w:nsid w:val="43240400"/>
     <w:multiLevelType w:val="multilevel"/>
     <w:tmpl w:val="43127AF0"/>
@@ -5473,7 +5958,96 @@
       </w:rPr>
     </w:lvl>
   </w:abstractNum>
-  <w:abstractNum w:abstractNumId="23" w15:restartNumberingAfterBreak="0">
+  <w:abstractNum w:abstractNumId="26" w15:restartNumberingAfterBreak="0">
+    <w:nsid w:val="44D846D4"/>
+    <w:multiLevelType w:val="hybridMultilevel"/>
+    <w:tmpl w:val="8E2A4948"/>
+    <w:lvl w:ilvl="0" w:tplc="C2781B60">
+      <w:start w:val="1"/>
+      <w:numFmt w:val="upperLetter"/>
+      <w:lvlText w:val="%1."/>
+      <w:lvlJc w:val="left"/>
+      <w:pPr>
+        <w:ind w:left="1494" w:hanging="360"/>
+      </w:pPr>
+      <w:rPr>
+        <w:rFonts w:hint="default"/>
+      </w:rPr>
+    </w:lvl>
+    <w:lvl w:ilvl="1" w:tplc="04190019" w:tentative="1">
+      <w:start w:val="1"/>
+      <w:numFmt w:val="lowerLetter"/>
+      <w:lvlText w:val="%2."/>
+      <w:lvlJc w:val="left"/>
+      <w:pPr>
+        <w:ind w:left="2214" w:hanging="360"/>
+      </w:pPr>
+    </w:lvl>
+    <w:lvl w:ilvl="2" w:tplc="0419001B" w:tentative="1">
+      <w:start w:val="1"/>
+      <w:numFmt w:val="lowerRoman"/>
+      <w:lvlText w:val="%3."/>
+      <w:lvlJc w:val="right"/>
+      <w:pPr>
+        <w:ind w:left="2934" w:hanging="180"/>
+      </w:pPr>
+    </w:lvl>
+    <w:lvl w:ilvl="3" w:tplc="0419000F" w:tentative="1">
+      <w:start w:val="1"/>
+      <w:numFmt w:val="decimal"/>
+      <w:lvlText w:val="%4."/>
+      <w:lvlJc w:val="left"/>
+      <w:pPr>
+        <w:ind w:left="3654" w:hanging="360"/>
+      </w:pPr>
+    </w:lvl>
+    <w:lvl w:ilvl="4" w:tplc="04190019" w:tentative="1">
+      <w:start w:val="1"/>
+      <w:numFmt w:val="lowerLetter"/>
+      <w:lvlText w:val="%5."/>
+      <w:lvlJc w:val="left"/>
+      <w:pPr>
+        <w:ind w:left="4374" w:hanging="360"/>
+      </w:pPr>
+    </w:lvl>
+    <w:lvl w:ilvl="5" w:tplc="0419001B" w:tentative="1">
+      <w:start w:val="1"/>
+      <w:numFmt w:val="lowerRoman"/>
+      <w:lvlText w:val="%6."/>
+      <w:lvlJc w:val="right"/>
+      <w:pPr>
+        <w:ind w:left="5094" w:hanging="180"/>
+      </w:pPr>
+    </w:lvl>
+    <w:lvl w:ilvl="6" w:tplc="0419000F" w:tentative="1">
+      <w:start w:val="1"/>
+      <w:numFmt w:val="decimal"/>
+      <w:lvlText w:val="%7."/>
+      <w:lvlJc w:val="left"/>
+      <w:pPr>
+        <w:ind w:left="5814" w:hanging="360"/>
+      </w:pPr>
+    </w:lvl>
+    <w:lvl w:ilvl="7" w:tplc="04190019" w:tentative="1">
+      <w:start w:val="1"/>
+      <w:numFmt w:val="lowerLetter"/>
+      <w:lvlText w:val="%8."/>
+      <w:lvlJc w:val="left"/>
+      <w:pPr>
+        <w:ind w:left="6534" w:hanging="360"/>
+      </w:pPr>
+    </w:lvl>
+    <w:lvl w:ilvl="8" w:tplc="0419001B" w:tentative="1">
+      <w:start w:val="1"/>
+      <w:numFmt w:val="lowerRoman"/>
+      <w:lvlText w:val="%9."/>
+      <w:lvlJc w:val="right"/>
+      <w:pPr>
+        <w:ind w:left="7254" w:hanging="180"/>
+      </w:pPr>
+    </w:lvl>
+  </w:abstractNum>
+  <w:abstractNum w:abstractNumId="27" w15:restartNumberingAfterBreak="0">
     <w:nsid w:val="477214C7"/>
     <w:multiLevelType w:val="multilevel"/>
     <w:tmpl w:val="38742284"/>
@@ -5589,7 +6163,7 @@
       </w:rPr>
     </w:lvl>
   </w:abstractNum>
-  <w:abstractNum w:abstractNumId="24" w15:restartNumberingAfterBreak="0">
+  <w:abstractNum w:abstractNumId="28" w15:restartNumberingAfterBreak="0">
     <w:nsid w:val="524F79A1"/>
     <w:multiLevelType w:val="multilevel"/>
     <w:tmpl w:val="DBE69B40"/>
@@ -5675,7 +6249,7 @@
       </w:pPr>
     </w:lvl>
   </w:abstractNum>
-  <w:abstractNum w:abstractNumId="25" w15:restartNumberingAfterBreak="0">
+  <w:abstractNum w:abstractNumId="29" w15:restartNumberingAfterBreak="0">
     <w:nsid w:val="534C5BDC"/>
     <w:multiLevelType w:val="multilevel"/>
     <w:tmpl w:val="B1A6CF3C"/>
@@ -5788,7 +6362,7 @@
       </w:rPr>
     </w:lvl>
   </w:abstractNum>
-  <w:abstractNum w:abstractNumId="26" w15:restartNumberingAfterBreak="0">
+  <w:abstractNum w:abstractNumId="30" w15:restartNumberingAfterBreak="0">
     <w:nsid w:val="575F272C"/>
     <w:multiLevelType w:val="hybridMultilevel"/>
     <w:tmpl w:val="F3B05C22"/>
@@ -5874,7 +6448,7 @@
       </w:pPr>
     </w:lvl>
   </w:abstractNum>
-  <w:abstractNum w:abstractNumId="27" w15:restartNumberingAfterBreak="0">
+  <w:abstractNum w:abstractNumId="31" w15:restartNumberingAfterBreak="0">
     <w:nsid w:val="58CE21B7"/>
     <w:multiLevelType w:val="hybridMultilevel"/>
     <w:tmpl w:val="C3EA6B70"/>
@@ -5987,7 +6561,7 @@
       </w:rPr>
     </w:lvl>
   </w:abstractNum>
-  <w:abstractNum w:abstractNumId="28" w15:restartNumberingAfterBreak="0">
+  <w:abstractNum w:abstractNumId="32" w15:restartNumberingAfterBreak="0">
     <w:nsid w:val="59A14393"/>
     <w:multiLevelType w:val="multilevel"/>
     <w:tmpl w:val="38742284"/>
@@ -6103,7 +6677,7 @@
       </w:rPr>
     </w:lvl>
   </w:abstractNum>
-  <w:abstractNum w:abstractNumId="29" w15:restartNumberingAfterBreak="0">
+  <w:abstractNum w:abstractNumId="33" w15:restartNumberingAfterBreak="0">
     <w:nsid w:val="5AF363AB"/>
     <w:multiLevelType w:val="hybridMultilevel"/>
     <w:tmpl w:val="0108DF02"/>
@@ -6192,7 +6766,7 @@
       </w:pPr>
     </w:lvl>
   </w:abstractNum>
-  <w:abstractNum w:abstractNumId="30" w15:restartNumberingAfterBreak="0">
+  <w:abstractNum w:abstractNumId="34" w15:restartNumberingAfterBreak="0">
     <w:nsid w:val="5B2028C2"/>
     <w:multiLevelType w:val="hybridMultilevel"/>
     <w:tmpl w:val="C2A0126E"/>
@@ -6278,7 +6852,7 @@
       </w:pPr>
     </w:lvl>
   </w:abstractNum>
-  <w:abstractNum w:abstractNumId="31" w15:restartNumberingAfterBreak="0">
+  <w:abstractNum w:abstractNumId="35" w15:restartNumberingAfterBreak="0">
     <w:nsid w:val="5F4F2794"/>
     <w:multiLevelType w:val="multilevel"/>
     <w:tmpl w:val="0419001F"/>
@@ -6367,7 +6941,7 @@
       </w:pPr>
     </w:lvl>
   </w:abstractNum>
-  <w:abstractNum w:abstractNumId="32" w15:restartNumberingAfterBreak="0">
+  <w:abstractNum w:abstractNumId="36" w15:restartNumberingAfterBreak="0">
     <w:nsid w:val="65C61850"/>
     <w:multiLevelType w:val="multilevel"/>
     <w:tmpl w:val="CDB41D9A"/>
@@ -6480,7 +7054,7 @@
       </w:rPr>
     </w:lvl>
   </w:abstractNum>
-  <w:abstractNum w:abstractNumId="33" w15:restartNumberingAfterBreak="0">
+  <w:abstractNum w:abstractNumId="37" w15:restartNumberingAfterBreak="0">
     <w:nsid w:val="689617A9"/>
     <w:multiLevelType w:val="multilevel"/>
     <w:tmpl w:val="B49A2A6A"/>
@@ -6593,7 +7167,7 @@
       </w:rPr>
     </w:lvl>
   </w:abstractNum>
-  <w:abstractNum w:abstractNumId="34" w15:restartNumberingAfterBreak="0">
+  <w:abstractNum w:abstractNumId="38" w15:restartNumberingAfterBreak="0">
     <w:nsid w:val="6FA15075"/>
     <w:multiLevelType w:val="hybridMultilevel"/>
     <w:tmpl w:val="578E6B76"/>
@@ -6682,7 +7256,7 @@
       </w:pPr>
     </w:lvl>
   </w:abstractNum>
-  <w:abstractNum w:abstractNumId="35" w15:restartNumberingAfterBreak="0">
+  <w:abstractNum w:abstractNumId="39" w15:restartNumberingAfterBreak="0">
     <w:nsid w:val="746109D9"/>
     <w:multiLevelType w:val="multilevel"/>
     <w:tmpl w:val="38742284"/>
@@ -6798,7 +7372,7 @@
       </w:rPr>
     </w:lvl>
   </w:abstractNum>
-  <w:abstractNum w:abstractNumId="36" w15:restartNumberingAfterBreak="0">
+  <w:abstractNum w:abstractNumId="40" w15:restartNumberingAfterBreak="0">
     <w:nsid w:val="75353A4B"/>
     <w:multiLevelType w:val="hybridMultilevel"/>
     <w:tmpl w:val="73E0D58A"/>
@@ -6911,7 +7485,7 @@
       </w:rPr>
     </w:lvl>
   </w:abstractNum>
-  <w:abstractNum w:abstractNumId="37" w15:restartNumberingAfterBreak="0">
+  <w:abstractNum w:abstractNumId="41" w15:restartNumberingAfterBreak="0">
     <w:nsid w:val="76A55D36"/>
     <w:multiLevelType w:val="multilevel"/>
     <w:tmpl w:val="52F013AA"/>
@@ -7024,7 +7598,7 @@
       </w:rPr>
     </w:lvl>
   </w:abstractNum>
-  <w:abstractNum w:abstractNumId="38" w15:restartNumberingAfterBreak="0">
+  <w:abstractNum w:abstractNumId="42" w15:restartNumberingAfterBreak="0">
     <w:nsid w:val="7B8A1DF6"/>
     <w:multiLevelType w:val="hybridMultilevel"/>
     <w:tmpl w:val="5F8CFB0E"/>
@@ -7137,7 +7711,7 @@
       </w:rPr>
     </w:lvl>
   </w:abstractNum>
-  <w:abstractNum w:abstractNumId="39" w15:restartNumberingAfterBreak="0">
+  <w:abstractNum w:abstractNumId="43" w15:restartNumberingAfterBreak="0">
     <w:nsid w:val="7BDE400F"/>
     <w:multiLevelType w:val="multilevel"/>
     <w:tmpl w:val="6C821482"/>
@@ -7256,7 +7830,156 @@
       </w:pPr>
     </w:lvl>
   </w:abstractNum>
-  <w:abstractNum w:abstractNumId="40" w15:restartNumberingAfterBreak="0">
+  <w:abstractNum w:abstractNumId="44" w15:restartNumberingAfterBreak="0">
+    <w:nsid w:val="7D613AA5"/>
+    <w:multiLevelType w:val="multilevel"/>
+    <w:tmpl w:val="FD6CDF40"/>
+    <w:lvl w:ilvl="0">
+      <w:start w:val="1"/>
+      <w:numFmt w:val="bullet"/>
+      <w:lvlText w:val=""/>
+      <w:lvlJc w:val="left"/>
+      <w:pPr>
+        <w:tabs>
+          <w:tab w:val="num" w:pos="720"/>
+        </w:tabs>
+        <w:ind w:left="720" w:hanging="360"/>
+      </w:pPr>
+      <w:rPr>
+        <w:rFonts w:ascii="Symbol" w:hAnsi="Symbol" w:hint="default"/>
+        <w:sz w:val="20"/>
+      </w:rPr>
+    </w:lvl>
+    <w:lvl w:ilvl="1" w:tentative="1">
+      <w:start w:val="1"/>
+      <w:numFmt w:val="bullet"/>
+      <w:lvlText w:val="o"/>
+      <w:lvlJc w:val="left"/>
+      <w:pPr>
+        <w:tabs>
+          <w:tab w:val="num" w:pos="1440"/>
+        </w:tabs>
+        <w:ind w:left="1440" w:hanging="360"/>
+      </w:pPr>
+      <w:rPr>
+        <w:rFonts w:ascii="Courier New" w:hAnsi="Courier New" w:hint="default"/>
+        <w:sz w:val="20"/>
+      </w:rPr>
+    </w:lvl>
+    <w:lvl w:ilvl="2" w:tentative="1">
+      <w:start w:val="1"/>
+      <w:numFmt w:val="bullet"/>
+      <w:lvlText w:val=""/>
+      <w:lvlJc w:val="left"/>
+      <w:pPr>
+        <w:tabs>
+          <w:tab w:val="num" w:pos="2160"/>
+        </w:tabs>
+        <w:ind w:left="2160" w:hanging="360"/>
+      </w:pPr>
+      <w:rPr>
+        <w:rFonts w:ascii="Wingdings" w:hAnsi="Wingdings" w:hint="default"/>
+        <w:sz w:val="20"/>
+      </w:rPr>
+    </w:lvl>
+    <w:lvl w:ilvl="3" w:tentative="1">
+      <w:start w:val="1"/>
+      <w:numFmt w:val="bullet"/>
+      <w:lvlText w:val=""/>
+      <w:lvlJc w:val="left"/>
+      <w:pPr>
+        <w:tabs>
+          <w:tab w:val="num" w:pos="2880"/>
+        </w:tabs>
+        <w:ind w:left="2880" w:hanging="360"/>
+      </w:pPr>
+      <w:rPr>
+        <w:rFonts w:ascii="Wingdings" w:hAnsi="Wingdings" w:hint="default"/>
+        <w:sz w:val="20"/>
+      </w:rPr>
+    </w:lvl>
+    <w:lvl w:ilvl="4" w:tentative="1">
+      <w:start w:val="1"/>
+      <w:numFmt w:val="bullet"/>
+      <w:lvlText w:val=""/>
+      <w:lvlJc w:val="left"/>
+      <w:pPr>
+        <w:tabs>
+          <w:tab w:val="num" w:pos="3600"/>
+        </w:tabs>
+        <w:ind w:left="3600" w:hanging="360"/>
+      </w:pPr>
+      <w:rPr>
+        <w:rFonts w:ascii="Wingdings" w:hAnsi="Wingdings" w:hint="default"/>
+        <w:sz w:val="20"/>
+      </w:rPr>
+    </w:lvl>
+    <w:lvl w:ilvl="5" w:tentative="1">
+      <w:start w:val="1"/>
+      <w:numFmt w:val="bullet"/>
+      <w:lvlText w:val=""/>
+      <w:lvlJc w:val="left"/>
+      <w:pPr>
+        <w:tabs>
+          <w:tab w:val="num" w:pos="4320"/>
+        </w:tabs>
+        <w:ind w:left="4320" w:hanging="360"/>
+      </w:pPr>
+      <w:rPr>
+        <w:rFonts w:ascii="Wingdings" w:hAnsi="Wingdings" w:hint="default"/>
+        <w:sz w:val="20"/>
+      </w:rPr>
+    </w:lvl>
+    <w:lvl w:ilvl="6" w:tentative="1">
+      <w:start w:val="1"/>
+      <w:numFmt w:val="bullet"/>
+      <w:lvlText w:val=""/>
+      <w:lvlJc w:val="left"/>
+      <w:pPr>
+        <w:tabs>
+          <w:tab w:val="num" w:pos="5040"/>
+        </w:tabs>
+        <w:ind w:left="5040" w:hanging="360"/>
+      </w:pPr>
+      <w:rPr>
+        <w:rFonts w:ascii="Wingdings" w:hAnsi="Wingdings" w:hint="default"/>
+        <w:sz w:val="20"/>
+      </w:rPr>
+    </w:lvl>
+    <w:lvl w:ilvl="7" w:tentative="1">
+      <w:start w:val="1"/>
+      <w:numFmt w:val="bullet"/>
+      <w:lvlText w:val=""/>
+      <w:lvlJc w:val="left"/>
+      <w:pPr>
+        <w:tabs>
+          <w:tab w:val="num" w:pos="5760"/>
+        </w:tabs>
+        <w:ind w:left="5760" w:hanging="360"/>
+      </w:pPr>
+      <w:rPr>
+        <w:rFonts w:ascii="Wingdings" w:hAnsi="Wingdings" w:hint="default"/>
+        <w:sz w:val="20"/>
+      </w:rPr>
+    </w:lvl>
+    <w:lvl w:ilvl="8" w:tentative="1">
+      <w:start w:val="1"/>
+      <w:numFmt w:val="bullet"/>
+      <w:lvlText w:val=""/>
+      <w:lvlJc w:val="left"/>
+      <w:pPr>
+        <w:tabs>
+          <w:tab w:val="num" w:pos="6480"/>
+        </w:tabs>
+        <w:ind w:left="6480" w:hanging="360"/>
+      </w:pPr>
+      <w:rPr>
+        <w:rFonts w:ascii="Wingdings" w:hAnsi="Wingdings" w:hint="default"/>
+        <w:sz w:val="20"/>
+      </w:rPr>
+    </w:lvl>
+  </w:abstractNum>
+  <w:abstractNum w:abstractNumId="45" w15:restartNumberingAfterBreak="0">
     <w:nsid w:val="7FF24291"/>
     <w:multiLevelType w:val="multilevel"/>
     <w:tmpl w:val="E20EBDE6"/>
@@ -7343,127 +8066,142 @@
     </w:lvl>
   </w:abstractNum>
   <w:num w:numId="1">
+    <w:abstractNumId w:val="11"/>
+  </w:num>
+  <w:num w:numId="2">
+    <w:abstractNumId w:val="41"/>
+  </w:num>
+  <w:num w:numId="3">
+    <w:abstractNumId w:val="28"/>
+  </w:num>
+  <w:num w:numId="4">
+    <w:abstractNumId w:val="20"/>
+  </w:num>
+  <w:num w:numId="5">
     <w:abstractNumId w:val="9"/>
   </w:num>
-  <w:num w:numId="2">
+  <w:num w:numId="6">
+    <w:abstractNumId w:val="25"/>
+  </w:num>
+  <w:num w:numId="7">
+    <w:abstractNumId w:val="36"/>
+  </w:num>
+  <w:num w:numId="8">
+    <w:abstractNumId w:val="45"/>
+  </w:num>
+  <w:num w:numId="9">
     <w:abstractNumId w:val="37"/>
   </w:num>
-  <w:num w:numId="3">
-    <w:abstractNumId w:val="24"/>
-  </w:num>
-  <w:num w:numId="4">
-    <w:abstractNumId w:val="17"/>
-  </w:num>
-  <w:num w:numId="5">
-    <w:abstractNumId w:val="7"/>
-  </w:num>
-  <w:num w:numId="6">
+  <w:num w:numId="10">
     <w:abstractNumId w:val="22"/>
   </w:num>
-  <w:num w:numId="7">
-    <w:abstractNumId w:val="32"/>
+  <w:num w:numId="11">
+    <w:abstractNumId w:val="10"/>
   </w:num>
-  <w:num w:numId="8">
-    <w:abstractNumId w:val="40"/>
+  <w:num w:numId="12">
+    <w:abstractNumId w:val="38"/>
   </w:num>
-  <w:num w:numId="9">
+  <w:num w:numId="13">
+    <w:abstractNumId w:val="14"/>
+  </w:num>
+  <w:num w:numId="14">
+    <w:abstractNumId w:val="30"/>
+  </w:num>
+  <w:num w:numId="15">
+    <w:abstractNumId w:val="12"/>
+  </w:num>
+  <w:num w:numId="16">
+    <w:abstractNumId w:val="34"/>
+  </w:num>
+  <w:num w:numId="17">
     <w:abstractNumId w:val="33"/>
   </w:num>
-  <w:num w:numId="10">
-    <w:abstractNumId w:val="19"/>
-  </w:num>
-  <w:num w:numId="11">
-    <w:abstractNumId w:val="8"/>
-  </w:num>
-  <w:num w:numId="12">
-    <w:abstractNumId w:val="34"/>
-  </w:num>
-  <w:num w:numId="13">
-    <w:abstractNumId w:val="12"/>
-  </w:num>
-  <w:num w:numId="14">
-    <w:abstractNumId w:val="26"/>
-  </w:num>
-  <w:num w:numId="15">
-    <w:abstractNumId w:val="10"/>
-  </w:num>
-  <w:num w:numId="16">
-    <w:abstractNumId w:val="30"/>
-  </w:num>
-  <w:num w:numId="17">
-    <w:abstractNumId w:val="29"/>
-  </w:num>
   <w:num w:numId="18">
-    <w:abstractNumId w:val="18"/>
+    <w:abstractNumId w:val="21"/>
   </w:num>
   <w:num w:numId="19">
-    <w:abstractNumId w:val="13"/>
+    <w:abstractNumId w:val="15"/>
   </w:num>
   <w:num w:numId="20">
     <w:abstractNumId w:val="2"/>
   </w:num>
   <w:num w:numId="21">
-    <w:abstractNumId w:val="38"/>
+    <w:abstractNumId w:val="42"/>
   </w:num>
   <w:num w:numId="22">
-    <w:abstractNumId w:val="35"/>
+    <w:abstractNumId w:val="39"/>
   </w:num>
   <w:num w:numId="23">
-    <w:abstractNumId w:val="3"/>
+    <w:abstractNumId w:val="4"/>
   </w:num>
   <w:num w:numId="24">
-    <w:abstractNumId w:val="14"/>
+    <w:abstractNumId w:val="16"/>
   </w:num>
   <w:num w:numId="25">
-    <w:abstractNumId w:val="6"/>
+    <w:abstractNumId w:val="7"/>
   </w:num>
   <w:num w:numId="26">
-    <w:abstractNumId w:val="20"/>
+    <w:abstractNumId w:val="23"/>
   </w:num>
   <w:num w:numId="27">
-    <w:abstractNumId w:val="27"/>
+    <w:abstractNumId w:val="31"/>
   </w:num>
   <w:num w:numId="28">
     <w:abstractNumId w:val="1"/>
   </w:num>
   <w:num w:numId="29">
-    <w:abstractNumId w:val="25"/>
+    <w:abstractNumId w:val="29"/>
   </w:num>
   <w:num w:numId="30">
-    <w:abstractNumId w:val="39"/>
+    <w:abstractNumId w:val="43"/>
   </w:num>
   <w:num w:numId="31">
-    <w:abstractNumId w:val="4"/>
+    <w:abstractNumId w:val="5"/>
   </w:num>
   <w:num w:numId="32">
-    <w:abstractNumId w:val="36"/>
+    <w:abstractNumId w:val="40"/>
   </w:num>
   <w:num w:numId="33">
-    <w:abstractNumId w:val="15"/>
+    <w:abstractNumId w:val="17"/>
   </w:num>
   <w:num w:numId="34">
-    <w:abstractNumId w:val="23"/>
+    <w:abstractNumId w:val="27"/>
   </w:num>
   <w:num w:numId="35">
-    <w:abstractNumId w:val="28"/>
+    <w:abstractNumId w:val="32"/>
   </w:num>
   <w:num w:numId="36">
-    <w:abstractNumId w:val="11"/>
+    <w:abstractNumId w:val="13"/>
   </w:num>
   <w:num w:numId="37">
     <w:abstractNumId w:val="0"/>
   </w:num>
   <w:num w:numId="38">
-    <w:abstractNumId w:val="21"/>
+    <w:abstractNumId w:val="24"/>
   </w:num>
   <w:num w:numId="39">
-    <w:abstractNumId w:val="31"/>
+    <w:abstractNumId w:val="35"/>
   </w:num>
   <w:num w:numId="40">
-    <w:abstractNumId w:val="5"/>
+    <w:abstractNumId w:val="6"/>
   </w:num>
   <w:num w:numId="41">
-    <w:abstractNumId w:val="16"/>
+    <w:abstractNumId w:val="18"/>
+  </w:num>
+  <w:num w:numId="42">
+    <w:abstractNumId w:val="26"/>
+  </w:num>
+  <w:num w:numId="43">
+    <w:abstractNumId w:val="3"/>
+  </w:num>
+  <w:num w:numId="44">
+    <w:abstractNumId w:val="44"/>
+  </w:num>
+  <w:num w:numId="45">
+    <w:abstractNumId w:val="8"/>
+  </w:num>
+  <w:num w:numId="46">
+    <w:abstractNumId w:val="19"/>
   </w:num>
 </w:numbering>
 </file>
@@ -7999,6 +8737,7 @@
   <w:style w:type="character" w:default="1" w:styleId="a0">
     <w:name w:val="Default Paragraph Font"/>
     <w:uiPriority w:val="1"/>
+    <w:semiHidden/>
     <w:unhideWhenUsed/>
   </w:style>
   <w:style w:type="table" w:default="1" w:styleId="a1">
@@ -8683,6 +9422,18 @@
       <w:lang w:val="ru-RU" w:eastAsia="en-US"/>
     </w:rPr>
   </w:style>
+  <w:style w:type="character" w:styleId="affd">
+    <w:name w:val="Unresolved Mention"/>
+    <w:basedOn w:val="a0"/>
+    <w:uiPriority w:val="99"/>
+    <w:semiHidden/>
+    <w:unhideWhenUsed/>
+    <w:rsid w:val="00963099"/>
+    <w:rPr>
+      <w:color w:val="605E5C"/>
+      <w:shd w:val="clear" w:color="auto" w:fill="E1DFDD"/>
+    </w:rPr>
+  </w:style>
 </w:styles>
 </file>
 

</xml_diff>